<commit_message>
Updated Evaluation Report for other articles (WIP)
</commit_message>
<xml_diff>
--- a/Model evaluation/Evaluation Report (Others).docx
+++ b/Model evaluation/Evaluation Report (Others).docx
@@ -374,12 +374,22 @@
       <w:r>
         <w:t>Research paper 1</w:t>
       </w:r>
+      <w:r>
+        <w:t xml:space="preserve"> (</w:t>
+      </w:r>
+      <w:proofErr w:type="spellStart"/>
+      <w:r>
+        <w:t>Yucular</w:t>
+      </w:r>
+      <w:proofErr w:type="spellEnd"/>
+      <w:r>
+        <w:t xml:space="preserve"> et al.)</w:t>
+      </w:r>
     </w:p>
     <w:tbl>
       <w:tblPr>
         <w:tblStyle w:val="TableGrid"/>
         <w:tblW w:w="7697" w:type="dxa"/>
-        <w:jc w:val="center"/>
         <w:tblLook w:val="04A0" w:firstRow="1" w:lastRow="0" w:firstColumn="1" w:lastColumn="0" w:noHBand="0" w:noVBand="1"/>
       </w:tblPr>
       <w:tblGrid>
@@ -394,7 +404,6 @@
       <w:tr>
         <w:trPr>
           <w:trHeight w:val="460"/>
-          <w:jc w:val="center"/>
         </w:trPr>
         <w:tc>
           <w:tcPr>
@@ -440,7 +449,30 @@
                 <w:sz w:val="24"/>
                 <w:szCs w:val="24"/>
               </w:rPr>
-              <w:t>Results from Yucular et al.</w:t>
+              <w:t xml:space="preserve">AUC Score </w:t>
+            </w:r>
+            <w:r>
+              <w:rPr>
+                <w:sz w:val="24"/>
+                <w:szCs w:val="24"/>
+              </w:rPr>
+              <w:t xml:space="preserve">Results from </w:t>
+            </w:r>
+            <w:proofErr w:type="spellStart"/>
+            <w:r>
+              <w:rPr>
+                <w:sz w:val="24"/>
+                <w:szCs w:val="24"/>
+              </w:rPr>
+              <w:t>Yucular</w:t>
+            </w:r>
+            <w:proofErr w:type="spellEnd"/>
+            <w:r>
+              <w:rPr>
+                <w:sz w:val="24"/>
+                <w:szCs w:val="24"/>
+              </w:rPr>
+              <w:t xml:space="preserve"> et al.</w:t>
             </w:r>
           </w:p>
         </w:tc>
@@ -448,7 +480,6 @@
       <w:tr>
         <w:trPr>
           <w:trHeight w:val="460"/>
-          <w:jc w:val="center"/>
         </w:trPr>
         <w:tc>
           <w:tcPr>
@@ -597,7 +628,6 @@
       <w:tr>
         <w:trPr>
           <w:trHeight w:val="460"/>
-          <w:jc w:val="center"/>
         </w:trPr>
         <w:tc>
           <w:tcPr>
@@ -750,7 +780,6 @@
       <w:tr>
         <w:trPr>
           <w:trHeight w:val="460"/>
-          <w:jc w:val="center"/>
         </w:trPr>
         <w:tc>
           <w:tcPr>
@@ -903,7 +932,6 @@
       <w:tr>
         <w:trPr>
           <w:trHeight w:val="460"/>
-          <w:jc w:val="center"/>
         </w:trPr>
         <w:tc>
           <w:tcPr>
@@ -1056,7 +1084,6 @@
       <w:tr>
         <w:trPr>
           <w:trHeight w:val="460"/>
-          <w:jc w:val="center"/>
         </w:trPr>
         <w:tc>
           <w:tcPr>
@@ -1209,7 +1236,6 @@
       <w:tr>
         <w:trPr>
           <w:trHeight w:val="460"/>
-          <w:jc w:val="center"/>
         </w:trPr>
         <w:tc>
           <w:tcPr>
@@ -1362,7 +1388,6 @@
       <w:tr>
         <w:trPr>
           <w:trHeight w:val="460"/>
-          <w:jc w:val="center"/>
         </w:trPr>
         <w:tc>
           <w:tcPr>
@@ -1544,12 +1569,21 @@
       <w:pPr>
         <w:pStyle w:val="Heading1"/>
       </w:pPr>
+      <w:r>
+        <w:t>Results (</w:t>
+      </w:r>
+      <w:r>
+        <w:t>Without Feature Selection Algorithms</w:t>
+      </w:r>
+      <w:r>
+        <w:t>)</w:t>
+      </w:r>
     </w:p>
     <w:tbl>
       <w:tblPr>
         <w:tblStyle w:val="TableGrid"/>
         <w:tblpPr w:leftFromText="180" w:rightFromText="180" w:vertAnchor="text" w:horzAnchor="margin" w:tblpY="149"/>
-        <w:tblW w:w="14454" w:type="dxa"/>
+        <w:tblW w:w="8359" w:type="dxa"/>
         <w:tblLook w:val="04A0" w:firstRow="1" w:lastRow="0" w:firstColumn="1" w:lastColumn="0" w:noHBand="0" w:noVBand="1"/>
       </w:tblPr>
       <w:tblGrid>
@@ -1560,12 +1594,6 @@
         <w:gridCol w:w="960"/>
         <w:gridCol w:w="1134"/>
         <w:gridCol w:w="993"/>
-        <w:gridCol w:w="1015"/>
-        <w:gridCol w:w="1016"/>
-        <w:gridCol w:w="1016"/>
-        <w:gridCol w:w="1016"/>
-        <w:gridCol w:w="1016"/>
-        <w:gridCol w:w="1016"/>
       </w:tblGrid>
       <w:tr>
         <w:trPr>
@@ -1586,7 +1614,6 @@
                 <w:szCs w:val="24"/>
               </w:rPr>
             </w:pPr>
-            <w:bookmarkStart w:id="2" w:name="_Hlk82514972"/>
             <w:r>
               <w:rPr>
                 <w:b/>
@@ -1616,29 +1643,7 @@
                 <w:sz w:val="24"/>
                 <w:szCs w:val="24"/>
               </w:rPr>
-              <w:t>Our Algorithm</w:t>
-            </w:r>
-          </w:p>
-        </w:tc>
-        <w:tc>
-          <w:tcPr>
-            <w:tcW w:w="6095" w:type="dxa"/>
-            <w:gridSpan w:val="6"/>
-          </w:tcPr>
-          <w:p>
-            <w:pPr>
-              <w:jc w:val="center"/>
-              <w:rPr>
-                <w:sz w:val="24"/>
-                <w:szCs w:val="24"/>
-              </w:rPr>
-            </w:pPr>
-            <w:r>
-              <w:rPr>
-                <w:sz w:val="24"/>
-                <w:szCs w:val="24"/>
-              </w:rPr>
-              <w:t>Results from Yucular et al.</w:t>
+              <w:t>AUC Score Results of our Algorithms</w:t>
             </w:r>
           </w:p>
         </w:tc>
@@ -1790,132 +1795,6 @@
             </w:r>
           </w:p>
         </w:tc>
-        <w:tc>
-          <w:tcPr>
-            <w:tcW w:w="1015" w:type="dxa"/>
-          </w:tcPr>
-          <w:p>
-            <w:pPr>
-              <w:jc w:val="center"/>
-              <w:rPr>
-                <w:sz w:val="24"/>
-                <w:szCs w:val="24"/>
-              </w:rPr>
-            </w:pPr>
-            <w:r>
-              <w:rPr>
-                <w:sz w:val="24"/>
-                <w:szCs w:val="24"/>
-              </w:rPr>
-              <w:t>LR</w:t>
-            </w:r>
-          </w:p>
-        </w:tc>
-        <w:tc>
-          <w:tcPr>
-            <w:tcW w:w="1016" w:type="dxa"/>
-          </w:tcPr>
-          <w:p>
-            <w:pPr>
-              <w:jc w:val="center"/>
-              <w:rPr>
-                <w:sz w:val="24"/>
-                <w:szCs w:val="24"/>
-              </w:rPr>
-            </w:pPr>
-            <w:r>
-              <w:rPr>
-                <w:sz w:val="24"/>
-                <w:szCs w:val="24"/>
-              </w:rPr>
-              <w:t>NB</w:t>
-            </w:r>
-          </w:p>
-        </w:tc>
-        <w:tc>
-          <w:tcPr>
-            <w:tcW w:w="1016" w:type="dxa"/>
-          </w:tcPr>
-          <w:p>
-            <w:pPr>
-              <w:jc w:val="center"/>
-              <w:rPr>
-                <w:sz w:val="24"/>
-                <w:szCs w:val="24"/>
-              </w:rPr>
-            </w:pPr>
-            <w:r>
-              <w:rPr>
-                <w:sz w:val="24"/>
-                <w:szCs w:val="24"/>
-              </w:rPr>
-              <w:t>MLP</w:t>
-            </w:r>
-          </w:p>
-        </w:tc>
-        <w:tc>
-          <w:tcPr>
-            <w:tcW w:w="1016" w:type="dxa"/>
-          </w:tcPr>
-          <w:p>
-            <w:pPr>
-              <w:jc w:val="center"/>
-              <w:rPr>
-                <w:sz w:val="24"/>
-                <w:szCs w:val="24"/>
-              </w:rPr>
-            </w:pPr>
-            <w:r>
-              <w:rPr>
-                <w:sz w:val="24"/>
-                <w:szCs w:val="24"/>
-              </w:rPr>
-              <w:t>RF</w:t>
-            </w:r>
-          </w:p>
-        </w:tc>
-        <w:tc>
-          <w:tcPr>
-            <w:tcW w:w="1016" w:type="dxa"/>
-          </w:tcPr>
-          <w:p>
-            <w:pPr>
-              <w:jc w:val="center"/>
-              <w:rPr>
-                <w:sz w:val="24"/>
-                <w:szCs w:val="24"/>
-              </w:rPr>
-            </w:pPr>
-            <w:r>
-              <w:rPr>
-                <w:sz w:val="24"/>
-                <w:szCs w:val="24"/>
-              </w:rPr>
-              <w:t>ROT</w:t>
-            </w:r>
-          </w:p>
-        </w:tc>
-        <w:tc>
-          <w:tcPr>
-            <w:tcW w:w="1016" w:type="dxa"/>
-          </w:tcPr>
-          <w:p>
-            <w:pPr>
-              <w:jc w:val="center"/>
-              <w:rPr>
-                <w:sz w:val="24"/>
-                <w:szCs w:val="24"/>
-              </w:rPr>
-            </w:pPr>
-            <w:r>
-              <w:rPr>
-                <w:sz w:val="24"/>
-                <w:szCs w:val="24"/>
-              </w:rPr>
-              <w:t>VOT</w:t>
-            </w:r>
-          </w:p>
-        </w:tc>
       </w:tr>
       <w:tr>
         <w:trPr>
@@ -1954,6 +1833,20 @@
                 <w:szCs w:val="24"/>
               </w:rPr>
             </w:pPr>
+            <w:r>
+              <w:rPr>
+                <w:sz w:val="24"/>
+                <w:szCs w:val="24"/>
+              </w:rPr>
+              <w:t>0.</w:t>
+            </w:r>
+            <w:r>
+              <w:rPr>
+                <w:sz w:val="24"/>
+                <w:szCs w:val="24"/>
+              </w:rPr>
+              <w:t>638</w:t>
+            </w:r>
           </w:p>
         </w:tc>
         <w:tc>
@@ -1968,6 +1861,20 @@
                 <w:szCs w:val="24"/>
               </w:rPr>
             </w:pPr>
+            <w:r>
+              <w:rPr>
+                <w:sz w:val="24"/>
+                <w:szCs w:val="24"/>
+              </w:rPr>
+              <w:t>0.</w:t>
+            </w:r>
+            <w:r>
+              <w:rPr>
+                <w:sz w:val="24"/>
+                <w:szCs w:val="24"/>
+              </w:rPr>
+              <w:t>667</w:t>
+            </w:r>
           </w:p>
         </w:tc>
         <w:tc>
@@ -1982,6 +1889,20 @@
                 <w:szCs w:val="24"/>
               </w:rPr>
             </w:pPr>
+            <w:r>
+              <w:rPr>
+                <w:sz w:val="24"/>
+                <w:szCs w:val="24"/>
+              </w:rPr>
+              <w:t>0.</w:t>
+            </w:r>
+            <w:r>
+              <w:rPr>
+                <w:sz w:val="24"/>
+                <w:szCs w:val="24"/>
+              </w:rPr>
+              <w:t>501</w:t>
+            </w:r>
           </w:p>
         </w:tc>
         <w:tc>
@@ -1996,6 +1917,20 @@
                 <w:szCs w:val="24"/>
               </w:rPr>
             </w:pPr>
+            <w:r>
+              <w:rPr>
+                <w:sz w:val="24"/>
+                <w:szCs w:val="24"/>
+              </w:rPr>
+              <w:t>0.</w:t>
+            </w:r>
+            <w:r>
+              <w:rPr>
+                <w:sz w:val="24"/>
+                <w:szCs w:val="24"/>
+              </w:rPr>
+              <w:t>784</w:t>
+            </w:r>
           </w:p>
         </w:tc>
         <w:tc>
@@ -2010,6 +1945,20 @@
                 <w:szCs w:val="24"/>
               </w:rPr>
             </w:pPr>
+            <w:r>
+              <w:rPr>
+                <w:sz w:val="24"/>
+                <w:szCs w:val="24"/>
+              </w:rPr>
+              <w:t>0.</w:t>
+            </w:r>
+            <w:r>
+              <w:rPr>
+                <w:sz w:val="24"/>
+                <w:szCs w:val="24"/>
+              </w:rPr>
+              <w:t>708</w:t>
+            </w:r>
           </w:p>
         </w:tc>
         <w:tc>
@@ -2024,131 +1973,19 @@
                 <w:szCs w:val="24"/>
               </w:rPr>
             </w:pPr>
-          </w:p>
-        </w:tc>
-        <w:tc>
-          <w:tcPr>
-            <w:tcW w:w="1015" w:type="dxa"/>
-          </w:tcPr>
-          <w:p>
-            <w:pPr>
-              <w:jc w:val="center"/>
-              <w:rPr>
-                <w:sz w:val="24"/>
-                <w:szCs w:val="24"/>
-              </w:rPr>
-            </w:pPr>
-            <w:r>
-              <w:rPr>
-                <w:sz w:val="24"/>
-                <w:szCs w:val="24"/>
-              </w:rPr>
-              <w:t>0.730</w:t>
-            </w:r>
-          </w:p>
-        </w:tc>
-        <w:tc>
-          <w:tcPr>
-            <w:tcW w:w="1016" w:type="dxa"/>
-          </w:tcPr>
-          <w:p>
-            <w:pPr>
-              <w:jc w:val="center"/>
-              <w:rPr>
-                <w:sz w:val="24"/>
-                <w:szCs w:val="24"/>
-              </w:rPr>
-            </w:pPr>
-            <w:r>
-              <w:rPr>
-                <w:sz w:val="24"/>
-                <w:szCs w:val="24"/>
-              </w:rPr>
-              <w:t>0.658</w:t>
-            </w:r>
-          </w:p>
-        </w:tc>
-        <w:tc>
-          <w:tcPr>
-            <w:tcW w:w="1016" w:type="dxa"/>
-          </w:tcPr>
-          <w:p>
-            <w:pPr>
-              <w:jc w:val="center"/>
-              <w:rPr>
-                <w:sz w:val="24"/>
-                <w:szCs w:val="24"/>
-              </w:rPr>
-            </w:pPr>
-            <w:r>
-              <w:rPr>
-                <w:sz w:val="24"/>
-                <w:szCs w:val="24"/>
-              </w:rPr>
-              <w:t>0.734</w:t>
-            </w:r>
-          </w:p>
-        </w:tc>
-        <w:tc>
-          <w:tcPr>
-            <w:tcW w:w="1016" w:type="dxa"/>
-          </w:tcPr>
-          <w:p>
-            <w:pPr>
-              <w:jc w:val="center"/>
-              <w:rPr>
-                <w:sz w:val="24"/>
-                <w:szCs w:val="24"/>
-              </w:rPr>
-            </w:pPr>
-            <w:r>
-              <w:rPr>
-                <w:sz w:val="24"/>
-                <w:szCs w:val="24"/>
-              </w:rPr>
-              <w:t>0.723</w:t>
-            </w:r>
-          </w:p>
-        </w:tc>
-        <w:tc>
-          <w:tcPr>
-            <w:tcW w:w="1016" w:type="dxa"/>
-          </w:tcPr>
-          <w:p>
-            <w:pPr>
-              <w:jc w:val="center"/>
-              <w:rPr>
-                <w:sz w:val="24"/>
-                <w:szCs w:val="24"/>
-              </w:rPr>
-            </w:pPr>
-            <w:r>
-              <w:rPr>
-                <w:sz w:val="24"/>
-                <w:szCs w:val="24"/>
-              </w:rPr>
-              <w:t>0.771</w:t>
-            </w:r>
-          </w:p>
-        </w:tc>
-        <w:tc>
-          <w:tcPr>
-            <w:tcW w:w="1016" w:type="dxa"/>
-          </w:tcPr>
-          <w:p>
-            <w:pPr>
-              <w:jc w:val="center"/>
-              <w:rPr>
-                <w:sz w:val="24"/>
-                <w:szCs w:val="24"/>
-              </w:rPr>
-            </w:pPr>
-            <w:r>
-              <w:rPr>
-                <w:sz w:val="24"/>
-                <w:szCs w:val="24"/>
-              </w:rPr>
-              <w:t>0.741</w:t>
+            <w:r>
+              <w:rPr>
+                <w:sz w:val="24"/>
+                <w:szCs w:val="24"/>
+              </w:rPr>
+              <w:t>0.</w:t>
+            </w:r>
+            <w:r>
+              <w:rPr>
+                <w:sz w:val="24"/>
+                <w:szCs w:val="24"/>
+              </w:rPr>
+              <w:t>737</w:t>
             </w:r>
           </w:p>
         </w:tc>
@@ -2190,6 +2027,20 @@
                 <w:szCs w:val="24"/>
               </w:rPr>
             </w:pPr>
+            <w:r>
+              <w:rPr>
+                <w:sz w:val="24"/>
+                <w:szCs w:val="24"/>
+              </w:rPr>
+              <w:t>0.</w:t>
+            </w:r>
+            <w:r>
+              <w:rPr>
+                <w:sz w:val="24"/>
+                <w:szCs w:val="24"/>
+              </w:rPr>
+              <w:t>65</w:t>
+            </w:r>
           </w:p>
         </w:tc>
         <w:tc>
@@ -2204,6 +2055,20 @@
                 <w:szCs w:val="24"/>
               </w:rPr>
             </w:pPr>
+            <w:r>
+              <w:rPr>
+                <w:sz w:val="24"/>
+                <w:szCs w:val="24"/>
+              </w:rPr>
+              <w:t>0.6</w:t>
+            </w:r>
+            <w:r>
+              <w:rPr>
+                <w:sz w:val="24"/>
+                <w:szCs w:val="24"/>
+              </w:rPr>
+              <w:t>21</w:t>
+            </w:r>
           </w:p>
         </w:tc>
         <w:tc>
@@ -2218,6 +2083,20 @@
                 <w:szCs w:val="24"/>
               </w:rPr>
             </w:pPr>
+            <w:r>
+              <w:rPr>
+                <w:sz w:val="24"/>
+                <w:szCs w:val="24"/>
+              </w:rPr>
+              <w:t>0.</w:t>
+            </w:r>
+            <w:r>
+              <w:rPr>
+                <w:sz w:val="24"/>
+                <w:szCs w:val="24"/>
+              </w:rPr>
+              <w:t>584</w:t>
+            </w:r>
           </w:p>
         </w:tc>
         <w:tc>
@@ -2232,6 +2111,20 @@
                 <w:szCs w:val="24"/>
               </w:rPr>
             </w:pPr>
+            <w:r>
+              <w:rPr>
+                <w:sz w:val="24"/>
+                <w:szCs w:val="24"/>
+              </w:rPr>
+              <w:t>0.</w:t>
+            </w:r>
+            <w:r>
+              <w:rPr>
+                <w:sz w:val="24"/>
+                <w:szCs w:val="24"/>
+              </w:rPr>
+              <w:t>66</w:t>
+            </w:r>
           </w:p>
         </w:tc>
         <w:tc>
@@ -2246,6 +2139,20 @@
                 <w:szCs w:val="24"/>
               </w:rPr>
             </w:pPr>
+            <w:r>
+              <w:rPr>
+                <w:sz w:val="24"/>
+                <w:szCs w:val="24"/>
+              </w:rPr>
+              <w:t>0.</w:t>
+            </w:r>
+            <w:r>
+              <w:rPr>
+                <w:sz w:val="24"/>
+                <w:szCs w:val="24"/>
+              </w:rPr>
+              <w:t>613</w:t>
+            </w:r>
           </w:p>
         </w:tc>
         <w:tc>
@@ -2260,131 +2167,19 @@
                 <w:szCs w:val="24"/>
               </w:rPr>
             </w:pPr>
-          </w:p>
-        </w:tc>
-        <w:tc>
-          <w:tcPr>
-            <w:tcW w:w="1015" w:type="dxa"/>
-          </w:tcPr>
-          <w:p>
-            <w:pPr>
-              <w:jc w:val="center"/>
-              <w:rPr>
-                <w:sz w:val="24"/>
-                <w:szCs w:val="24"/>
-              </w:rPr>
-            </w:pPr>
-            <w:r>
-              <w:rPr>
-                <w:sz w:val="24"/>
-                <w:szCs w:val="24"/>
-              </w:rPr>
-              <w:t>0.713</w:t>
-            </w:r>
-          </w:p>
-        </w:tc>
-        <w:tc>
-          <w:tcPr>
-            <w:tcW w:w="1016" w:type="dxa"/>
-          </w:tcPr>
-          <w:p>
-            <w:pPr>
-              <w:jc w:val="center"/>
-              <w:rPr>
-                <w:sz w:val="24"/>
-                <w:szCs w:val="24"/>
-              </w:rPr>
-            </w:pPr>
-            <w:r>
-              <w:rPr>
-                <w:sz w:val="24"/>
-                <w:szCs w:val="24"/>
-              </w:rPr>
-              <w:t>0.679</w:t>
-            </w:r>
-          </w:p>
-        </w:tc>
-        <w:tc>
-          <w:tcPr>
-            <w:tcW w:w="1016" w:type="dxa"/>
-          </w:tcPr>
-          <w:p>
-            <w:pPr>
-              <w:jc w:val="center"/>
-              <w:rPr>
-                <w:sz w:val="24"/>
-                <w:szCs w:val="24"/>
-              </w:rPr>
-            </w:pPr>
-            <w:r>
-              <w:rPr>
-                <w:sz w:val="24"/>
-                <w:szCs w:val="24"/>
-              </w:rPr>
-              <w:t>0.690</w:t>
-            </w:r>
-          </w:p>
-        </w:tc>
-        <w:tc>
-          <w:tcPr>
-            <w:tcW w:w="1016" w:type="dxa"/>
-          </w:tcPr>
-          <w:p>
-            <w:pPr>
-              <w:jc w:val="center"/>
-              <w:rPr>
-                <w:sz w:val="24"/>
-                <w:szCs w:val="24"/>
-              </w:rPr>
-            </w:pPr>
-            <w:r>
-              <w:rPr>
-                <w:sz w:val="24"/>
-                <w:szCs w:val="24"/>
-              </w:rPr>
-              <w:t>0.718</w:t>
-            </w:r>
-          </w:p>
-        </w:tc>
-        <w:tc>
-          <w:tcPr>
-            <w:tcW w:w="1016" w:type="dxa"/>
-          </w:tcPr>
-          <w:p>
-            <w:pPr>
-              <w:jc w:val="center"/>
-              <w:rPr>
-                <w:sz w:val="24"/>
-                <w:szCs w:val="24"/>
-              </w:rPr>
-            </w:pPr>
-            <w:r>
-              <w:rPr>
-                <w:sz w:val="24"/>
-                <w:szCs w:val="24"/>
-              </w:rPr>
-              <w:t>0.729</w:t>
-            </w:r>
-          </w:p>
-        </w:tc>
-        <w:tc>
-          <w:tcPr>
-            <w:tcW w:w="1016" w:type="dxa"/>
-          </w:tcPr>
-          <w:p>
-            <w:pPr>
-              <w:jc w:val="center"/>
-              <w:rPr>
-                <w:sz w:val="24"/>
-                <w:szCs w:val="24"/>
-              </w:rPr>
-            </w:pPr>
-            <w:r>
-              <w:rPr>
-                <w:sz w:val="24"/>
-                <w:szCs w:val="24"/>
-              </w:rPr>
-              <w:t>0.721</w:t>
+            <w:r>
+              <w:rPr>
+                <w:sz w:val="24"/>
+                <w:szCs w:val="24"/>
+              </w:rPr>
+              <w:t>0.</w:t>
+            </w:r>
+            <w:r>
+              <w:rPr>
+                <w:sz w:val="24"/>
+                <w:szCs w:val="24"/>
+              </w:rPr>
+              <w:t>647</w:t>
             </w:r>
           </w:p>
         </w:tc>
@@ -2426,6 +2221,20 @@
                 <w:szCs w:val="24"/>
               </w:rPr>
             </w:pPr>
+            <w:r>
+              <w:rPr>
+                <w:sz w:val="24"/>
+                <w:szCs w:val="24"/>
+              </w:rPr>
+              <w:t>0.6</w:t>
+            </w:r>
+            <w:r>
+              <w:rPr>
+                <w:sz w:val="24"/>
+                <w:szCs w:val="24"/>
+              </w:rPr>
+              <w:t>33</w:t>
+            </w:r>
           </w:p>
         </w:tc>
         <w:tc>
@@ -2440,6 +2249,13 @@
                 <w:szCs w:val="24"/>
               </w:rPr>
             </w:pPr>
+            <w:r>
+              <w:rPr>
+                <w:sz w:val="24"/>
+                <w:szCs w:val="24"/>
+              </w:rPr>
+              <w:t>0.64</w:t>
+            </w:r>
           </w:p>
         </w:tc>
         <w:tc>
@@ -2454,6 +2270,20 @@
                 <w:szCs w:val="24"/>
               </w:rPr>
             </w:pPr>
+            <w:r>
+              <w:rPr>
+                <w:sz w:val="24"/>
+                <w:szCs w:val="24"/>
+              </w:rPr>
+              <w:t>0.6</w:t>
+            </w:r>
+            <w:r>
+              <w:rPr>
+                <w:sz w:val="24"/>
+                <w:szCs w:val="24"/>
+              </w:rPr>
+              <w:t>38</w:t>
+            </w:r>
           </w:p>
         </w:tc>
         <w:tc>
@@ -2468,6 +2298,20 @@
                 <w:szCs w:val="24"/>
               </w:rPr>
             </w:pPr>
+            <w:r>
+              <w:rPr>
+                <w:sz w:val="24"/>
+                <w:szCs w:val="24"/>
+              </w:rPr>
+              <w:t>0.</w:t>
+            </w:r>
+            <w:r>
+              <w:rPr>
+                <w:sz w:val="24"/>
+                <w:szCs w:val="24"/>
+              </w:rPr>
+              <w:t>618</w:t>
+            </w:r>
           </w:p>
         </w:tc>
         <w:tc>
@@ -2482,6 +2326,20 @@
                 <w:szCs w:val="24"/>
               </w:rPr>
             </w:pPr>
+            <w:r>
+              <w:rPr>
+                <w:sz w:val="24"/>
+                <w:szCs w:val="24"/>
+              </w:rPr>
+              <w:t>0.</w:t>
+            </w:r>
+            <w:r>
+              <w:rPr>
+                <w:sz w:val="24"/>
+                <w:szCs w:val="24"/>
+              </w:rPr>
+              <w:t>568</w:t>
+            </w:r>
           </w:p>
         </w:tc>
         <w:tc>
@@ -2496,131 +2354,19 @@
                 <w:szCs w:val="24"/>
               </w:rPr>
             </w:pPr>
-          </w:p>
-        </w:tc>
-        <w:tc>
-          <w:tcPr>
-            <w:tcW w:w="1015" w:type="dxa"/>
-          </w:tcPr>
-          <w:p>
-            <w:pPr>
-              <w:jc w:val="center"/>
-              <w:rPr>
-                <w:sz w:val="24"/>
-                <w:szCs w:val="24"/>
-              </w:rPr>
-            </w:pPr>
-            <w:r>
-              <w:rPr>
-                <w:sz w:val="24"/>
-                <w:szCs w:val="24"/>
-              </w:rPr>
-              <w:t>0.670</w:t>
-            </w:r>
-          </w:p>
-        </w:tc>
-        <w:tc>
-          <w:tcPr>
-            <w:tcW w:w="1016" w:type="dxa"/>
-          </w:tcPr>
-          <w:p>
-            <w:pPr>
-              <w:jc w:val="center"/>
-              <w:rPr>
-                <w:sz w:val="24"/>
-                <w:szCs w:val="24"/>
-              </w:rPr>
-            </w:pPr>
-            <w:r>
-              <w:rPr>
-                <w:sz w:val="24"/>
-                <w:szCs w:val="24"/>
-              </w:rPr>
-              <w:t>0.780</w:t>
-            </w:r>
-          </w:p>
-        </w:tc>
-        <w:tc>
-          <w:tcPr>
-            <w:tcW w:w="1016" w:type="dxa"/>
-          </w:tcPr>
-          <w:p>
-            <w:pPr>
-              <w:jc w:val="center"/>
-              <w:rPr>
-                <w:sz w:val="24"/>
-                <w:szCs w:val="24"/>
-              </w:rPr>
-            </w:pPr>
-            <w:r>
-              <w:rPr>
-                <w:sz w:val="24"/>
-                <w:szCs w:val="24"/>
-              </w:rPr>
-              <w:t>0.916</w:t>
-            </w:r>
-          </w:p>
-        </w:tc>
-        <w:tc>
-          <w:tcPr>
-            <w:tcW w:w="1016" w:type="dxa"/>
-          </w:tcPr>
-          <w:p>
-            <w:pPr>
-              <w:jc w:val="center"/>
-              <w:rPr>
-                <w:sz w:val="24"/>
-                <w:szCs w:val="24"/>
-              </w:rPr>
-            </w:pPr>
-            <w:r>
-              <w:rPr>
-                <w:sz w:val="24"/>
-                <w:szCs w:val="24"/>
-              </w:rPr>
-              <w:t>0.812</w:t>
-            </w:r>
-          </w:p>
-        </w:tc>
-        <w:tc>
-          <w:tcPr>
-            <w:tcW w:w="1016" w:type="dxa"/>
-          </w:tcPr>
-          <w:p>
-            <w:pPr>
-              <w:jc w:val="center"/>
-              <w:rPr>
-                <w:sz w:val="24"/>
-                <w:szCs w:val="24"/>
-              </w:rPr>
-            </w:pPr>
-            <w:r>
-              <w:rPr>
-                <w:sz w:val="24"/>
-                <w:szCs w:val="24"/>
-              </w:rPr>
-              <w:t>0.87</w:t>
-            </w:r>
-          </w:p>
-        </w:tc>
-        <w:tc>
-          <w:tcPr>
-            <w:tcW w:w="1016" w:type="dxa"/>
-          </w:tcPr>
-          <w:p>
-            <w:pPr>
-              <w:jc w:val="center"/>
-              <w:rPr>
-                <w:sz w:val="24"/>
-                <w:szCs w:val="24"/>
-              </w:rPr>
-            </w:pPr>
-            <w:r>
-              <w:rPr>
-                <w:sz w:val="24"/>
-                <w:szCs w:val="24"/>
-              </w:rPr>
-              <w:t>0.757</w:t>
+            <w:r>
+              <w:rPr>
+                <w:sz w:val="24"/>
+                <w:szCs w:val="24"/>
+              </w:rPr>
+              <w:t>0.</w:t>
+            </w:r>
+            <w:r>
+              <w:rPr>
+                <w:sz w:val="24"/>
+                <w:szCs w:val="24"/>
+              </w:rPr>
+              <w:t>644</w:t>
             </w:r>
           </w:p>
         </w:tc>
@@ -2662,6 +2408,20 @@
                 <w:szCs w:val="24"/>
               </w:rPr>
             </w:pPr>
+            <w:r>
+              <w:rPr>
+                <w:sz w:val="24"/>
+                <w:szCs w:val="24"/>
+              </w:rPr>
+              <w:t>0.</w:t>
+            </w:r>
+            <w:r>
+              <w:rPr>
+                <w:sz w:val="24"/>
+                <w:szCs w:val="24"/>
+              </w:rPr>
+              <w:t>533</w:t>
+            </w:r>
           </w:p>
         </w:tc>
         <w:tc>
@@ -2676,6 +2436,20 @@
                 <w:szCs w:val="24"/>
               </w:rPr>
             </w:pPr>
+            <w:r>
+              <w:rPr>
+                <w:sz w:val="24"/>
+                <w:szCs w:val="24"/>
+              </w:rPr>
+              <w:t>0.</w:t>
+            </w:r>
+            <w:r>
+              <w:rPr>
+                <w:sz w:val="24"/>
+                <w:szCs w:val="24"/>
+              </w:rPr>
+              <w:t>525</w:t>
+            </w:r>
           </w:p>
         </w:tc>
         <w:tc>
@@ -2690,6 +2464,20 @@
                 <w:szCs w:val="24"/>
               </w:rPr>
             </w:pPr>
+            <w:r>
+              <w:rPr>
+                <w:sz w:val="24"/>
+                <w:szCs w:val="24"/>
+              </w:rPr>
+              <w:t>0.</w:t>
+            </w:r>
+            <w:r>
+              <w:rPr>
+                <w:sz w:val="24"/>
+                <w:szCs w:val="24"/>
+              </w:rPr>
+              <w:t>254</w:t>
+            </w:r>
           </w:p>
         </w:tc>
         <w:tc>
@@ -2704,6 +2492,20 @@
                 <w:szCs w:val="24"/>
               </w:rPr>
             </w:pPr>
+            <w:r>
+              <w:rPr>
+                <w:sz w:val="24"/>
+                <w:szCs w:val="24"/>
+              </w:rPr>
+              <w:t>0.</w:t>
+            </w:r>
+            <w:r>
+              <w:rPr>
+                <w:sz w:val="24"/>
+                <w:szCs w:val="24"/>
+              </w:rPr>
+              <w:t>559</w:t>
+            </w:r>
           </w:p>
         </w:tc>
         <w:tc>
@@ -2718,6 +2520,20 @@
                 <w:szCs w:val="24"/>
               </w:rPr>
             </w:pPr>
+            <w:r>
+              <w:rPr>
+                <w:sz w:val="24"/>
+                <w:szCs w:val="24"/>
+              </w:rPr>
+              <w:t>0.</w:t>
+            </w:r>
+            <w:r>
+              <w:rPr>
+                <w:sz w:val="24"/>
+                <w:szCs w:val="24"/>
+              </w:rPr>
+              <w:t>603</w:t>
+            </w:r>
           </w:p>
         </w:tc>
         <w:tc>
@@ -2732,131 +2548,19 @@
                 <w:szCs w:val="24"/>
               </w:rPr>
             </w:pPr>
-          </w:p>
-        </w:tc>
-        <w:tc>
-          <w:tcPr>
-            <w:tcW w:w="1015" w:type="dxa"/>
-          </w:tcPr>
-          <w:p>
-            <w:pPr>
-              <w:jc w:val="center"/>
-              <w:rPr>
-                <w:sz w:val="24"/>
-                <w:szCs w:val="24"/>
-              </w:rPr>
-            </w:pPr>
-            <w:r>
-              <w:rPr>
-                <w:sz w:val="24"/>
-                <w:szCs w:val="24"/>
-              </w:rPr>
-              <w:t>0.723</w:t>
-            </w:r>
-          </w:p>
-        </w:tc>
-        <w:tc>
-          <w:tcPr>
-            <w:tcW w:w="1016" w:type="dxa"/>
-          </w:tcPr>
-          <w:p>
-            <w:pPr>
-              <w:jc w:val="center"/>
-              <w:rPr>
-                <w:sz w:val="24"/>
-                <w:szCs w:val="24"/>
-              </w:rPr>
-            </w:pPr>
-            <w:r>
-              <w:rPr>
-                <w:sz w:val="24"/>
-                <w:szCs w:val="24"/>
-              </w:rPr>
-              <w:t>0.700</w:t>
-            </w:r>
-          </w:p>
-        </w:tc>
-        <w:tc>
-          <w:tcPr>
-            <w:tcW w:w="1016" w:type="dxa"/>
-          </w:tcPr>
-          <w:p>
-            <w:pPr>
-              <w:jc w:val="center"/>
-              <w:rPr>
-                <w:sz w:val="24"/>
-                <w:szCs w:val="24"/>
-              </w:rPr>
-            </w:pPr>
-            <w:r>
-              <w:rPr>
-                <w:sz w:val="24"/>
-                <w:szCs w:val="24"/>
-              </w:rPr>
-              <w:t>0.690</w:t>
-            </w:r>
-          </w:p>
-        </w:tc>
-        <w:tc>
-          <w:tcPr>
-            <w:tcW w:w="1016" w:type="dxa"/>
-          </w:tcPr>
-          <w:p>
-            <w:pPr>
-              <w:jc w:val="center"/>
-              <w:rPr>
-                <w:sz w:val="24"/>
-                <w:szCs w:val="24"/>
-              </w:rPr>
-            </w:pPr>
-            <w:r>
-              <w:rPr>
-                <w:sz w:val="24"/>
-                <w:szCs w:val="24"/>
-              </w:rPr>
-              <w:t>0.699</w:t>
-            </w:r>
-          </w:p>
-        </w:tc>
-        <w:tc>
-          <w:tcPr>
-            <w:tcW w:w="1016" w:type="dxa"/>
-          </w:tcPr>
-          <w:p>
-            <w:pPr>
-              <w:jc w:val="center"/>
-              <w:rPr>
-                <w:sz w:val="24"/>
-                <w:szCs w:val="24"/>
-              </w:rPr>
-            </w:pPr>
-            <w:r>
-              <w:rPr>
-                <w:sz w:val="24"/>
-                <w:szCs w:val="24"/>
-              </w:rPr>
-              <w:t>0.74</w:t>
-            </w:r>
-          </w:p>
-        </w:tc>
-        <w:tc>
-          <w:tcPr>
-            <w:tcW w:w="1016" w:type="dxa"/>
-          </w:tcPr>
-          <w:p>
-            <w:pPr>
-              <w:jc w:val="center"/>
-              <w:rPr>
-                <w:sz w:val="24"/>
-                <w:szCs w:val="24"/>
-              </w:rPr>
-            </w:pPr>
-            <w:r>
-              <w:rPr>
-                <w:sz w:val="24"/>
-                <w:szCs w:val="24"/>
-              </w:rPr>
-              <w:t>0.758</w:t>
+            <w:r>
+              <w:rPr>
+                <w:sz w:val="24"/>
+                <w:szCs w:val="24"/>
+              </w:rPr>
+              <w:t>0.</w:t>
+            </w:r>
+            <w:r>
+              <w:rPr>
+                <w:sz w:val="24"/>
+                <w:szCs w:val="24"/>
+              </w:rPr>
+              <w:t>538</w:t>
             </w:r>
           </w:p>
         </w:tc>
@@ -2898,6 +2602,20 @@
                 <w:szCs w:val="24"/>
               </w:rPr>
             </w:pPr>
+            <w:r>
+              <w:rPr>
+                <w:sz w:val="24"/>
+                <w:szCs w:val="24"/>
+              </w:rPr>
+              <w:t>0.8</w:t>
+            </w:r>
+            <w:r>
+              <w:rPr>
+                <w:sz w:val="24"/>
+                <w:szCs w:val="24"/>
+              </w:rPr>
+              <w:t>27</w:t>
+            </w:r>
           </w:p>
         </w:tc>
         <w:tc>
@@ -2912,6 +2630,20 @@
                 <w:szCs w:val="24"/>
               </w:rPr>
             </w:pPr>
+            <w:r>
+              <w:rPr>
+                <w:sz w:val="24"/>
+                <w:szCs w:val="24"/>
+              </w:rPr>
+              <w:t>0.</w:t>
+            </w:r>
+            <w:r>
+              <w:rPr>
+                <w:sz w:val="24"/>
+                <w:szCs w:val="24"/>
+              </w:rPr>
+              <w:t>78</w:t>
+            </w:r>
           </w:p>
         </w:tc>
         <w:tc>
@@ -2926,6 +2658,20 @@
                 <w:szCs w:val="24"/>
               </w:rPr>
             </w:pPr>
+            <w:r>
+              <w:rPr>
+                <w:sz w:val="24"/>
+                <w:szCs w:val="24"/>
+              </w:rPr>
+              <w:t>0.</w:t>
+            </w:r>
+            <w:r>
+              <w:rPr>
+                <w:sz w:val="24"/>
+                <w:szCs w:val="24"/>
+              </w:rPr>
+              <w:t>479</w:t>
+            </w:r>
           </w:p>
         </w:tc>
         <w:tc>
@@ -2940,6 +2686,20 @@
                 <w:szCs w:val="24"/>
               </w:rPr>
             </w:pPr>
+            <w:r>
+              <w:rPr>
+                <w:sz w:val="24"/>
+                <w:szCs w:val="24"/>
+              </w:rPr>
+              <w:t>0.</w:t>
+            </w:r>
+            <w:r>
+              <w:rPr>
+                <w:sz w:val="24"/>
+                <w:szCs w:val="24"/>
+              </w:rPr>
+              <w:t>854</w:t>
+            </w:r>
           </w:p>
         </w:tc>
         <w:tc>
@@ -2954,6 +2714,20 @@
                 <w:szCs w:val="24"/>
               </w:rPr>
             </w:pPr>
+            <w:r>
+              <w:rPr>
+                <w:sz w:val="24"/>
+                <w:szCs w:val="24"/>
+              </w:rPr>
+              <w:t>0.</w:t>
+            </w:r>
+            <w:r>
+              <w:rPr>
+                <w:sz w:val="24"/>
+                <w:szCs w:val="24"/>
+              </w:rPr>
+              <w:t>773</w:t>
+            </w:r>
           </w:p>
         </w:tc>
         <w:tc>
@@ -2968,131 +2742,19 @@
                 <w:szCs w:val="24"/>
               </w:rPr>
             </w:pPr>
-          </w:p>
-        </w:tc>
-        <w:tc>
-          <w:tcPr>
-            <w:tcW w:w="1015" w:type="dxa"/>
-          </w:tcPr>
-          <w:p>
-            <w:pPr>
-              <w:jc w:val="center"/>
-              <w:rPr>
-                <w:sz w:val="24"/>
-                <w:szCs w:val="24"/>
-              </w:rPr>
-            </w:pPr>
-            <w:r>
-              <w:rPr>
-                <w:sz w:val="24"/>
-                <w:szCs w:val="24"/>
-              </w:rPr>
-              <w:t>0.809</w:t>
-            </w:r>
-          </w:p>
-        </w:tc>
-        <w:tc>
-          <w:tcPr>
-            <w:tcW w:w="1016" w:type="dxa"/>
-          </w:tcPr>
-          <w:p>
-            <w:pPr>
-              <w:jc w:val="center"/>
-              <w:rPr>
-                <w:sz w:val="24"/>
-                <w:szCs w:val="24"/>
-              </w:rPr>
-            </w:pPr>
-            <w:r>
-              <w:rPr>
-                <w:sz w:val="24"/>
-                <w:szCs w:val="24"/>
-              </w:rPr>
-              <w:t>0.650</w:t>
-            </w:r>
-          </w:p>
-        </w:tc>
-        <w:tc>
-          <w:tcPr>
-            <w:tcW w:w="1016" w:type="dxa"/>
-          </w:tcPr>
-          <w:p>
-            <w:pPr>
-              <w:jc w:val="center"/>
-              <w:rPr>
-                <w:sz w:val="24"/>
-                <w:szCs w:val="24"/>
-              </w:rPr>
-            </w:pPr>
-            <w:r>
-              <w:rPr>
-                <w:sz w:val="24"/>
-                <w:szCs w:val="24"/>
-              </w:rPr>
-              <w:t>0.723</w:t>
-            </w:r>
-          </w:p>
-        </w:tc>
-        <w:tc>
-          <w:tcPr>
-            <w:tcW w:w="1016" w:type="dxa"/>
-          </w:tcPr>
-          <w:p>
-            <w:pPr>
-              <w:jc w:val="center"/>
-              <w:rPr>
-                <w:sz w:val="24"/>
-                <w:szCs w:val="24"/>
-              </w:rPr>
-            </w:pPr>
-            <w:r>
-              <w:rPr>
-                <w:sz w:val="24"/>
-                <w:szCs w:val="24"/>
-              </w:rPr>
-              <w:t>0.813</w:t>
-            </w:r>
-          </w:p>
-        </w:tc>
-        <w:tc>
-          <w:tcPr>
-            <w:tcW w:w="1016" w:type="dxa"/>
-          </w:tcPr>
-          <w:p>
-            <w:pPr>
-              <w:jc w:val="center"/>
-              <w:rPr>
-                <w:sz w:val="24"/>
-                <w:szCs w:val="24"/>
-              </w:rPr>
-            </w:pPr>
-            <w:r>
-              <w:rPr>
-                <w:sz w:val="24"/>
-                <w:szCs w:val="24"/>
-              </w:rPr>
-              <w:t>0.859</w:t>
-            </w:r>
-          </w:p>
-        </w:tc>
-        <w:tc>
-          <w:tcPr>
-            <w:tcW w:w="1016" w:type="dxa"/>
-          </w:tcPr>
-          <w:p>
-            <w:pPr>
-              <w:jc w:val="center"/>
-              <w:rPr>
-                <w:sz w:val="24"/>
-                <w:szCs w:val="24"/>
-              </w:rPr>
-            </w:pPr>
-            <w:r>
-              <w:rPr>
-                <w:sz w:val="24"/>
-                <w:szCs w:val="24"/>
-              </w:rPr>
-              <w:t>0.842</w:t>
+            <w:r>
+              <w:rPr>
+                <w:sz w:val="24"/>
+                <w:szCs w:val="24"/>
+              </w:rPr>
+              <w:t>0.</w:t>
+            </w:r>
+            <w:r>
+              <w:rPr>
+                <w:sz w:val="24"/>
+                <w:szCs w:val="24"/>
+              </w:rPr>
+              <w:t>841</w:t>
             </w:r>
           </w:p>
         </w:tc>
@@ -3134,6 +2796,20 @@
                 <w:szCs w:val="24"/>
               </w:rPr>
             </w:pPr>
+            <w:r>
+              <w:rPr>
+                <w:sz w:val="24"/>
+                <w:szCs w:val="24"/>
+              </w:rPr>
+              <w:t>0.8</w:t>
+            </w:r>
+            <w:r>
+              <w:rPr>
+                <w:sz w:val="24"/>
+                <w:szCs w:val="24"/>
+              </w:rPr>
+              <w:t>31</w:t>
+            </w:r>
           </w:p>
         </w:tc>
         <w:tc>
@@ -3148,6 +2824,20 @@
                 <w:szCs w:val="24"/>
               </w:rPr>
             </w:pPr>
+            <w:r>
+              <w:rPr>
+                <w:sz w:val="24"/>
+                <w:szCs w:val="24"/>
+              </w:rPr>
+              <w:t>0.</w:t>
+            </w:r>
+            <w:r>
+              <w:rPr>
+                <w:sz w:val="24"/>
+                <w:szCs w:val="24"/>
+              </w:rPr>
+              <w:t>778</w:t>
+            </w:r>
           </w:p>
         </w:tc>
         <w:tc>
@@ -3162,6 +2852,20 @@
                 <w:szCs w:val="24"/>
               </w:rPr>
             </w:pPr>
+            <w:r>
+              <w:rPr>
+                <w:sz w:val="24"/>
+                <w:szCs w:val="24"/>
+              </w:rPr>
+              <w:t>0.</w:t>
+            </w:r>
+            <w:r>
+              <w:rPr>
+                <w:sz w:val="24"/>
+                <w:szCs w:val="24"/>
+              </w:rPr>
+              <w:t>513</w:t>
+            </w:r>
           </w:p>
         </w:tc>
         <w:tc>
@@ -3176,6 +2880,20 @@
                 <w:szCs w:val="24"/>
               </w:rPr>
             </w:pPr>
+            <w:r>
+              <w:rPr>
+                <w:sz w:val="24"/>
+                <w:szCs w:val="24"/>
+              </w:rPr>
+              <w:t>0.</w:t>
+            </w:r>
+            <w:r>
+              <w:rPr>
+                <w:sz w:val="24"/>
+                <w:szCs w:val="24"/>
+              </w:rPr>
+              <w:t>837</w:t>
+            </w:r>
           </w:p>
         </w:tc>
         <w:tc>
@@ -3190,6 +2908,20 @@
                 <w:szCs w:val="24"/>
               </w:rPr>
             </w:pPr>
+            <w:r>
+              <w:rPr>
+                <w:sz w:val="24"/>
+                <w:szCs w:val="24"/>
+              </w:rPr>
+              <w:t>0.</w:t>
+            </w:r>
+            <w:r>
+              <w:rPr>
+                <w:sz w:val="24"/>
+                <w:szCs w:val="24"/>
+              </w:rPr>
+              <w:t>775</w:t>
+            </w:r>
           </w:p>
         </w:tc>
         <w:tc>
@@ -3204,32 +2936,286 @@
                 <w:szCs w:val="24"/>
               </w:rPr>
             </w:pPr>
-          </w:p>
-        </w:tc>
-        <w:tc>
-          <w:tcPr>
-            <w:tcW w:w="1015" w:type="dxa"/>
-          </w:tcPr>
-          <w:p>
-            <w:pPr>
-              <w:jc w:val="center"/>
-              <w:rPr>
-                <w:sz w:val="24"/>
-                <w:szCs w:val="24"/>
-              </w:rPr>
-            </w:pPr>
-            <w:r>
-              <w:rPr>
-                <w:sz w:val="24"/>
-                <w:szCs w:val="24"/>
-              </w:rPr>
-              <w:t>0.823</w:t>
-            </w:r>
-          </w:p>
-        </w:tc>
-        <w:tc>
-          <w:tcPr>
-            <w:tcW w:w="1016" w:type="dxa"/>
+            <w:r>
+              <w:rPr>
+                <w:sz w:val="24"/>
+                <w:szCs w:val="24"/>
+              </w:rPr>
+              <w:t>0.8</w:t>
+            </w:r>
+            <w:r>
+              <w:rPr>
+                <w:sz w:val="24"/>
+                <w:szCs w:val="24"/>
+              </w:rPr>
+              <w:t>39</w:t>
+            </w:r>
+          </w:p>
+        </w:tc>
+      </w:tr>
+    </w:tbl>
+    <w:p>
+      <w:pPr>
+        <w:rPr>
+          <w:sz w:val="24"/>
+          <w:szCs w:val="24"/>
+        </w:rPr>
+      </w:pPr>
+    </w:p>
+    <w:p>
+      <w:pPr>
+        <w:pStyle w:val="Heading1"/>
+      </w:pPr>
+      <w:r>
+        <w:t>Results (Correlated Feature Selection)</w:t>
+      </w:r>
+    </w:p>
+    <w:tbl>
+      <w:tblPr>
+        <w:tblStyle w:val="TableGrid"/>
+        <w:tblpPr w:leftFromText="180" w:rightFromText="180" w:vertAnchor="text" w:horzAnchor="margin" w:tblpY="149"/>
+        <w:tblW w:w="8359" w:type="dxa"/>
+        <w:tblLook w:val="04A0" w:firstRow="1" w:lastRow="0" w:firstColumn="1" w:lastColumn="0" w:noHBand="0" w:noVBand="1"/>
+      </w:tblPr>
+      <w:tblGrid>
+        <w:gridCol w:w="1602"/>
+        <w:gridCol w:w="1223"/>
+        <w:gridCol w:w="1223"/>
+        <w:gridCol w:w="1224"/>
+        <w:gridCol w:w="960"/>
+        <w:gridCol w:w="1134"/>
+        <w:gridCol w:w="993"/>
+      </w:tblGrid>
+      <w:tr>
+        <w:trPr>
+          <w:trHeight w:val="460"/>
+        </w:trPr>
+        <w:tc>
+          <w:tcPr>
+            <w:tcW w:w="1602" w:type="dxa"/>
+            <w:vMerge w:val="restart"/>
+          </w:tcPr>
+          <w:p>
+            <w:pPr>
+              <w:jc w:val="center"/>
+              <w:rPr>
+                <w:b/>
+                <w:bCs/>
+                <w:sz w:val="24"/>
+                <w:szCs w:val="24"/>
+              </w:rPr>
+            </w:pPr>
+            <w:bookmarkStart w:id="2" w:name="_Hlk82514972"/>
+            <w:r>
+              <w:rPr>
+                <w:b/>
+                <w:bCs/>
+                <w:sz w:val="24"/>
+                <w:szCs w:val="24"/>
+              </w:rPr>
+              <w:t>Dataset</w:t>
+            </w:r>
+          </w:p>
+        </w:tc>
+        <w:tc>
+          <w:tcPr>
+            <w:tcW w:w="6757" w:type="dxa"/>
+            <w:gridSpan w:val="6"/>
+          </w:tcPr>
+          <w:p>
+            <w:pPr>
+              <w:jc w:val="center"/>
+              <w:rPr>
+                <w:sz w:val="24"/>
+                <w:szCs w:val="24"/>
+              </w:rPr>
+            </w:pPr>
+            <w:r>
+              <w:rPr>
+                <w:sz w:val="24"/>
+                <w:szCs w:val="24"/>
+              </w:rPr>
+              <w:t>AUC Score Results of our Algorithms</w:t>
+            </w:r>
+          </w:p>
+        </w:tc>
+      </w:tr>
+      <w:tr>
+        <w:trPr>
+          <w:trHeight w:val="460"/>
+        </w:trPr>
+        <w:tc>
+          <w:tcPr>
+            <w:tcW w:w="1602" w:type="dxa"/>
+            <w:vMerge/>
+          </w:tcPr>
+          <w:p>
+            <w:pPr>
+              <w:jc w:val="center"/>
+              <w:rPr>
+                <w:b/>
+                <w:bCs/>
+                <w:sz w:val="24"/>
+                <w:szCs w:val="24"/>
+              </w:rPr>
+            </w:pPr>
+          </w:p>
+        </w:tc>
+        <w:tc>
+          <w:tcPr>
+            <w:tcW w:w="1223" w:type="dxa"/>
+          </w:tcPr>
+          <w:p>
+            <w:pPr>
+              <w:jc w:val="center"/>
+              <w:rPr>
+                <w:sz w:val="24"/>
+                <w:szCs w:val="24"/>
+              </w:rPr>
+            </w:pPr>
+            <w:r>
+              <w:rPr>
+                <w:sz w:val="24"/>
+                <w:szCs w:val="24"/>
+              </w:rPr>
+              <w:t>LR</w:t>
+            </w:r>
+          </w:p>
+        </w:tc>
+        <w:tc>
+          <w:tcPr>
+            <w:tcW w:w="1223" w:type="dxa"/>
+          </w:tcPr>
+          <w:p>
+            <w:pPr>
+              <w:jc w:val="center"/>
+              <w:rPr>
+                <w:sz w:val="24"/>
+                <w:szCs w:val="24"/>
+              </w:rPr>
+            </w:pPr>
+            <w:r>
+              <w:rPr>
+                <w:sz w:val="24"/>
+                <w:szCs w:val="24"/>
+              </w:rPr>
+              <w:t>NB</w:t>
+            </w:r>
+          </w:p>
+        </w:tc>
+        <w:tc>
+          <w:tcPr>
+            <w:tcW w:w="1224" w:type="dxa"/>
+          </w:tcPr>
+          <w:p>
+            <w:pPr>
+              <w:jc w:val="center"/>
+              <w:rPr>
+                <w:sz w:val="24"/>
+                <w:szCs w:val="24"/>
+              </w:rPr>
+            </w:pPr>
+            <w:r>
+              <w:rPr>
+                <w:sz w:val="24"/>
+                <w:szCs w:val="24"/>
+              </w:rPr>
+              <w:t>MLP</w:t>
+            </w:r>
+          </w:p>
+        </w:tc>
+        <w:tc>
+          <w:tcPr>
+            <w:tcW w:w="960" w:type="dxa"/>
+          </w:tcPr>
+          <w:p>
+            <w:pPr>
+              <w:jc w:val="center"/>
+              <w:rPr>
+                <w:sz w:val="24"/>
+                <w:szCs w:val="24"/>
+              </w:rPr>
+            </w:pPr>
+            <w:r>
+              <w:rPr>
+                <w:sz w:val="24"/>
+                <w:szCs w:val="24"/>
+              </w:rPr>
+              <w:t>RF</w:t>
+            </w:r>
+          </w:p>
+        </w:tc>
+        <w:tc>
+          <w:tcPr>
+            <w:tcW w:w="1134" w:type="dxa"/>
+          </w:tcPr>
+          <w:p>
+            <w:pPr>
+              <w:jc w:val="center"/>
+              <w:rPr>
+                <w:sz w:val="24"/>
+                <w:szCs w:val="24"/>
+              </w:rPr>
+            </w:pPr>
+            <w:r>
+              <w:rPr>
+                <w:sz w:val="24"/>
+                <w:szCs w:val="24"/>
+              </w:rPr>
+              <w:t>ROT</w:t>
+            </w:r>
+          </w:p>
+        </w:tc>
+        <w:tc>
+          <w:tcPr>
+            <w:tcW w:w="993" w:type="dxa"/>
+          </w:tcPr>
+          <w:p>
+            <w:pPr>
+              <w:jc w:val="center"/>
+              <w:rPr>
+                <w:sz w:val="24"/>
+                <w:szCs w:val="24"/>
+              </w:rPr>
+            </w:pPr>
+            <w:r>
+              <w:rPr>
+                <w:sz w:val="24"/>
+                <w:szCs w:val="24"/>
+              </w:rPr>
+              <w:t>VOT</w:t>
+            </w:r>
+          </w:p>
+        </w:tc>
+      </w:tr>
+      <w:tr>
+        <w:trPr>
+          <w:trHeight w:val="460"/>
+        </w:trPr>
+        <w:tc>
+          <w:tcPr>
+            <w:tcW w:w="1602" w:type="dxa"/>
+          </w:tcPr>
+          <w:p>
+            <w:pPr>
+              <w:jc w:val="center"/>
+              <w:rPr>
+                <w:sz w:val="24"/>
+                <w:szCs w:val="24"/>
+              </w:rPr>
+            </w:pPr>
+            <w:r>
+              <w:rPr>
+                <w:sz w:val="24"/>
+                <w:szCs w:val="24"/>
+              </w:rPr>
+              <w:t>CM1</w:t>
+            </w:r>
+          </w:p>
+        </w:tc>
+        <w:tc>
+          <w:tcPr>
+            <w:tcW w:w="1223" w:type="dxa"/>
           </w:tcPr>
           <w:p>
             <w:pPr>
@@ -3250,91 +3236,2260 @@
         </w:tc>
         <w:tc>
           <w:tcPr>
-            <w:tcW w:w="1016" w:type="dxa"/>
-          </w:tcPr>
-          <w:p>
-            <w:pPr>
-              <w:jc w:val="center"/>
-              <w:rPr>
-                <w:sz w:val="24"/>
-                <w:szCs w:val="24"/>
-              </w:rPr>
-            </w:pPr>
-            <w:r>
-              <w:rPr>
-                <w:sz w:val="24"/>
-                <w:szCs w:val="24"/>
-              </w:rPr>
-              <w:t>0.780</w:t>
-            </w:r>
-          </w:p>
-        </w:tc>
-        <w:tc>
-          <w:tcPr>
-            <w:tcW w:w="1016" w:type="dxa"/>
-          </w:tcPr>
-          <w:p>
-            <w:pPr>
-              <w:jc w:val="center"/>
-              <w:rPr>
-                <w:sz w:val="24"/>
-                <w:szCs w:val="24"/>
-              </w:rPr>
-            </w:pPr>
-            <w:r>
-              <w:rPr>
-                <w:sz w:val="24"/>
-                <w:szCs w:val="24"/>
-              </w:rPr>
-              <w:t>0.795</w:t>
-            </w:r>
-          </w:p>
-        </w:tc>
-        <w:tc>
-          <w:tcPr>
-            <w:tcW w:w="1016" w:type="dxa"/>
-          </w:tcPr>
-          <w:p>
-            <w:pPr>
-              <w:jc w:val="center"/>
-              <w:rPr>
-                <w:sz w:val="24"/>
-                <w:szCs w:val="24"/>
-              </w:rPr>
-            </w:pPr>
-            <w:r>
-              <w:rPr>
-                <w:sz w:val="24"/>
-                <w:szCs w:val="24"/>
-              </w:rPr>
-              <w:t>0.827</w:t>
-            </w:r>
-          </w:p>
-        </w:tc>
-        <w:tc>
-          <w:tcPr>
-            <w:tcW w:w="1016" w:type="dxa"/>
-          </w:tcPr>
-          <w:p>
-            <w:pPr>
-              <w:jc w:val="center"/>
-              <w:rPr>
-                <w:sz w:val="24"/>
-                <w:szCs w:val="24"/>
-              </w:rPr>
-            </w:pPr>
-            <w:r>
-              <w:rPr>
-                <w:sz w:val="24"/>
-                <w:szCs w:val="24"/>
-              </w:rPr>
-              <w:t>0.792</w:t>
+            <w:tcW w:w="1223" w:type="dxa"/>
+          </w:tcPr>
+          <w:p>
+            <w:pPr>
+              <w:jc w:val="center"/>
+              <w:rPr>
+                <w:sz w:val="24"/>
+                <w:szCs w:val="24"/>
+              </w:rPr>
+            </w:pPr>
+            <w:r>
+              <w:rPr>
+                <w:sz w:val="24"/>
+                <w:szCs w:val="24"/>
+              </w:rPr>
+              <w:t>0.796</w:t>
+            </w:r>
+          </w:p>
+        </w:tc>
+        <w:tc>
+          <w:tcPr>
+            <w:tcW w:w="1224" w:type="dxa"/>
+          </w:tcPr>
+          <w:p>
+            <w:pPr>
+              <w:jc w:val="center"/>
+              <w:rPr>
+                <w:sz w:val="24"/>
+                <w:szCs w:val="24"/>
+              </w:rPr>
+            </w:pPr>
+            <w:r>
+              <w:rPr>
+                <w:sz w:val="24"/>
+                <w:szCs w:val="24"/>
+              </w:rPr>
+              <w:t>0.647</w:t>
+            </w:r>
+          </w:p>
+        </w:tc>
+        <w:tc>
+          <w:tcPr>
+            <w:tcW w:w="960" w:type="dxa"/>
+          </w:tcPr>
+          <w:p>
+            <w:pPr>
+              <w:jc w:val="center"/>
+              <w:rPr>
+                <w:sz w:val="24"/>
+                <w:szCs w:val="24"/>
+              </w:rPr>
+            </w:pPr>
+            <w:r>
+              <w:rPr>
+                <w:sz w:val="24"/>
+                <w:szCs w:val="24"/>
+              </w:rPr>
+              <w:t>0.82</w:t>
+            </w:r>
+          </w:p>
+        </w:tc>
+        <w:tc>
+          <w:tcPr>
+            <w:tcW w:w="1134" w:type="dxa"/>
+          </w:tcPr>
+          <w:p>
+            <w:pPr>
+              <w:jc w:val="center"/>
+              <w:rPr>
+                <w:sz w:val="24"/>
+                <w:szCs w:val="24"/>
+              </w:rPr>
+            </w:pPr>
+            <w:r>
+              <w:rPr>
+                <w:sz w:val="24"/>
+                <w:szCs w:val="24"/>
+              </w:rPr>
+              <w:t>0.71</w:t>
+            </w:r>
+          </w:p>
+        </w:tc>
+        <w:tc>
+          <w:tcPr>
+            <w:tcW w:w="993" w:type="dxa"/>
+          </w:tcPr>
+          <w:p>
+            <w:pPr>
+              <w:jc w:val="center"/>
+              <w:rPr>
+                <w:sz w:val="24"/>
+                <w:szCs w:val="24"/>
+              </w:rPr>
+            </w:pPr>
+            <w:r>
+              <w:rPr>
+                <w:sz w:val="24"/>
+                <w:szCs w:val="24"/>
+              </w:rPr>
+              <w:t>0.787</w:t>
             </w:r>
           </w:p>
         </w:tc>
       </w:tr>
+      <w:tr>
+        <w:trPr>
+          <w:trHeight w:val="460"/>
+        </w:trPr>
+        <w:tc>
+          <w:tcPr>
+            <w:tcW w:w="1602" w:type="dxa"/>
+          </w:tcPr>
+          <w:p>
+            <w:pPr>
+              <w:jc w:val="center"/>
+              <w:rPr>
+                <w:sz w:val="24"/>
+                <w:szCs w:val="24"/>
+              </w:rPr>
+            </w:pPr>
+            <w:r>
+              <w:rPr>
+                <w:sz w:val="24"/>
+                <w:szCs w:val="24"/>
+              </w:rPr>
+              <w:t>JM1</w:t>
+            </w:r>
+          </w:p>
+        </w:tc>
+        <w:tc>
+          <w:tcPr>
+            <w:tcW w:w="1223" w:type="dxa"/>
+          </w:tcPr>
+          <w:p>
+            <w:pPr>
+              <w:jc w:val="center"/>
+              <w:rPr>
+                <w:sz w:val="24"/>
+                <w:szCs w:val="24"/>
+              </w:rPr>
+            </w:pPr>
+            <w:r>
+              <w:rPr>
+                <w:sz w:val="24"/>
+                <w:szCs w:val="24"/>
+              </w:rPr>
+              <w:t>0.649</w:t>
+            </w:r>
+          </w:p>
+        </w:tc>
+        <w:tc>
+          <w:tcPr>
+            <w:tcW w:w="1223" w:type="dxa"/>
+          </w:tcPr>
+          <w:p>
+            <w:pPr>
+              <w:jc w:val="center"/>
+              <w:rPr>
+                <w:sz w:val="24"/>
+                <w:szCs w:val="24"/>
+              </w:rPr>
+            </w:pPr>
+            <w:r>
+              <w:rPr>
+                <w:sz w:val="24"/>
+                <w:szCs w:val="24"/>
+              </w:rPr>
+              <w:t>0.639</w:t>
+            </w:r>
+          </w:p>
+        </w:tc>
+        <w:tc>
+          <w:tcPr>
+            <w:tcW w:w="1224" w:type="dxa"/>
+          </w:tcPr>
+          <w:p>
+            <w:pPr>
+              <w:jc w:val="center"/>
+              <w:rPr>
+                <w:sz w:val="24"/>
+                <w:szCs w:val="24"/>
+              </w:rPr>
+            </w:pPr>
+            <w:r>
+              <w:rPr>
+                <w:sz w:val="24"/>
+                <w:szCs w:val="24"/>
+              </w:rPr>
+              <w:t>0.654</w:t>
+            </w:r>
+          </w:p>
+        </w:tc>
+        <w:tc>
+          <w:tcPr>
+            <w:tcW w:w="960" w:type="dxa"/>
+          </w:tcPr>
+          <w:p>
+            <w:pPr>
+              <w:jc w:val="center"/>
+              <w:rPr>
+                <w:sz w:val="24"/>
+                <w:szCs w:val="24"/>
+              </w:rPr>
+            </w:pPr>
+            <w:r>
+              <w:rPr>
+                <w:sz w:val="24"/>
+                <w:szCs w:val="24"/>
+              </w:rPr>
+              <w:t>0.651</w:t>
+            </w:r>
+          </w:p>
+        </w:tc>
+        <w:tc>
+          <w:tcPr>
+            <w:tcW w:w="1134" w:type="dxa"/>
+          </w:tcPr>
+          <w:p>
+            <w:pPr>
+              <w:jc w:val="center"/>
+              <w:rPr>
+                <w:sz w:val="24"/>
+                <w:szCs w:val="24"/>
+              </w:rPr>
+            </w:pPr>
+            <w:r>
+              <w:rPr>
+                <w:sz w:val="24"/>
+                <w:szCs w:val="24"/>
+              </w:rPr>
+              <w:t>0.599</w:t>
+            </w:r>
+          </w:p>
+        </w:tc>
+        <w:tc>
+          <w:tcPr>
+            <w:tcW w:w="993" w:type="dxa"/>
+          </w:tcPr>
+          <w:p>
+            <w:pPr>
+              <w:jc w:val="center"/>
+              <w:rPr>
+                <w:sz w:val="24"/>
+                <w:szCs w:val="24"/>
+              </w:rPr>
+            </w:pPr>
+            <w:r>
+              <w:rPr>
+                <w:sz w:val="24"/>
+                <w:szCs w:val="24"/>
+              </w:rPr>
+              <w:t>0.652</w:t>
+            </w:r>
+          </w:p>
+        </w:tc>
+      </w:tr>
+      <w:tr>
+        <w:trPr>
+          <w:trHeight w:val="460"/>
+        </w:trPr>
+        <w:tc>
+          <w:tcPr>
+            <w:tcW w:w="1602" w:type="dxa"/>
+          </w:tcPr>
+          <w:p>
+            <w:pPr>
+              <w:jc w:val="center"/>
+              <w:rPr>
+                <w:sz w:val="24"/>
+                <w:szCs w:val="24"/>
+              </w:rPr>
+            </w:pPr>
+            <w:r>
+              <w:rPr>
+                <w:sz w:val="24"/>
+                <w:szCs w:val="24"/>
+              </w:rPr>
+              <w:t>KC1</w:t>
+            </w:r>
+          </w:p>
+        </w:tc>
+        <w:tc>
+          <w:tcPr>
+            <w:tcW w:w="1223" w:type="dxa"/>
+          </w:tcPr>
+          <w:p>
+            <w:pPr>
+              <w:jc w:val="center"/>
+              <w:rPr>
+                <w:sz w:val="24"/>
+                <w:szCs w:val="24"/>
+              </w:rPr>
+            </w:pPr>
+            <w:r>
+              <w:rPr>
+                <w:sz w:val="24"/>
+                <w:szCs w:val="24"/>
+              </w:rPr>
+              <w:t>0.644</w:t>
+            </w:r>
+          </w:p>
+        </w:tc>
+        <w:tc>
+          <w:tcPr>
+            <w:tcW w:w="1223" w:type="dxa"/>
+          </w:tcPr>
+          <w:p>
+            <w:pPr>
+              <w:jc w:val="center"/>
+              <w:rPr>
+                <w:sz w:val="24"/>
+                <w:szCs w:val="24"/>
+              </w:rPr>
+            </w:pPr>
+            <w:r>
+              <w:rPr>
+                <w:sz w:val="24"/>
+                <w:szCs w:val="24"/>
+              </w:rPr>
+              <w:t>0.64</w:t>
+            </w:r>
+          </w:p>
+        </w:tc>
+        <w:tc>
+          <w:tcPr>
+            <w:tcW w:w="1224" w:type="dxa"/>
+          </w:tcPr>
+          <w:p>
+            <w:pPr>
+              <w:jc w:val="center"/>
+              <w:rPr>
+                <w:sz w:val="24"/>
+                <w:szCs w:val="24"/>
+              </w:rPr>
+            </w:pPr>
+            <w:r>
+              <w:rPr>
+                <w:sz w:val="24"/>
+                <w:szCs w:val="24"/>
+              </w:rPr>
+              <w:t>0.641</w:t>
+            </w:r>
+          </w:p>
+        </w:tc>
+        <w:tc>
+          <w:tcPr>
+            <w:tcW w:w="960" w:type="dxa"/>
+          </w:tcPr>
+          <w:p>
+            <w:pPr>
+              <w:jc w:val="center"/>
+              <w:rPr>
+                <w:sz w:val="24"/>
+                <w:szCs w:val="24"/>
+              </w:rPr>
+            </w:pPr>
+            <w:r>
+              <w:rPr>
+                <w:sz w:val="24"/>
+                <w:szCs w:val="24"/>
+              </w:rPr>
+              <w:t>0.601</w:t>
+            </w:r>
+          </w:p>
+        </w:tc>
+        <w:tc>
+          <w:tcPr>
+            <w:tcW w:w="1134" w:type="dxa"/>
+          </w:tcPr>
+          <w:p>
+            <w:pPr>
+              <w:jc w:val="center"/>
+              <w:rPr>
+                <w:sz w:val="24"/>
+                <w:szCs w:val="24"/>
+              </w:rPr>
+            </w:pPr>
+            <w:r>
+              <w:rPr>
+                <w:sz w:val="24"/>
+                <w:szCs w:val="24"/>
+              </w:rPr>
+              <w:t>0.585</w:t>
+            </w:r>
+          </w:p>
+        </w:tc>
+        <w:tc>
+          <w:tcPr>
+            <w:tcW w:w="993" w:type="dxa"/>
+          </w:tcPr>
+          <w:p>
+            <w:pPr>
+              <w:jc w:val="center"/>
+              <w:rPr>
+                <w:sz w:val="24"/>
+                <w:szCs w:val="24"/>
+              </w:rPr>
+            </w:pPr>
+            <w:r>
+              <w:rPr>
+                <w:sz w:val="24"/>
+                <w:szCs w:val="24"/>
+              </w:rPr>
+              <w:t>0.635</w:t>
+            </w:r>
+          </w:p>
+        </w:tc>
+      </w:tr>
+      <w:tr>
+        <w:trPr>
+          <w:trHeight w:val="460"/>
+        </w:trPr>
+        <w:tc>
+          <w:tcPr>
+            <w:tcW w:w="1602" w:type="dxa"/>
+          </w:tcPr>
+          <w:p>
+            <w:pPr>
+              <w:jc w:val="center"/>
+              <w:rPr>
+                <w:sz w:val="24"/>
+                <w:szCs w:val="24"/>
+              </w:rPr>
+            </w:pPr>
+            <w:r>
+              <w:rPr>
+                <w:sz w:val="24"/>
+                <w:szCs w:val="24"/>
+              </w:rPr>
+              <w:t>MC2</w:t>
+            </w:r>
+          </w:p>
+        </w:tc>
+        <w:tc>
+          <w:tcPr>
+            <w:tcW w:w="1223" w:type="dxa"/>
+          </w:tcPr>
+          <w:p>
+            <w:pPr>
+              <w:jc w:val="center"/>
+              <w:rPr>
+                <w:sz w:val="24"/>
+                <w:szCs w:val="24"/>
+              </w:rPr>
+            </w:pPr>
+            <w:r>
+              <w:rPr>
+                <w:sz w:val="24"/>
+                <w:szCs w:val="24"/>
+              </w:rPr>
+              <w:t>0.892</w:t>
+            </w:r>
+          </w:p>
+        </w:tc>
+        <w:tc>
+          <w:tcPr>
+            <w:tcW w:w="1223" w:type="dxa"/>
+          </w:tcPr>
+          <w:p>
+            <w:pPr>
+              <w:jc w:val="center"/>
+              <w:rPr>
+                <w:sz w:val="24"/>
+                <w:szCs w:val="24"/>
+              </w:rPr>
+            </w:pPr>
+            <w:r>
+              <w:rPr>
+                <w:sz w:val="24"/>
+                <w:szCs w:val="24"/>
+              </w:rPr>
+              <w:t>0.842</w:t>
+            </w:r>
+          </w:p>
+        </w:tc>
+        <w:tc>
+          <w:tcPr>
+            <w:tcW w:w="1224" w:type="dxa"/>
+          </w:tcPr>
+          <w:p>
+            <w:pPr>
+              <w:jc w:val="center"/>
+              <w:rPr>
+                <w:sz w:val="24"/>
+                <w:szCs w:val="24"/>
+              </w:rPr>
+            </w:pPr>
+            <w:r>
+              <w:rPr>
+                <w:sz w:val="24"/>
+                <w:szCs w:val="24"/>
+              </w:rPr>
+              <w:t>0.932</w:t>
+            </w:r>
+          </w:p>
+        </w:tc>
+        <w:tc>
+          <w:tcPr>
+            <w:tcW w:w="960" w:type="dxa"/>
+          </w:tcPr>
+          <w:p>
+            <w:pPr>
+              <w:jc w:val="center"/>
+              <w:rPr>
+                <w:sz w:val="24"/>
+                <w:szCs w:val="24"/>
+              </w:rPr>
+            </w:pPr>
+            <w:r>
+              <w:rPr>
+                <w:sz w:val="24"/>
+                <w:szCs w:val="24"/>
+              </w:rPr>
+              <w:t>0.843</w:t>
+            </w:r>
+          </w:p>
+        </w:tc>
+        <w:tc>
+          <w:tcPr>
+            <w:tcW w:w="1134" w:type="dxa"/>
+          </w:tcPr>
+          <w:p>
+            <w:pPr>
+              <w:jc w:val="center"/>
+              <w:rPr>
+                <w:sz w:val="24"/>
+                <w:szCs w:val="24"/>
+              </w:rPr>
+            </w:pPr>
+            <w:r>
+              <w:rPr>
+                <w:sz w:val="24"/>
+                <w:szCs w:val="24"/>
+              </w:rPr>
+              <w:t>0.808</w:t>
+            </w:r>
+          </w:p>
+        </w:tc>
+        <w:tc>
+          <w:tcPr>
+            <w:tcW w:w="993" w:type="dxa"/>
+          </w:tcPr>
+          <w:p>
+            <w:pPr>
+              <w:jc w:val="center"/>
+              <w:rPr>
+                <w:sz w:val="24"/>
+                <w:szCs w:val="24"/>
+              </w:rPr>
+            </w:pPr>
+            <w:r>
+              <w:rPr>
+                <w:sz w:val="24"/>
+                <w:szCs w:val="24"/>
+              </w:rPr>
+              <w:t>0.9</w:t>
+            </w:r>
+          </w:p>
+        </w:tc>
+      </w:tr>
+      <w:tr>
+        <w:trPr>
+          <w:trHeight w:val="460"/>
+        </w:trPr>
+        <w:tc>
+          <w:tcPr>
+            <w:tcW w:w="1602" w:type="dxa"/>
+          </w:tcPr>
+          <w:p>
+            <w:pPr>
+              <w:jc w:val="center"/>
+              <w:rPr>
+                <w:sz w:val="24"/>
+                <w:szCs w:val="24"/>
+              </w:rPr>
+            </w:pPr>
+            <w:r>
+              <w:rPr>
+                <w:sz w:val="24"/>
+                <w:szCs w:val="24"/>
+              </w:rPr>
+              <w:t>PC1</w:t>
+            </w:r>
+          </w:p>
+        </w:tc>
+        <w:tc>
+          <w:tcPr>
+            <w:tcW w:w="1223" w:type="dxa"/>
+          </w:tcPr>
+          <w:p>
+            <w:pPr>
+              <w:jc w:val="center"/>
+              <w:rPr>
+                <w:sz w:val="24"/>
+                <w:szCs w:val="24"/>
+              </w:rPr>
+            </w:pPr>
+            <w:r>
+              <w:rPr>
+                <w:sz w:val="24"/>
+                <w:szCs w:val="24"/>
+              </w:rPr>
+              <w:t>0.839</w:t>
+            </w:r>
+          </w:p>
+        </w:tc>
+        <w:tc>
+          <w:tcPr>
+            <w:tcW w:w="1223" w:type="dxa"/>
+          </w:tcPr>
+          <w:p>
+            <w:pPr>
+              <w:jc w:val="center"/>
+              <w:rPr>
+                <w:sz w:val="24"/>
+                <w:szCs w:val="24"/>
+              </w:rPr>
+            </w:pPr>
+            <w:r>
+              <w:rPr>
+                <w:sz w:val="24"/>
+                <w:szCs w:val="24"/>
+              </w:rPr>
+              <w:t>0.834</w:t>
+            </w:r>
+          </w:p>
+        </w:tc>
+        <w:tc>
+          <w:tcPr>
+            <w:tcW w:w="1224" w:type="dxa"/>
+          </w:tcPr>
+          <w:p>
+            <w:pPr>
+              <w:jc w:val="center"/>
+              <w:rPr>
+                <w:sz w:val="24"/>
+                <w:szCs w:val="24"/>
+              </w:rPr>
+            </w:pPr>
+            <w:r>
+              <w:rPr>
+                <w:sz w:val="24"/>
+                <w:szCs w:val="24"/>
+              </w:rPr>
+              <w:t>0.822</w:t>
+            </w:r>
+          </w:p>
+        </w:tc>
+        <w:tc>
+          <w:tcPr>
+            <w:tcW w:w="960" w:type="dxa"/>
+          </w:tcPr>
+          <w:p>
+            <w:pPr>
+              <w:jc w:val="center"/>
+              <w:rPr>
+                <w:sz w:val="24"/>
+                <w:szCs w:val="24"/>
+              </w:rPr>
+            </w:pPr>
+            <w:r>
+              <w:rPr>
+                <w:sz w:val="24"/>
+                <w:szCs w:val="24"/>
+              </w:rPr>
+              <w:t>0.862</w:t>
+            </w:r>
+          </w:p>
+        </w:tc>
+        <w:tc>
+          <w:tcPr>
+            <w:tcW w:w="1134" w:type="dxa"/>
+          </w:tcPr>
+          <w:p>
+            <w:pPr>
+              <w:jc w:val="center"/>
+              <w:rPr>
+                <w:sz w:val="24"/>
+                <w:szCs w:val="24"/>
+              </w:rPr>
+            </w:pPr>
+            <w:r>
+              <w:rPr>
+                <w:sz w:val="24"/>
+                <w:szCs w:val="24"/>
+              </w:rPr>
+              <w:t>0.802</w:t>
+            </w:r>
+          </w:p>
+        </w:tc>
+        <w:tc>
+          <w:tcPr>
+            <w:tcW w:w="993" w:type="dxa"/>
+          </w:tcPr>
+          <w:p>
+            <w:pPr>
+              <w:jc w:val="center"/>
+              <w:rPr>
+                <w:sz w:val="24"/>
+                <w:szCs w:val="24"/>
+              </w:rPr>
+            </w:pPr>
+            <w:r>
+              <w:rPr>
+                <w:sz w:val="24"/>
+                <w:szCs w:val="24"/>
+              </w:rPr>
+              <w:t>0.854</w:t>
+            </w:r>
+          </w:p>
+        </w:tc>
+      </w:tr>
+      <w:tr>
+        <w:trPr>
+          <w:trHeight w:val="460"/>
+        </w:trPr>
+        <w:tc>
+          <w:tcPr>
+            <w:tcW w:w="1602" w:type="dxa"/>
+          </w:tcPr>
+          <w:p>
+            <w:pPr>
+              <w:jc w:val="center"/>
+              <w:rPr>
+                <w:sz w:val="24"/>
+                <w:szCs w:val="24"/>
+              </w:rPr>
+            </w:pPr>
+            <w:r>
+              <w:rPr>
+                <w:sz w:val="24"/>
+                <w:szCs w:val="24"/>
+              </w:rPr>
+              <w:t>PC3</w:t>
+            </w:r>
+          </w:p>
+        </w:tc>
+        <w:tc>
+          <w:tcPr>
+            <w:tcW w:w="1223" w:type="dxa"/>
+          </w:tcPr>
+          <w:p>
+            <w:pPr>
+              <w:jc w:val="center"/>
+              <w:rPr>
+                <w:sz w:val="24"/>
+                <w:szCs w:val="24"/>
+              </w:rPr>
+            </w:pPr>
+            <w:r>
+              <w:rPr>
+                <w:sz w:val="24"/>
+                <w:szCs w:val="24"/>
+              </w:rPr>
+              <w:t>0.859</w:t>
+            </w:r>
+          </w:p>
+        </w:tc>
+        <w:tc>
+          <w:tcPr>
+            <w:tcW w:w="1223" w:type="dxa"/>
+          </w:tcPr>
+          <w:p>
+            <w:pPr>
+              <w:jc w:val="center"/>
+              <w:rPr>
+                <w:sz w:val="24"/>
+                <w:szCs w:val="24"/>
+              </w:rPr>
+            </w:pPr>
+            <w:r>
+              <w:rPr>
+                <w:sz w:val="24"/>
+                <w:szCs w:val="24"/>
+              </w:rPr>
+              <w:t>0.839</w:t>
+            </w:r>
+          </w:p>
+        </w:tc>
+        <w:tc>
+          <w:tcPr>
+            <w:tcW w:w="1224" w:type="dxa"/>
+          </w:tcPr>
+          <w:p>
+            <w:pPr>
+              <w:jc w:val="center"/>
+              <w:rPr>
+                <w:sz w:val="24"/>
+                <w:szCs w:val="24"/>
+              </w:rPr>
+            </w:pPr>
+            <w:r>
+              <w:rPr>
+                <w:sz w:val="24"/>
+                <w:szCs w:val="24"/>
+              </w:rPr>
+              <w:t>0.834</w:t>
+            </w:r>
+          </w:p>
+        </w:tc>
+        <w:tc>
+          <w:tcPr>
+            <w:tcW w:w="960" w:type="dxa"/>
+          </w:tcPr>
+          <w:p>
+            <w:pPr>
+              <w:jc w:val="center"/>
+              <w:rPr>
+                <w:sz w:val="24"/>
+                <w:szCs w:val="24"/>
+              </w:rPr>
+            </w:pPr>
+            <w:r>
+              <w:rPr>
+                <w:sz w:val="24"/>
+                <w:szCs w:val="24"/>
+              </w:rPr>
+              <w:t>0.851</w:t>
+            </w:r>
+          </w:p>
+        </w:tc>
+        <w:tc>
+          <w:tcPr>
+            <w:tcW w:w="1134" w:type="dxa"/>
+          </w:tcPr>
+          <w:p>
+            <w:pPr>
+              <w:jc w:val="center"/>
+              <w:rPr>
+                <w:sz w:val="24"/>
+                <w:szCs w:val="24"/>
+              </w:rPr>
+            </w:pPr>
+            <w:r>
+              <w:rPr>
+                <w:sz w:val="24"/>
+                <w:szCs w:val="24"/>
+              </w:rPr>
+              <w:t>0.766</w:t>
+            </w:r>
+          </w:p>
+        </w:tc>
+        <w:tc>
+          <w:tcPr>
+            <w:tcW w:w="993" w:type="dxa"/>
+          </w:tcPr>
+          <w:p>
+            <w:pPr>
+              <w:jc w:val="center"/>
+              <w:rPr>
+                <w:sz w:val="24"/>
+                <w:szCs w:val="24"/>
+              </w:rPr>
+            </w:pPr>
+            <w:r>
+              <w:rPr>
+                <w:sz w:val="24"/>
+                <w:szCs w:val="24"/>
+              </w:rPr>
+              <w:t>0.866</w:t>
+            </w:r>
+          </w:p>
+        </w:tc>
+      </w:tr>
+    </w:tbl>
+    <w:p>
+      <w:pPr>
+        <w:pStyle w:val="Heading1"/>
+      </w:pPr>
+      <w:bookmarkStart w:id="3" w:name="_Toc82859712"/>
       <w:bookmarkEnd w:id="2"/>
+      <w:r>
+        <w:t>Results (</w:t>
+      </w:r>
+      <w:r>
+        <w:t>Recursive Feature Elimination</w:t>
+      </w:r>
+      <w:r>
+        <w:t>)</w:t>
+      </w:r>
+    </w:p>
+    <w:tbl>
+      <w:tblPr>
+        <w:tblStyle w:val="TableGrid"/>
+        <w:tblpPr w:leftFromText="180" w:rightFromText="180" w:vertAnchor="text" w:horzAnchor="margin" w:tblpY="149"/>
+        <w:tblW w:w="8359" w:type="dxa"/>
+        <w:tblLook w:val="04A0" w:firstRow="1" w:lastRow="0" w:firstColumn="1" w:lastColumn="0" w:noHBand="0" w:noVBand="1"/>
+      </w:tblPr>
+      <w:tblGrid>
+        <w:gridCol w:w="1602"/>
+        <w:gridCol w:w="1223"/>
+        <w:gridCol w:w="1223"/>
+        <w:gridCol w:w="1224"/>
+        <w:gridCol w:w="960"/>
+        <w:gridCol w:w="1134"/>
+        <w:gridCol w:w="993"/>
+      </w:tblGrid>
+      <w:tr>
+        <w:trPr>
+          <w:trHeight w:val="460"/>
+        </w:trPr>
+        <w:tc>
+          <w:tcPr>
+            <w:tcW w:w="1602" w:type="dxa"/>
+            <w:vMerge w:val="restart"/>
+          </w:tcPr>
+          <w:p>
+            <w:pPr>
+              <w:jc w:val="center"/>
+              <w:rPr>
+                <w:b/>
+                <w:bCs/>
+                <w:sz w:val="24"/>
+                <w:szCs w:val="24"/>
+              </w:rPr>
+            </w:pPr>
+            <w:r>
+              <w:rPr>
+                <w:b/>
+                <w:bCs/>
+                <w:sz w:val="24"/>
+                <w:szCs w:val="24"/>
+              </w:rPr>
+              <w:t>Dataset</w:t>
+            </w:r>
+          </w:p>
+        </w:tc>
+        <w:tc>
+          <w:tcPr>
+            <w:tcW w:w="6757" w:type="dxa"/>
+            <w:gridSpan w:val="6"/>
+          </w:tcPr>
+          <w:p>
+            <w:pPr>
+              <w:jc w:val="center"/>
+              <w:rPr>
+                <w:sz w:val="24"/>
+                <w:szCs w:val="24"/>
+              </w:rPr>
+            </w:pPr>
+            <w:r>
+              <w:rPr>
+                <w:sz w:val="24"/>
+                <w:szCs w:val="24"/>
+              </w:rPr>
+              <w:t>AUC Score Results of our Algorithms</w:t>
+            </w:r>
+          </w:p>
+        </w:tc>
+      </w:tr>
+      <w:tr>
+        <w:trPr>
+          <w:trHeight w:val="460"/>
+        </w:trPr>
+        <w:tc>
+          <w:tcPr>
+            <w:tcW w:w="1602" w:type="dxa"/>
+            <w:vMerge/>
+          </w:tcPr>
+          <w:p>
+            <w:pPr>
+              <w:jc w:val="center"/>
+              <w:rPr>
+                <w:b/>
+                <w:bCs/>
+                <w:sz w:val="24"/>
+                <w:szCs w:val="24"/>
+              </w:rPr>
+            </w:pPr>
+          </w:p>
+        </w:tc>
+        <w:tc>
+          <w:tcPr>
+            <w:tcW w:w="1223" w:type="dxa"/>
+          </w:tcPr>
+          <w:p>
+            <w:pPr>
+              <w:jc w:val="center"/>
+              <w:rPr>
+                <w:sz w:val="24"/>
+                <w:szCs w:val="24"/>
+              </w:rPr>
+            </w:pPr>
+            <w:r>
+              <w:rPr>
+                <w:sz w:val="24"/>
+                <w:szCs w:val="24"/>
+              </w:rPr>
+              <w:t>LR</w:t>
+            </w:r>
+          </w:p>
+        </w:tc>
+        <w:tc>
+          <w:tcPr>
+            <w:tcW w:w="1223" w:type="dxa"/>
+          </w:tcPr>
+          <w:p>
+            <w:pPr>
+              <w:jc w:val="center"/>
+              <w:rPr>
+                <w:sz w:val="24"/>
+                <w:szCs w:val="24"/>
+              </w:rPr>
+            </w:pPr>
+            <w:r>
+              <w:rPr>
+                <w:sz w:val="24"/>
+                <w:szCs w:val="24"/>
+              </w:rPr>
+              <w:t>NB</w:t>
+            </w:r>
+          </w:p>
+        </w:tc>
+        <w:tc>
+          <w:tcPr>
+            <w:tcW w:w="1224" w:type="dxa"/>
+          </w:tcPr>
+          <w:p>
+            <w:pPr>
+              <w:jc w:val="center"/>
+              <w:rPr>
+                <w:sz w:val="24"/>
+                <w:szCs w:val="24"/>
+              </w:rPr>
+            </w:pPr>
+            <w:r>
+              <w:rPr>
+                <w:sz w:val="24"/>
+                <w:szCs w:val="24"/>
+              </w:rPr>
+              <w:t>MLP</w:t>
+            </w:r>
+          </w:p>
+        </w:tc>
+        <w:tc>
+          <w:tcPr>
+            <w:tcW w:w="960" w:type="dxa"/>
+          </w:tcPr>
+          <w:p>
+            <w:pPr>
+              <w:jc w:val="center"/>
+              <w:rPr>
+                <w:sz w:val="24"/>
+                <w:szCs w:val="24"/>
+              </w:rPr>
+            </w:pPr>
+            <w:r>
+              <w:rPr>
+                <w:sz w:val="24"/>
+                <w:szCs w:val="24"/>
+              </w:rPr>
+              <w:t>RF</w:t>
+            </w:r>
+          </w:p>
+        </w:tc>
+        <w:tc>
+          <w:tcPr>
+            <w:tcW w:w="1134" w:type="dxa"/>
+          </w:tcPr>
+          <w:p>
+            <w:pPr>
+              <w:jc w:val="center"/>
+              <w:rPr>
+                <w:sz w:val="24"/>
+                <w:szCs w:val="24"/>
+              </w:rPr>
+            </w:pPr>
+            <w:r>
+              <w:rPr>
+                <w:sz w:val="24"/>
+                <w:szCs w:val="24"/>
+              </w:rPr>
+              <w:t>ROT</w:t>
+            </w:r>
+          </w:p>
+        </w:tc>
+        <w:tc>
+          <w:tcPr>
+            <w:tcW w:w="993" w:type="dxa"/>
+          </w:tcPr>
+          <w:p>
+            <w:pPr>
+              <w:jc w:val="center"/>
+              <w:rPr>
+                <w:sz w:val="24"/>
+                <w:szCs w:val="24"/>
+              </w:rPr>
+            </w:pPr>
+            <w:r>
+              <w:rPr>
+                <w:sz w:val="24"/>
+                <w:szCs w:val="24"/>
+              </w:rPr>
+              <w:t>VOT</w:t>
+            </w:r>
+          </w:p>
+        </w:tc>
+      </w:tr>
+      <w:tr>
+        <w:trPr>
+          <w:trHeight w:val="460"/>
+        </w:trPr>
+        <w:tc>
+          <w:tcPr>
+            <w:tcW w:w="1602" w:type="dxa"/>
+          </w:tcPr>
+          <w:p>
+            <w:pPr>
+              <w:jc w:val="center"/>
+              <w:rPr>
+                <w:sz w:val="24"/>
+                <w:szCs w:val="24"/>
+              </w:rPr>
+            </w:pPr>
+            <w:r>
+              <w:rPr>
+                <w:sz w:val="24"/>
+                <w:szCs w:val="24"/>
+              </w:rPr>
+              <w:t>CM1</w:t>
+            </w:r>
+          </w:p>
+        </w:tc>
+        <w:tc>
+          <w:tcPr>
+            <w:tcW w:w="1223" w:type="dxa"/>
+          </w:tcPr>
+          <w:p>
+            <w:pPr>
+              <w:jc w:val="center"/>
+              <w:rPr>
+                <w:sz w:val="24"/>
+                <w:szCs w:val="24"/>
+              </w:rPr>
+            </w:pPr>
+            <w:r>
+              <w:rPr>
+                <w:sz w:val="24"/>
+                <w:szCs w:val="24"/>
+              </w:rPr>
+              <w:t>0.7</w:t>
+            </w:r>
+            <w:r>
+              <w:rPr>
+                <w:sz w:val="24"/>
+                <w:szCs w:val="24"/>
+              </w:rPr>
+              <w:t>44</w:t>
+            </w:r>
+          </w:p>
+        </w:tc>
+        <w:tc>
+          <w:tcPr>
+            <w:tcW w:w="1223" w:type="dxa"/>
+          </w:tcPr>
+          <w:p>
+            <w:pPr>
+              <w:jc w:val="center"/>
+              <w:rPr>
+                <w:sz w:val="24"/>
+                <w:szCs w:val="24"/>
+              </w:rPr>
+            </w:pPr>
+            <w:r>
+              <w:rPr>
+                <w:sz w:val="24"/>
+                <w:szCs w:val="24"/>
+              </w:rPr>
+              <w:t>0.</w:t>
+            </w:r>
+            <w:r>
+              <w:rPr>
+                <w:sz w:val="24"/>
+                <w:szCs w:val="24"/>
+              </w:rPr>
+              <w:t>677</w:t>
+            </w:r>
+          </w:p>
+        </w:tc>
+        <w:tc>
+          <w:tcPr>
+            <w:tcW w:w="1224" w:type="dxa"/>
+          </w:tcPr>
+          <w:p>
+            <w:pPr>
+              <w:jc w:val="center"/>
+              <w:rPr>
+                <w:sz w:val="24"/>
+                <w:szCs w:val="24"/>
+              </w:rPr>
+            </w:pPr>
+            <w:r>
+              <w:rPr>
+                <w:sz w:val="24"/>
+                <w:szCs w:val="24"/>
+              </w:rPr>
+              <w:t>0.</w:t>
+            </w:r>
+            <w:r>
+              <w:rPr>
+                <w:sz w:val="24"/>
+                <w:szCs w:val="24"/>
+              </w:rPr>
+              <w:t>62</w:t>
+            </w:r>
+          </w:p>
+        </w:tc>
+        <w:tc>
+          <w:tcPr>
+            <w:tcW w:w="960" w:type="dxa"/>
+          </w:tcPr>
+          <w:p>
+            <w:pPr>
+              <w:jc w:val="center"/>
+              <w:rPr>
+                <w:sz w:val="24"/>
+                <w:szCs w:val="24"/>
+              </w:rPr>
+            </w:pPr>
+            <w:r>
+              <w:rPr>
+                <w:sz w:val="24"/>
+                <w:szCs w:val="24"/>
+              </w:rPr>
+              <w:t>0.</w:t>
+            </w:r>
+            <w:r>
+              <w:rPr>
+                <w:sz w:val="24"/>
+                <w:szCs w:val="24"/>
+              </w:rPr>
+              <w:t>695</w:t>
+            </w:r>
+          </w:p>
+        </w:tc>
+        <w:tc>
+          <w:tcPr>
+            <w:tcW w:w="1134" w:type="dxa"/>
+          </w:tcPr>
+          <w:p>
+            <w:pPr>
+              <w:jc w:val="center"/>
+              <w:rPr>
+                <w:sz w:val="24"/>
+                <w:szCs w:val="24"/>
+              </w:rPr>
+            </w:pPr>
+            <w:r>
+              <w:rPr>
+                <w:sz w:val="24"/>
+                <w:szCs w:val="24"/>
+              </w:rPr>
+              <w:t>0.</w:t>
+            </w:r>
+            <w:r>
+              <w:rPr>
+                <w:sz w:val="24"/>
+                <w:szCs w:val="24"/>
+              </w:rPr>
+              <w:t>667</w:t>
+            </w:r>
+          </w:p>
+        </w:tc>
+        <w:tc>
+          <w:tcPr>
+            <w:tcW w:w="993" w:type="dxa"/>
+          </w:tcPr>
+          <w:p>
+            <w:pPr>
+              <w:jc w:val="center"/>
+              <w:rPr>
+                <w:sz w:val="24"/>
+                <w:szCs w:val="24"/>
+              </w:rPr>
+            </w:pPr>
+            <w:r>
+              <w:rPr>
+                <w:sz w:val="24"/>
+                <w:szCs w:val="24"/>
+              </w:rPr>
+              <w:t>0.</w:t>
+            </w:r>
+            <w:r>
+              <w:rPr>
+                <w:sz w:val="24"/>
+                <w:szCs w:val="24"/>
+              </w:rPr>
+              <w:t>678</w:t>
+            </w:r>
+          </w:p>
+        </w:tc>
+      </w:tr>
+      <w:tr>
+        <w:trPr>
+          <w:trHeight w:val="460"/>
+        </w:trPr>
+        <w:tc>
+          <w:tcPr>
+            <w:tcW w:w="1602" w:type="dxa"/>
+          </w:tcPr>
+          <w:p>
+            <w:pPr>
+              <w:jc w:val="center"/>
+              <w:rPr>
+                <w:sz w:val="24"/>
+                <w:szCs w:val="24"/>
+              </w:rPr>
+            </w:pPr>
+            <w:r>
+              <w:rPr>
+                <w:sz w:val="24"/>
+                <w:szCs w:val="24"/>
+              </w:rPr>
+              <w:t>JM1</w:t>
+            </w:r>
+          </w:p>
+        </w:tc>
+        <w:tc>
+          <w:tcPr>
+            <w:tcW w:w="1223" w:type="dxa"/>
+          </w:tcPr>
+          <w:p>
+            <w:pPr>
+              <w:jc w:val="center"/>
+              <w:rPr>
+                <w:sz w:val="24"/>
+                <w:szCs w:val="24"/>
+              </w:rPr>
+            </w:pPr>
+            <w:r>
+              <w:rPr>
+                <w:sz w:val="24"/>
+                <w:szCs w:val="24"/>
+              </w:rPr>
+              <w:t>0.64</w:t>
+            </w:r>
+          </w:p>
+        </w:tc>
+        <w:tc>
+          <w:tcPr>
+            <w:tcW w:w="1223" w:type="dxa"/>
+          </w:tcPr>
+          <w:p>
+            <w:pPr>
+              <w:jc w:val="center"/>
+              <w:rPr>
+                <w:sz w:val="24"/>
+                <w:szCs w:val="24"/>
+              </w:rPr>
+            </w:pPr>
+            <w:r>
+              <w:rPr>
+                <w:sz w:val="24"/>
+                <w:szCs w:val="24"/>
+              </w:rPr>
+              <w:t>0.6</w:t>
+            </w:r>
+            <w:r>
+              <w:rPr>
+                <w:sz w:val="24"/>
+                <w:szCs w:val="24"/>
+              </w:rPr>
+              <w:t>15</w:t>
+            </w:r>
+          </w:p>
+        </w:tc>
+        <w:tc>
+          <w:tcPr>
+            <w:tcW w:w="1224" w:type="dxa"/>
+          </w:tcPr>
+          <w:p>
+            <w:pPr>
+              <w:jc w:val="center"/>
+              <w:rPr>
+                <w:sz w:val="24"/>
+                <w:szCs w:val="24"/>
+              </w:rPr>
+            </w:pPr>
+            <w:r>
+              <w:rPr>
+                <w:sz w:val="24"/>
+                <w:szCs w:val="24"/>
+              </w:rPr>
+              <w:t>0.</w:t>
+            </w:r>
+            <w:r>
+              <w:rPr>
+                <w:sz w:val="24"/>
+                <w:szCs w:val="24"/>
+              </w:rPr>
+              <w:t>638</w:t>
+            </w:r>
+          </w:p>
+        </w:tc>
+        <w:tc>
+          <w:tcPr>
+            <w:tcW w:w="960" w:type="dxa"/>
+          </w:tcPr>
+          <w:p>
+            <w:pPr>
+              <w:jc w:val="center"/>
+              <w:rPr>
+                <w:sz w:val="24"/>
+                <w:szCs w:val="24"/>
+              </w:rPr>
+            </w:pPr>
+            <w:r>
+              <w:rPr>
+                <w:sz w:val="24"/>
+                <w:szCs w:val="24"/>
+              </w:rPr>
+              <w:t>0.</w:t>
+            </w:r>
+            <w:r>
+              <w:rPr>
+                <w:sz w:val="24"/>
+                <w:szCs w:val="24"/>
+              </w:rPr>
+              <w:t>623</w:t>
+            </w:r>
+          </w:p>
+        </w:tc>
+        <w:tc>
+          <w:tcPr>
+            <w:tcW w:w="1134" w:type="dxa"/>
+          </w:tcPr>
+          <w:p>
+            <w:pPr>
+              <w:jc w:val="center"/>
+              <w:rPr>
+                <w:sz w:val="24"/>
+                <w:szCs w:val="24"/>
+              </w:rPr>
+            </w:pPr>
+            <w:r>
+              <w:rPr>
+                <w:sz w:val="24"/>
+                <w:szCs w:val="24"/>
+              </w:rPr>
+              <w:t>0.5</w:t>
+            </w:r>
+            <w:r>
+              <w:rPr>
+                <w:sz w:val="24"/>
+                <w:szCs w:val="24"/>
+              </w:rPr>
+              <w:t>76</w:t>
+            </w:r>
+          </w:p>
+        </w:tc>
+        <w:tc>
+          <w:tcPr>
+            <w:tcW w:w="993" w:type="dxa"/>
+          </w:tcPr>
+          <w:p>
+            <w:pPr>
+              <w:jc w:val="center"/>
+              <w:rPr>
+                <w:sz w:val="24"/>
+                <w:szCs w:val="24"/>
+              </w:rPr>
+            </w:pPr>
+            <w:r>
+              <w:rPr>
+                <w:sz w:val="24"/>
+                <w:szCs w:val="24"/>
+              </w:rPr>
+              <w:t>0.</w:t>
+            </w:r>
+            <w:r>
+              <w:rPr>
+                <w:sz w:val="24"/>
+                <w:szCs w:val="24"/>
+              </w:rPr>
+              <w:t>638</w:t>
+            </w:r>
+          </w:p>
+        </w:tc>
+      </w:tr>
+      <w:tr>
+        <w:trPr>
+          <w:trHeight w:val="460"/>
+        </w:trPr>
+        <w:tc>
+          <w:tcPr>
+            <w:tcW w:w="1602" w:type="dxa"/>
+          </w:tcPr>
+          <w:p>
+            <w:pPr>
+              <w:jc w:val="center"/>
+              <w:rPr>
+                <w:sz w:val="24"/>
+                <w:szCs w:val="24"/>
+              </w:rPr>
+            </w:pPr>
+            <w:r>
+              <w:rPr>
+                <w:sz w:val="24"/>
+                <w:szCs w:val="24"/>
+              </w:rPr>
+              <w:t>KC1</w:t>
+            </w:r>
+          </w:p>
+        </w:tc>
+        <w:tc>
+          <w:tcPr>
+            <w:tcW w:w="1223" w:type="dxa"/>
+          </w:tcPr>
+          <w:p>
+            <w:pPr>
+              <w:jc w:val="center"/>
+              <w:rPr>
+                <w:sz w:val="24"/>
+                <w:szCs w:val="24"/>
+              </w:rPr>
+            </w:pPr>
+            <w:r>
+              <w:rPr>
+                <w:sz w:val="24"/>
+                <w:szCs w:val="24"/>
+              </w:rPr>
+              <w:t>0.6</w:t>
+            </w:r>
+          </w:p>
+        </w:tc>
+        <w:tc>
+          <w:tcPr>
+            <w:tcW w:w="1223" w:type="dxa"/>
+          </w:tcPr>
+          <w:p>
+            <w:pPr>
+              <w:jc w:val="center"/>
+              <w:rPr>
+                <w:sz w:val="24"/>
+                <w:szCs w:val="24"/>
+              </w:rPr>
+            </w:pPr>
+            <w:r>
+              <w:rPr>
+                <w:sz w:val="24"/>
+                <w:szCs w:val="24"/>
+              </w:rPr>
+              <w:t>0.</w:t>
+            </w:r>
+            <w:r>
+              <w:rPr>
+                <w:sz w:val="24"/>
+                <w:szCs w:val="24"/>
+              </w:rPr>
+              <w:t>59</w:t>
+            </w:r>
+          </w:p>
+        </w:tc>
+        <w:tc>
+          <w:tcPr>
+            <w:tcW w:w="1224" w:type="dxa"/>
+          </w:tcPr>
+          <w:p>
+            <w:pPr>
+              <w:jc w:val="center"/>
+              <w:rPr>
+                <w:sz w:val="24"/>
+                <w:szCs w:val="24"/>
+              </w:rPr>
+            </w:pPr>
+            <w:r>
+              <w:rPr>
+                <w:sz w:val="24"/>
+                <w:szCs w:val="24"/>
+              </w:rPr>
+              <w:t>0.6</w:t>
+            </w:r>
+            <w:r>
+              <w:rPr>
+                <w:sz w:val="24"/>
+                <w:szCs w:val="24"/>
+              </w:rPr>
+              <w:t>0</w:t>
+            </w:r>
+            <w:r>
+              <w:rPr>
+                <w:sz w:val="24"/>
+                <w:szCs w:val="24"/>
+              </w:rPr>
+              <w:t>1</w:t>
+            </w:r>
+          </w:p>
+        </w:tc>
+        <w:tc>
+          <w:tcPr>
+            <w:tcW w:w="960" w:type="dxa"/>
+          </w:tcPr>
+          <w:p>
+            <w:pPr>
+              <w:jc w:val="center"/>
+              <w:rPr>
+                <w:sz w:val="24"/>
+                <w:szCs w:val="24"/>
+              </w:rPr>
+            </w:pPr>
+            <w:r>
+              <w:rPr>
+                <w:sz w:val="24"/>
+                <w:szCs w:val="24"/>
+              </w:rPr>
+              <w:t>0.</w:t>
+            </w:r>
+            <w:r>
+              <w:rPr>
+                <w:sz w:val="24"/>
+                <w:szCs w:val="24"/>
+              </w:rPr>
+              <w:t>588</w:t>
+            </w:r>
+          </w:p>
+        </w:tc>
+        <w:tc>
+          <w:tcPr>
+            <w:tcW w:w="1134" w:type="dxa"/>
+          </w:tcPr>
+          <w:p>
+            <w:pPr>
+              <w:jc w:val="center"/>
+              <w:rPr>
+                <w:sz w:val="24"/>
+                <w:szCs w:val="24"/>
+              </w:rPr>
+            </w:pPr>
+            <w:r>
+              <w:rPr>
+                <w:sz w:val="24"/>
+                <w:szCs w:val="24"/>
+              </w:rPr>
+              <w:t>0.5</w:t>
+            </w:r>
+            <w:r>
+              <w:rPr>
+                <w:sz w:val="24"/>
+                <w:szCs w:val="24"/>
+              </w:rPr>
+              <w:t>36</w:t>
+            </w:r>
+          </w:p>
+        </w:tc>
+        <w:tc>
+          <w:tcPr>
+            <w:tcW w:w="993" w:type="dxa"/>
+          </w:tcPr>
+          <w:p>
+            <w:pPr>
+              <w:jc w:val="center"/>
+              <w:rPr>
+                <w:sz w:val="24"/>
+                <w:szCs w:val="24"/>
+              </w:rPr>
+            </w:pPr>
+            <w:r>
+              <w:rPr>
+                <w:sz w:val="24"/>
+                <w:szCs w:val="24"/>
+              </w:rPr>
+              <w:t>0.6</w:t>
+            </w:r>
+            <w:r>
+              <w:rPr>
+                <w:sz w:val="24"/>
+                <w:szCs w:val="24"/>
+              </w:rPr>
+              <w:t>1</w:t>
+            </w:r>
+          </w:p>
+        </w:tc>
+      </w:tr>
+      <w:tr>
+        <w:trPr>
+          <w:trHeight w:val="460"/>
+        </w:trPr>
+        <w:tc>
+          <w:tcPr>
+            <w:tcW w:w="1602" w:type="dxa"/>
+          </w:tcPr>
+          <w:p>
+            <w:pPr>
+              <w:jc w:val="center"/>
+              <w:rPr>
+                <w:sz w:val="24"/>
+                <w:szCs w:val="24"/>
+              </w:rPr>
+            </w:pPr>
+            <w:r>
+              <w:rPr>
+                <w:sz w:val="24"/>
+                <w:szCs w:val="24"/>
+              </w:rPr>
+              <w:t>MC2</w:t>
+            </w:r>
+          </w:p>
+        </w:tc>
+        <w:tc>
+          <w:tcPr>
+            <w:tcW w:w="1223" w:type="dxa"/>
+          </w:tcPr>
+          <w:p>
+            <w:pPr>
+              <w:jc w:val="center"/>
+              <w:rPr>
+                <w:sz w:val="24"/>
+                <w:szCs w:val="24"/>
+              </w:rPr>
+            </w:pPr>
+            <w:r>
+              <w:rPr>
+                <w:sz w:val="24"/>
+                <w:szCs w:val="24"/>
+              </w:rPr>
+              <w:t>0.892</w:t>
+            </w:r>
+          </w:p>
+        </w:tc>
+        <w:tc>
+          <w:tcPr>
+            <w:tcW w:w="1223" w:type="dxa"/>
+          </w:tcPr>
+          <w:p>
+            <w:pPr>
+              <w:jc w:val="center"/>
+              <w:rPr>
+                <w:sz w:val="24"/>
+                <w:szCs w:val="24"/>
+              </w:rPr>
+            </w:pPr>
+            <w:r>
+              <w:rPr>
+                <w:sz w:val="24"/>
+                <w:szCs w:val="24"/>
+              </w:rPr>
+              <w:t>0.</w:t>
+            </w:r>
+            <w:r>
+              <w:rPr>
+                <w:sz w:val="24"/>
+                <w:szCs w:val="24"/>
+              </w:rPr>
+              <w:t>759</w:t>
+            </w:r>
+          </w:p>
+        </w:tc>
+        <w:tc>
+          <w:tcPr>
+            <w:tcW w:w="1224" w:type="dxa"/>
+          </w:tcPr>
+          <w:p>
+            <w:pPr>
+              <w:jc w:val="center"/>
+              <w:rPr>
+                <w:sz w:val="24"/>
+                <w:szCs w:val="24"/>
+              </w:rPr>
+            </w:pPr>
+            <w:r>
+              <w:rPr>
+                <w:sz w:val="24"/>
+                <w:szCs w:val="24"/>
+              </w:rPr>
+              <w:t>0.9</w:t>
+            </w:r>
+            <w:r>
+              <w:rPr>
+                <w:sz w:val="24"/>
+                <w:szCs w:val="24"/>
+              </w:rPr>
+              <w:t>16</w:t>
+            </w:r>
+          </w:p>
+        </w:tc>
+        <w:tc>
+          <w:tcPr>
+            <w:tcW w:w="960" w:type="dxa"/>
+          </w:tcPr>
+          <w:p>
+            <w:pPr>
+              <w:jc w:val="center"/>
+              <w:rPr>
+                <w:sz w:val="24"/>
+                <w:szCs w:val="24"/>
+              </w:rPr>
+            </w:pPr>
+            <w:r>
+              <w:rPr>
+                <w:sz w:val="24"/>
+                <w:szCs w:val="24"/>
+              </w:rPr>
+              <w:t>0.</w:t>
+            </w:r>
+            <w:r>
+              <w:rPr>
+                <w:sz w:val="24"/>
+                <w:szCs w:val="24"/>
+              </w:rPr>
+              <w:t>819</w:t>
+            </w:r>
+          </w:p>
+        </w:tc>
+        <w:tc>
+          <w:tcPr>
+            <w:tcW w:w="1134" w:type="dxa"/>
+          </w:tcPr>
+          <w:p>
+            <w:pPr>
+              <w:jc w:val="center"/>
+              <w:rPr>
+                <w:sz w:val="24"/>
+                <w:szCs w:val="24"/>
+              </w:rPr>
+            </w:pPr>
+            <w:r>
+              <w:rPr>
+                <w:sz w:val="24"/>
+                <w:szCs w:val="24"/>
+              </w:rPr>
+              <w:t>0.</w:t>
+            </w:r>
+            <w:r>
+              <w:rPr>
+                <w:sz w:val="24"/>
+                <w:szCs w:val="24"/>
+              </w:rPr>
+              <w:t>742</w:t>
+            </w:r>
+          </w:p>
+        </w:tc>
+        <w:tc>
+          <w:tcPr>
+            <w:tcW w:w="993" w:type="dxa"/>
+          </w:tcPr>
+          <w:p>
+            <w:pPr>
+              <w:jc w:val="center"/>
+              <w:rPr>
+                <w:sz w:val="24"/>
+                <w:szCs w:val="24"/>
+              </w:rPr>
+            </w:pPr>
+            <w:r>
+              <w:rPr>
+                <w:sz w:val="24"/>
+                <w:szCs w:val="24"/>
+              </w:rPr>
+              <w:t>0.</w:t>
+            </w:r>
+            <w:r>
+              <w:rPr>
+                <w:sz w:val="24"/>
+                <w:szCs w:val="24"/>
+              </w:rPr>
+              <w:t>844</w:t>
+            </w:r>
+          </w:p>
+        </w:tc>
+      </w:tr>
+      <w:tr>
+        <w:trPr>
+          <w:trHeight w:val="460"/>
+        </w:trPr>
+        <w:tc>
+          <w:tcPr>
+            <w:tcW w:w="1602" w:type="dxa"/>
+          </w:tcPr>
+          <w:p>
+            <w:pPr>
+              <w:jc w:val="center"/>
+              <w:rPr>
+                <w:sz w:val="24"/>
+                <w:szCs w:val="24"/>
+              </w:rPr>
+            </w:pPr>
+            <w:r>
+              <w:rPr>
+                <w:sz w:val="24"/>
+                <w:szCs w:val="24"/>
+              </w:rPr>
+              <w:t>PC1</w:t>
+            </w:r>
+          </w:p>
+        </w:tc>
+        <w:tc>
+          <w:tcPr>
+            <w:tcW w:w="1223" w:type="dxa"/>
+          </w:tcPr>
+          <w:p>
+            <w:pPr>
+              <w:jc w:val="center"/>
+              <w:rPr>
+                <w:sz w:val="24"/>
+                <w:szCs w:val="24"/>
+              </w:rPr>
+            </w:pPr>
+            <w:r>
+              <w:rPr>
+                <w:sz w:val="24"/>
+                <w:szCs w:val="24"/>
+              </w:rPr>
+              <w:t>0.</w:t>
+            </w:r>
+            <w:r>
+              <w:rPr>
+                <w:sz w:val="24"/>
+                <w:szCs w:val="24"/>
+              </w:rPr>
+              <w:t>757</w:t>
+            </w:r>
+          </w:p>
+        </w:tc>
+        <w:tc>
+          <w:tcPr>
+            <w:tcW w:w="1223" w:type="dxa"/>
+          </w:tcPr>
+          <w:p>
+            <w:pPr>
+              <w:jc w:val="center"/>
+              <w:rPr>
+                <w:sz w:val="24"/>
+                <w:szCs w:val="24"/>
+              </w:rPr>
+            </w:pPr>
+            <w:r>
+              <w:rPr>
+                <w:sz w:val="24"/>
+                <w:szCs w:val="24"/>
+              </w:rPr>
+              <w:t>0.</w:t>
+            </w:r>
+            <w:r>
+              <w:rPr>
+                <w:sz w:val="24"/>
+                <w:szCs w:val="24"/>
+              </w:rPr>
+              <w:t>758</w:t>
+            </w:r>
+          </w:p>
+        </w:tc>
+        <w:tc>
+          <w:tcPr>
+            <w:tcW w:w="1224" w:type="dxa"/>
+          </w:tcPr>
+          <w:p>
+            <w:pPr>
+              <w:jc w:val="center"/>
+              <w:rPr>
+                <w:sz w:val="24"/>
+                <w:szCs w:val="24"/>
+              </w:rPr>
+            </w:pPr>
+            <w:r>
+              <w:rPr>
+                <w:sz w:val="24"/>
+                <w:szCs w:val="24"/>
+              </w:rPr>
+              <w:t>0.</w:t>
+            </w:r>
+            <w:r>
+              <w:rPr>
+                <w:sz w:val="24"/>
+                <w:szCs w:val="24"/>
+              </w:rPr>
+              <w:t>692</w:t>
+            </w:r>
+          </w:p>
+        </w:tc>
+        <w:tc>
+          <w:tcPr>
+            <w:tcW w:w="960" w:type="dxa"/>
+          </w:tcPr>
+          <w:p>
+            <w:pPr>
+              <w:jc w:val="center"/>
+              <w:rPr>
+                <w:sz w:val="24"/>
+                <w:szCs w:val="24"/>
+              </w:rPr>
+            </w:pPr>
+            <w:r>
+              <w:rPr>
+                <w:sz w:val="24"/>
+                <w:szCs w:val="24"/>
+              </w:rPr>
+              <w:t>0.</w:t>
+            </w:r>
+            <w:r>
+              <w:rPr>
+                <w:sz w:val="24"/>
+                <w:szCs w:val="24"/>
+              </w:rPr>
+              <w:t>668</w:t>
+            </w:r>
+          </w:p>
+        </w:tc>
+        <w:tc>
+          <w:tcPr>
+            <w:tcW w:w="1134" w:type="dxa"/>
+          </w:tcPr>
+          <w:p>
+            <w:pPr>
+              <w:jc w:val="center"/>
+              <w:rPr>
+                <w:sz w:val="24"/>
+                <w:szCs w:val="24"/>
+              </w:rPr>
+            </w:pPr>
+            <w:r>
+              <w:rPr>
+                <w:sz w:val="24"/>
+                <w:szCs w:val="24"/>
+              </w:rPr>
+              <w:t>0.</w:t>
+            </w:r>
+            <w:r>
+              <w:rPr>
+                <w:sz w:val="24"/>
+                <w:szCs w:val="24"/>
+              </w:rPr>
+              <w:t>631</w:t>
+            </w:r>
+          </w:p>
+        </w:tc>
+        <w:tc>
+          <w:tcPr>
+            <w:tcW w:w="993" w:type="dxa"/>
+          </w:tcPr>
+          <w:p>
+            <w:pPr>
+              <w:jc w:val="center"/>
+              <w:rPr>
+                <w:sz w:val="24"/>
+                <w:szCs w:val="24"/>
+              </w:rPr>
+            </w:pPr>
+            <w:r>
+              <w:rPr>
+                <w:sz w:val="24"/>
+                <w:szCs w:val="24"/>
+              </w:rPr>
+              <w:t>0.</w:t>
+            </w:r>
+            <w:r>
+              <w:rPr>
+                <w:sz w:val="24"/>
+                <w:szCs w:val="24"/>
+              </w:rPr>
+              <w:t>753</w:t>
+            </w:r>
+          </w:p>
+        </w:tc>
+      </w:tr>
+      <w:tr>
+        <w:trPr>
+          <w:trHeight w:val="460"/>
+        </w:trPr>
+        <w:tc>
+          <w:tcPr>
+            <w:tcW w:w="1602" w:type="dxa"/>
+          </w:tcPr>
+          <w:p>
+            <w:pPr>
+              <w:jc w:val="center"/>
+              <w:rPr>
+                <w:sz w:val="24"/>
+                <w:szCs w:val="24"/>
+              </w:rPr>
+            </w:pPr>
+            <w:r>
+              <w:rPr>
+                <w:sz w:val="24"/>
+                <w:szCs w:val="24"/>
+              </w:rPr>
+              <w:t>PC3</w:t>
+            </w:r>
+          </w:p>
+        </w:tc>
+        <w:tc>
+          <w:tcPr>
+            <w:tcW w:w="1223" w:type="dxa"/>
+          </w:tcPr>
+          <w:p>
+            <w:pPr>
+              <w:jc w:val="center"/>
+              <w:rPr>
+                <w:sz w:val="24"/>
+                <w:szCs w:val="24"/>
+              </w:rPr>
+            </w:pPr>
+            <w:r>
+              <w:rPr>
+                <w:sz w:val="24"/>
+                <w:szCs w:val="24"/>
+              </w:rPr>
+              <w:t>0.</w:t>
+            </w:r>
+            <w:r>
+              <w:rPr>
+                <w:sz w:val="24"/>
+                <w:szCs w:val="24"/>
+              </w:rPr>
+              <w:t>7</w:t>
+            </w:r>
+          </w:p>
+        </w:tc>
+        <w:tc>
+          <w:tcPr>
+            <w:tcW w:w="1223" w:type="dxa"/>
+          </w:tcPr>
+          <w:p>
+            <w:pPr>
+              <w:jc w:val="center"/>
+              <w:rPr>
+                <w:sz w:val="24"/>
+                <w:szCs w:val="24"/>
+              </w:rPr>
+            </w:pPr>
+            <w:r>
+              <w:rPr>
+                <w:sz w:val="24"/>
+                <w:szCs w:val="24"/>
+              </w:rPr>
+              <w:t>0.</w:t>
+            </w:r>
+            <w:r>
+              <w:rPr>
+                <w:sz w:val="24"/>
+                <w:szCs w:val="24"/>
+              </w:rPr>
+              <w:t>728</w:t>
+            </w:r>
+          </w:p>
+        </w:tc>
+        <w:tc>
+          <w:tcPr>
+            <w:tcW w:w="1224" w:type="dxa"/>
+          </w:tcPr>
+          <w:p>
+            <w:pPr>
+              <w:jc w:val="center"/>
+              <w:rPr>
+                <w:sz w:val="24"/>
+                <w:szCs w:val="24"/>
+              </w:rPr>
+            </w:pPr>
+            <w:r>
+              <w:rPr>
+                <w:sz w:val="24"/>
+                <w:szCs w:val="24"/>
+              </w:rPr>
+              <w:t>0.</w:t>
+            </w:r>
+            <w:r>
+              <w:rPr>
+                <w:sz w:val="24"/>
+                <w:szCs w:val="24"/>
+              </w:rPr>
+              <w:t>757</w:t>
+            </w:r>
+          </w:p>
+        </w:tc>
+        <w:tc>
+          <w:tcPr>
+            <w:tcW w:w="960" w:type="dxa"/>
+          </w:tcPr>
+          <w:p>
+            <w:pPr>
+              <w:jc w:val="center"/>
+              <w:rPr>
+                <w:sz w:val="24"/>
+                <w:szCs w:val="24"/>
+              </w:rPr>
+            </w:pPr>
+            <w:r>
+              <w:rPr>
+                <w:sz w:val="24"/>
+                <w:szCs w:val="24"/>
+              </w:rPr>
+              <w:t>0.</w:t>
+            </w:r>
+            <w:r>
+              <w:rPr>
+                <w:sz w:val="24"/>
+                <w:szCs w:val="24"/>
+              </w:rPr>
+              <w:t>771</w:t>
+            </w:r>
+          </w:p>
+        </w:tc>
+        <w:tc>
+          <w:tcPr>
+            <w:tcW w:w="1134" w:type="dxa"/>
+          </w:tcPr>
+          <w:p>
+            <w:pPr>
+              <w:jc w:val="center"/>
+              <w:rPr>
+                <w:sz w:val="24"/>
+                <w:szCs w:val="24"/>
+              </w:rPr>
+            </w:pPr>
+            <w:r>
+              <w:rPr>
+                <w:sz w:val="24"/>
+                <w:szCs w:val="24"/>
+              </w:rPr>
+              <w:t>0.</w:t>
+            </w:r>
+            <w:r>
+              <w:rPr>
+                <w:sz w:val="24"/>
+                <w:szCs w:val="24"/>
+              </w:rPr>
+              <w:t>707</w:t>
+            </w:r>
+          </w:p>
+        </w:tc>
+        <w:tc>
+          <w:tcPr>
+            <w:tcW w:w="993" w:type="dxa"/>
+          </w:tcPr>
+          <w:p>
+            <w:pPr>
+              <w:jc w:val="center"/>
+              <w:rPr>
+                <w:sz w:val="24"/>
+                <w:szCs w:val="24"/>
+              </w:rPr>
+            </w:pPr>
+            <w:r>
+              <w:rPr>
+                <w:sz w:val="24"/>
+                <w:szCs w:val="24"/>
+              </w:rPr>
+              <w:t>0.</w:t>
+            </w:r>
+            <w:r>
+              <w:rPr>
+                <w:sz w:val="24"/>
+                <w:szCs w:val="24"/>
+              </w:rPr>
+              <w:t>765</w:t>
+            </w:r>
+          </w:p>
+        </w:tc>
+      </w:tr>
     </w:tbl>
+    <w:p>
+      <w:pPr>
+        <w:pStyle w:val="Heading1"/>
+      </w:pPr>
+    </w:p>
     <w:p>
       <w:pPr>
         <w:rPr>
@@ -3352,7 +5507,6 @@
       <w:pPr>
         <w:pStyle w:val="Heading1"/>
       </w:pPr>
-      <w:bookmarkStart w:id="3" w:name="_Toc82859712"/>
       <w:r>
         <w:lastRenderedPageBreak/>
         <w:t>Appendix</w:t>

</xml_diff>

<commit_message>
Slight Changes to the Evaluation Report
</commit_message>
<xml_diff>
--- a/Model evaluation/Evaluation Report (Others).docx
+++ b/Model evaluation/Evaluation Report (Others).docx
@@ -338,93 +338,180 @@
         </w:p>
       </w:sdtContent>
     </w:sdt>
+    <w:p>
+      <w:pPr>
+        <w:rPr>
+          <w:rFonts w:asciiTheme="majorHAnsi" w:hAnsiTheme="majorHAnsi" w:cstheme="majorHAnsi"/>
+          <w:color w:val="4472C4" w:themeColor="accent1"/>
+          <w:sz w:val="32"/>
+          <w:szCs w:val="32"/>
+        </w:rPr>
+      </w:pPr>
+      <w:r>
+        <w:rPr>
+          <w:rFonts w:asciiTheme="majorHAnsi" w:hAnsiTheme="majorHAnsi" w:cstheme="majorHAnsi"/>
+          <w:color w:val="4472C4" w:themeColor="accent1"/>
+          <w:sz w:val="32"/>
+          <w:szCs w:val="32"/>
+        </w:rPr>
+        <w:t>Introduction</w:t>
+      </w:r>
+    </w:p>
+    <w:p>
+      <w:r>
+        <w:t xml:space="preserve">This report covers our analysis on the performance of </w:t>
+      </w:r>
+      <w:r>
+        <w:t>the best algorithm from our proposed system</w:t>
+      </w:r>
+      <w:r>
+        <w:t xml:space="preserve"> against other</w:t>
+      </w:r>
+      <w:r>
+        <w:t xml:space="preserve"> software fault prediction algorithms </w:t>
+      </w:r>
+      <w:r>
+        <w:t xml:space="preserve">devised from other </w:t>
+      </w:r>
+      <w:r>
+        <w:t>research papers</w:t>
+      </w:r>
+      <w:r>
+        <w:t>.</w:t>
+      </w:r>
+    </w:p>
+    <w:p>
+      <w:pPr>
+        <w:rPr>
+          <w:rFonts w:asciiTheme="majorHAnsi" w:hAnsiTheme="majorHAnsi" w:cstheme="majorHAnsi"/>
+          <w:color w:val="4472C4" w:themeColor="accent1"/>
+          <w:sz w:val="32"/>
+          <w:szCs w:val="32"/>
+        </w:rPr>
+      </w:pPr>
+      <w:r>
+        <w:rPr>
+          <w:rFonts w:asciiTheme="majorHAnsi" w:hAnsiTheme="majorHAnsi" w:cstheme="majorHAnsi"/>
+          <w:color w:val="4472C4" w:themeColor="accent1"/>
+          <w:sz w:val="32"/>
+          <w:szCs w:val="32"/>
+        </w:rPr>
+        <w:t>Setup</w:t>
+      </w:r>
+    </w:p>
+    <w:p>
+      <w:r>
+        <w:t>A</w:t>
+      </w:r>
+      <w:r>
+        <w:t xml:space="preserve">fter evaluating the performances of each of our algorithms (which was done in a separate evaluation report), the best performing </w:t>
+      </w:r>
+      <w:r>
+        <w:t xml:space="preserve">algorithm </w:t>
+      </w:r>
+      <w:r>
+        <w:t xml:space="preserve">would then be selected for comparison with other algorithms from other research papers, such as the </w:t>
+      </w:r>
+      <w:proofErr w:type="spellStart"/>
+      <w:r>
+        <w:t>SDAEsSTE</w:t>
+      </w:r>
+      <w:proofErr w:type="spellEnd"/>
+      <w:r>
+        <w:t xml:space="preserve"> approach devised by Tong et al. The algorithms are compared based on the AUC and F1-scores </w:t>
+      </w:r>
+      <w:r>
+        <w:t xml:space="preserve">results which were present on the research paper themselves, and the data is tabulated based on the various datasets which were used on the algorithms. </w:t>
+      </w:r>
+      <w:r>
+        <w:t>The comparisons can be found in the table</w:t>
+      </w:r>
+      <w:r>
+        <w:t xml:space="preserve"> at the results section</w:t>
+      </w:r>
+      <w:r>
+        <w:t xml:space="preserve">. </w:t>
+      </w:r>
+    </w:p>
+    <w:p>
+      <w:pPr>
+        <w:rPr>
+          <w:rFonts w:asciiTheme="majorHAnsi" w:hAnsiTheme="majorHAnsi" w:cstheme="majorHAnsi"/>
+          <w:color w:val="4472C4" w:themeColor="accent1"/>
+          <w:sz w:val="32"/>
+          <w:szCs w:val="32"/>
+        </w:rPr>
+      </w:pPr>
+      <w:r>
+        <w:rPr>
+          <w:rFonts w:asciiTheme="majorHAnsi" w:hAnsiTheme="majorHAnsi" w:cstheme="majorHAnsi"/>
+          <w:color w:val="4472C4" w:themeColor="accent1"/>
+          <w:sz w:val="32"/>
+          <w:szCs w:val="32"/>
+        </w:rPr>
+        <w:t>Result</w:t>
+      </w:r>
+      <w:r>
+        <w:rPr>
+          <w:rFonts w:asciiTheme="majorHAnsi" w:hAnsiTheme="majorHAnsi" w:cstheme="majorHAnsi"/>
+          <w:color w:val="4472C4" w:themeColor="accent1"/>
+          <w:sz w:val="32"/>
+          <w:szCs w:val="32"/>
+        </w:rPr>
+        <w:t>s</w:t>
+      </w:r>
+    </w:p>
+    <w:p>
+      <w:r>
+        <w:t xml:space="preserve">The </w:t>
+      </w:r>
+      <w:r>
+        <w:t>table</w:t>
+      </w:r>
+      <w:r>
+        <w:t xml:space="preserve"> </w:t>
+      </w:r>
+      <w:r>
+        <w:t>in the following page</w:t>
+      </w:r>
+      <w:r>
+        <w:t xml:space="preserve"> shows our results when compared against other algorithms from </w:t>
+      </w:r>
+      <w:r>
+        <w:t>other research papers. It is a</w:t>
+      </w:r>
+      <w:r>
+        <w:t xml:space="preserve"> comparison </w:t>
+      </w:r>
+      <w:r>
+        <w:t xml:space="preserve">with the algorithms devised by </w:t>
+      </w:r>
+      <w:proofErr w:type="spellStart"/>
+      <w:r>
+        <w:t>Yucalar</w:t>
+      </w:r>
+      <w:proofErr w:type="spellEnd"/>
+      <w:r>
+        <w:t xml:space="preserve"> et al. and Tong et al. , and AUC and F1-scores are used to compare the performances between each of these algorithms.</w:t>
+      </w:r>
+      <w:r>
+        <w:t xml:space="preserve"> Algorithms that perform the best for a certain dataset will have their results bolded</w:t>
+      </w:r>
+      <w:r>
+        <w:t xml:space="preserve"> and highlighted</w:t>
+      </w:r>
+      <w:r>
+        <w:t>.</w:t>
+      </w:r>
+    </w:p>
     <w:p/>
     <w:p>
       <w:pPr>
-        <w:pStyle w:val="Heading1"/>
+        <w:rPr>
+          <w:b/>
+          <w:bCs/>
+        </w:rPr>
       </w:pPr>
-      <w:bookmarkStart w:id="0" w:name="_Toc82859709"/>
-      <w:r>
-        <w:t>Introduction</w:t>
-      </w:r>
-      <w:bookmarkEnd w:id="0"/>
-    </w:p>
-    <w:p>
-      <w:r>
-        <w:t xml:space="preserve">This report covers our analysis on the performance of </w:t>
-      </w:r>
-      <w:r>
-        <w:t>the best algorithm from our proposed system</w:t>
-      </w:r>
-      <w:r>
-        <w:t xml:space="preserve"> against other</w:t>
-      </w:r>
-      <w:r>
-        <w:t xml:space="preserve"> software fault prediction algorithms </w:t>
-      </w:r>
-      <w:r>
-        <w:t xml:space="preserve">devised from other </w:t>
-      </w:r>
-      <w:r>
-        <w:t>research papers</w:t>
-      </w:r>
-      <w:r>
-        <w:t xml:space="preserve">. </w:t>
-      </w:r>
-    </w:p>
-    <w:p>
-      <w:pPr>
-        <w:pStyle w:val="Heading1"/>
-      </w:pPr>
-      <w:bookmarkStart w:id="1" w:name="_Toc82859710"/>
-      <w:r>
-        <w:t>Setup</w:t>
-      </w:r>
-      <w:bookmarkEnd w:id="1"/>
-    </w:p>
-    <w:p>
-      <w:r>
-        <w:t xml:space="preserve">After evaluating the performances of each of our algorithms (which was done in a separate evaluation report), the best performing would then be selected for comparison with other algorithms from other research papers, such as the </w:t>
-      </w:r>
-      <w:proofErr w:type="spellStart"/>
-      <w:r>
-        <w:t>SDAEsSTE</w:t>
-      </w:r>
-      <w:proofErr w:type="spellEnd"/>
-      <w:r>
-        <w:t xml:space="preserve"> approach devised by Tong et al. The algorithms are compared based on the AUC and F1-scores </w:t>
-      </w:r>
-      <w:r>
-        <w:t xml:space="preserve">results which were present on the research paper themselves, and the data is tabulated based on the various datasets which were used on the algorithms. </w:t>
-      </w:r>
-      <w:r>
-        <w:t>The comparisons can be found in the table</w:t>
-      </w:r>
-      <w:r>
-        <w:t xml:space="preserve"> at the results section</w:t>
-      </w:r>
-      <w:r>
-        <w:t xml:space="preserve">. </w:t>
-      </w:r>
-    </w:p>
-    <w:p>
-      <w:r>
-        <w:br w:type="page"/>
-      </w:r>
-    </w:p>
-    <w:p>
-      <w:pPr>
-        <w:pStyle w:val="Heading1"/>
-      </w:pPr>
-      <w:r>
-        <w:lastRenderedPageBreak/>
-        <w:t xml:space="preserve">Results </w:t>
-      </w:r>
-    </w:p>
-    <w:p>
-      <w:r>
-        <w:t>The table below shows our results when compared against other algorithms from other research papers.</w:t>
-      </w:r>
     </w:p>
     <w:p>
       <w:pPr>
@@ -439,24 +526,53 @@
           <w:b/>
           <w:bCs/>
         </w:rPr>
-        <w:t>Table 1: AUC and F1-score results from the algorithms</w:t>
+        <w:lastRenderedPageBreak/>
+        <w:t xml:space="preserve">Table </w:t>
+      </w:r>
+      <w:r>
+        <w:rPr>
+          <w:b/>
+          <w:bCs/>
+        </w:rPr>
+        <w:t>1</w:t>
+      </w:r>
+      <w:r>
+        <w:rPr>
+          <w:b/>
+          <w:bCs/>
+        </w:rPr>
+        <w:t xml:space="preserve">: AUC and F1-score results </w:t>
+      </w:r>
+      <w:r>
+        <w:rPr>
+          <w:b/>
+          <w:bCs/>
+        </w:rPr>
+        <w:t>comparisons with other proposed</w:t>
+      </w:r>
+      <w:r>
+        <w:rPr>
+          <w:b/>
+          <w:bCs/>
+        </w:rPr>
+        <w:t xml:space="preserve"> algorithms</w:t>
       </w:r>
     </w:p>
     <w:tbl>
       <w:tblPr>
         <w:tblStyle w:val="TableGrid"/>
         <w:tblpPr w:leftFromText="180" w:rightFromText="180" w:vertAnchor="text" w:horzAnchor="margin" w:tblpXSpec="center" w:tblpY="149"/>
-        <w:tblW w:w="8359" w:type="dxa"/>
+        <w:tblW w:w="9162" w:type="dxa"/>
         <w:tblLook w:val="04A0" w:firstRow="1" w:lastRow="0" w:firstColumn="1" w:lastColumn="0" w:noHBand="0" w:noVBand="1"/>
       </w:tblPr>
       <w:tblGrid>
-        <w:gridCol w:w="1602"/>
-        <w:gridCol w:w="1223"/>
-        <w:gridCol w:w="1223"/>
-        <w:gridCol w:w="1224"/>
-        <w:gridCol w:w="960"/>
-        <w:gridCol w:w="1134"/>
-        <w:gridCol w:w="993"/>
+        <w:gridCol w:w="1517"/>
+        <w:gridCol w:w="1150"/>
+        <w:gridCol w:w="1150"/>
+        <w:gridCol w:w="1704"/>
+        <w:gridCol w:w="1539"/>
+        <w:gridCol w:w="889"/>
+        <w:gridCol w:w="1213"/>
       </w:tblGrid>
       <w:tr>
         <w:trPr>
@@ -464,7 +580,7 @@
         </w:trPr>
         <w:tc>
           <w:tcPr>
-            <w:tcW w:w="1602" w:type="dxa"/>
+            <w:tcW w:w="1519" w:type="dxa"/>
             <w:vMerge w:val="restart"/>
             <w:shd w:val="clear" w:color="auto" w:fill="D0CECE" w:themeFill="background2" w:themeFillShade="E6"/>
             <w:vAlign w:val="center"/>
@@ -488,28 +604,38 @@
               </w:rPr>
               <w:t>Dataset</w:t>
             </w:r>
-          </w:p>
-        </w:tc>
-        <w:tc>
-          <w:tcPr>
-            <w:tcW w:w="6757" w:type="dxa"/>
+            <w:r>
+              <w:rPr>
+                <w:b/>
+                <w:bCs/>
+                <w:sz w:val="24"/>
+                <w:szCs w:val="24"/>
+              </w:rPr>
+              <w:t>s used</w:t>
+            </w:r>
+          </w:p>
+        </w:tc>
+        <w:tc>
+          <w:tcPr>
+            <w:tcW w:w="7643" w:type="dxa"/>
             <w:gridSpan w:val="6"/>
             <w:shd w:val="clear" w:color="auto" w:fill="D0CECE" w:themeFill="background2" w:themeFillShade="E6"/>
-          </w:tcPr>
-          <w:p>
-            <w:pPr>
-              <w:jc w:val="center"/>
-              <w:rPr>
-                <w:sz w:val="24"/>
-                <w:szCs w:val="24"/>
-              </w:rPr>
-            </w:pPr>
-            <w:r>
-              <w:rPr>
-                <w:sz w:val="24"/>
-                <w:szCs w:val="24"/>
-              </w:rPr>
-              <w:t xml:space="preserve">Results </w:t>
+            <w:vAlign w:val="center"/>
+          </w:tcPr>
+          <w:p>
+            <w:pPr>
+              <w:jc w:val="center"/>
+              <w:rPr>
+                <w:sz w:val="24"/>
+                <w:szCs w:val="24"/>
+              </w:rPr>
+            </w:pPr>
+            <w:r>
+              <w:rPr>
+                <w:sz w:val="24"/>
+                <w:szCs w:val="24"/>
+              </w:rPr>
+              <w:t>Results</w:t>
             </w:r>
           </w:p>
         </w:tc>
@@ -520,25 +646,26 @@
         </w:trPr>
         <w:tc>
           <w:tcPr>
-            <w:tcW w:w="1602" w:type="dxa"/>
+            <w:tcW w:w="1519" w:type="dxa"/>
             <w:vMerge/>
             <w:shd w:val="clear" w:color="auto" w:fill="D0CECE" w:themeFill="background2" w:themeFillShade="E6"/>
-          </w:tcPr>
-          <w:p>
-            <w:pPr>
-              <w:jc w:val="center"/>
-              <w:rPr>
-                <w:b/>
-                <w:bCs/>
-                <w:sz w:val="24"/>
-                <w:szCs w:val="24"/>
-              </w:rPr>
-            </w:pPr>
-          </w:p>
-        </w:tc>
-        <w:tc>
-          <w:tcPr>
-            <w:tcW w:w="2446" w:type="dxa"/>
+            <w:vAlign w:val="center"/>
+          </w:tcPr>
+          <w:p>
+            <w:pPr>
+              <w:jc w:val="center"/>
+              <w:rPr>
+                <w:b/>
+                <w:bCs/>
+                <w:sz w:val="24"/>
+                <w:szCs w:val="24"/>
+              </w:rPr>
+            </w:pPr>
+          </w:p>
+        </w:tc>
+        <w:tc>
+          <w:tcPr>
+            <w:tcW w:w="2300" w:type="dxa"/>
             <w:gridSpan w:val="2"/>
             <w:shd w:val="clear" w:color="auto" w:fill="D0CECE" w:themeFill="background2" w:themeFillShade="E6"/>
             <w:vAlign w:val="center"/>
@@ -562,7 +689,7 @@
         </w:tc>
         <w:tc>
           <w:tcPr>
-            <w:tcW w:w="2184" w:type="dxa"/>
+            <w:tcW w:w="3245" w:type="dxa"/>
             <w:gridSpan w:val="2"/>
             <w:shd w:val="clear" w:color="auto" w:fill="D0CECE" w:themeFill="background2" w:themeFillShade="E6"/>
             <w:vAlign w:val="center"/>
@@ -582,12 +709,21 @@
               </w:rPr>
               <w:t>VOT(ROF, RF, LB)</w:t>
             </w:r>
-            <w:r>
-              <w:rPr>
-                <w:sz w:val="24"/>
-                <w:szCs w:val="24"/>
-              </w:rPr>
-              <w:t xml:space="preserve"> (</w:t>
+          </w:p>
+          <w:p>
+            <w:pPr>
+              <w:jc w:val="center"/>
+              <w:rPr>
+                <w:sz w:val="24"/>
+                <w:szCs w:val="24"/>
+              </w:rPr>
+            </w:pPr>
+            <w:r>
+              <w:rPr>
+                <w:sz w:val="24"/>
+                <w:szCs w:val="24"/>
+              </w:rPr>
+              <w:t>(</w:t>
             </w:r>
             <w:proofErr w:type="spellStart"/>
             <w:r>
@@ -609,7 +745,7 @@
         </w:tc>
         <w:tc>
           <w:tcPr>
-            <w:tcW w:w="2127" w:type="dxa"/>
+            <w:tcW w:w="2098" w:type="dxa"/>
             <w:gridSpan w:val="2"/>
             <w:shd w:val="clear" w:color="auto" w:fill="D0CECE" w:themeFill="background2" w:themeFillShade="E6"/>
             <w:vAlign w:val="center"/>
@@ -647,26 +783,28 @@
         </w:trPr>
         <w:tc>
           <w:tcPr>
-            <w:tcW w:w="1602" w:type="dxa"/>
+            <w:tcW w:w="1519" w:type="dxa"/>
             <w:vMerge/>
             <w:shd w:val="clear" w:color="auto" w:fill="D0CECE" w:themeFill="background2" w:themeFillShade="E6"/>
-          </w:tcPr>
-          <w:p>
-            <w:pPr>
-              <w:jc w:val="center"/>
-              <w:rPr>
-                <w:b/>
-                <w:bCs/>
-                <w:sz w:val="24"/>
-                <w:szCs w:val="24"/>
-              </w:rPr>
-            </w:pPr>
-          </w:p>
-        </w:tc>
-        <w:tc>
-          <w:tcPr>
-            <w:tcW w:w="1223" w:type="dxa"/>
+            <w:vAlign w:val="center"/>
+          </w:tcPr>
+          <w:p>
+            <w:pPr>
+              <w:jc w:val="center"/>
+              <w:rPr>
+                <w:b/>
+                <w:bCs/>
+                <w:sz w:val="24"/>
+                <w:szCs w:val="24"/>
+              </w:rPr>
+            </w:pPr>
+          </w:p>
+        </w:tc>
+        <w:tc>
+          <w:tcPr>
+            <w:tcW w:w="1150" w:type="dxa"/>
             <w:shd w:val="clear" w:color="auto" w:fill="D0CECE" w:themeFill="background2" w:themeFillShade="E6"/>
+            <w:vAlign w:val="center"/>
           </w:tcPr>
           <w:p>
             <w:pPr>
@@ -687,8 +825,9 @@
         </w:tc>
         <w:tc>
           <w:tcPr>
-            <w:tcW w:w="1223" w:type="dxa"/>
+            <w:tcW w:w="1150" w:type="dxa"/>
             <w:shd w:val="clear" w:color="auto" w:fill="D0CECE" w:themeFill="background2" w:themeFillShade="E6"/>
+            <w:vAlign w:val="center"/>
           </w:tcPr>
           <w:p>
             <w:pPr>
@@ -709,8 +848,9 @@
         </w:tc>
         <w:tc>
           <w:tcPr>
-            <w:tcW w:w="1224" w:type="dxa"/>
+            <w:tcW w:w="1705" w:type="dxa"/>
             <w:shd w:val="clear" w:color="auto" w:fill="D0CECE" w:themeFill="background2" w:themeFillShade="E6"/>
+            <w:vAlign w:val="center"/>
           </w:tcPr>
           <w:p>
             <w:pPr>
@@ -731,8 +871,9 @@
         </w:tc>
         <w:tc>
           <w:tcPr>
-            <w:tcW w:w="960" w:type="dxa"/>
+            <w:tcW w:w="1540" w:type="dxa"/>
             <w:shd w:val="clear" w:color="auto" w:fill="D0CECE" w:themeFill="background2" w:themeFillShade="E6"/>
+            <w:vAlign w:val="center"/>
           </w:tcPr>
           <w:p>
             <w:pPr>
@@ -753,8 +894,9 @@
         </w:tc>
         <w:tc>
           <w:tcPr>
-            <w:tcW w:w="1134" w:type="dxa"/>
+            <w:tcW w:w="885" w:type="dxa"/>
             <w:shd w:val="clear" w:color="auto" w:fill="D0CECE" w:themeFill="background2" w:themeFillShade="E6"/>
+            <w:vAlign w:val="center"/>
           </w:tcPr>
           <w:p>
             <w:pPr>
@@ -775,8 +917,9 @@
         </w:tc>
         <w:tc>
           <w:tcPr>
-            <w:tcW w:w="993" w:type="dxa"/>
+            <w:tcW w:w="1213" w:type="dxa"/>
             <w:shd w:val="clear" w:color="auto" w:fill="D0CECE" w:themeFill="background2" w:themeFillShade="E6"/>
+            <w:vAlign w:val="center"/>
           </w:tcPr>
           <w:p>
             <w:pPr>
@@ -802,7 +945,8 @@
         </w:trPr>
         <w:tc>
           <w:tcPr>
-            <w:tcW w:w="1602" w:type="dxa"/>
+            <w:tcW w:w="1519" w:type="dxa"/>
+            <w:vAlign w:val="center"/>
           </w:tcPr>
           <w:p>
             <w:pPr>
@@ -823,63 +967,57 @@
         </w:tc>
         <w:tc>
           <w:tcPr>
-            <w:tcW w:w="1223" w:type="dxa"/>
-          </w:tcPr>
-          <w:p>
-            <w:pPr>
-              <w:jc w:val="center"/>
-              <w:rPr>
-                <w:sz w:val="24"/>
-                <w:szCs w:val="24"/>
-              </w:rPr>
-            </w:pPr>
-            <w:r>
-              <w:rPr>
-                <w:sz w:val="24"/>
-                <w:szCs w:val="24"/>
-              </w:rPr>
-              <w:t>0.8</w:t>
-            </w:r>
-            <w:r>
-              <w:rPr>
-                <w:sz w:val="24"/>
-                <w:szCs w:val="24"/>
-              </w:rPr>
-              <w:t>06</w:t>
-            </w:r>
-          </w:p>
-        </w:tc>
-        <w:tc>
-          <w:tcPr>
-            <w:tcW w:w="1223" w:type="dxa"/>
-          </w:tcPr>
-          <w:p>
-            <w:pPr>
-              <w:jc w:val="center"/>
-              <w:rPr>
-                <w:sz w:val="24"/>
-                <w:szCs w:val="24"/>
-              </w:rPr>
-            </w:pPr>
-            <w:r>
-              <w:rPr>
-                <w:sz w:val="24"/>
-                <w:szCs w:val="24"/>
-              </w:rPr>
-              <w:t>0.</w:t>
-            </w:r>
-            <w:r>
-              <w:rPr>
-                <w:sz w:val="24"/>
-                <w:szCs w:val="24"/>
-              </w:rPr>
-              <w:t>391</w:t>
-            </w:r>
-          </w:p>
-        </w:tc>
-        <w:tc>
-          <w:tcPr>
-            <w:tcW w:w="1224" w:type="dxa"/>
+            <w:tcW w:w="1150" w:type="dxa"/>
+            <w:vAlign w:val="center"/>
+          </w:tcPr>
+          <w:p>
+            <w:pPr>
+              <w:jc w:val="center"/>
+              <w:rPr>
+                <w:sz w:val="24"/>
+                <w:szCs w:val="24"/>
+              </w:rPr>
+            </w:pPr>
+            <w:r>
+              <w:rPr>
+                <w:sz w:val="24"/>
+                <w:szCs w:val="24"/>
+              </w:rPr>
+              <w:t>0.806</w:t>
+            </w:r>
+          </w:p>
+        </w:tc>
+        <w:tc>
+          <w:tcPr>
+            <w:tcW w:w="1150" w:type="dxa"/>
+            <w:shd w:val="clear" w:color="auto" w:fill="FFFF00"/>
+            <w:vAlign w:val="center"/>
+          </w:tcPr>
+          <w:p>
+            <w:pPr>
+              <w:jc w:val="center"/>
+              <w:rPr>
+                <w:b/>
+                <w:bCs/>
+                <w:sz w:val="24"/>
+                <w:szCs w:val="24"/>
+              </w:rPr>
+            </w:pPr>
+            <w:r>
+              <w:rPr>
+                <w:b/>
+                <w:bCs/>
+                <w:sz w:val="24"/>
+                <w:szCs w:val="24"/>
+              </w:rPr>
+              <w:t>0.391</w:t>
+            </w:r>
+          </w:p>
+        </w:tc>
+        <w:tc>
+          <w:tcPr>
+            <w:tcW w:w="1705" w:type="dxa"/>
+            <w:vAlign w:val="center"/>
           </w:tcPr>
           <w:p>
             <w:pPr>
@@ -900,7 +1038,8 @@
         </w:tc>
         <w:tc>
           <w:tcPr>
-            <w:tcW w:w="960" w:type="dxa"/>
+            <w:tcW w:w="1540" w:type="dxa"/>
+            <w:vAlign w:val="center"/>
           </w:tcPr>
           <w:p>
             <w:pPr>
@@ -921,18 +1060,24 @@
         </w:tc>
         <w:tc>
           <w:tcPr>
-            <w:tcW w:w="1134" w:type="dxa"/>
-          </w:tcPr>
-          <w:p>
-            <w:pPr>
-              <w:jc w:val="center"/>
-              <w:rPr>
-                <w:sz w:val="24"/>
-                <w:szCs w:val="24"/>
-              </w:rPr>
-            </w:pPr>
-            <w:r>
-              <w:rPr>
+            <w:tcW w:w="885" w:type="dxa"/>
+            <w:shd w:val="clear" w:color="auto" w:fill="FFFF00"/>
+            <w:vAlign w:val="center"/>
+          </w:tcPr>
+          <w:p>
+            <w:pPr>
+              <w:jc w:val="center"/>
+              <w:rPr>
+                <w:b/>
+                <w:bCs/>
+                <w:sz w:val="24"/>
+                <w:szCs w:val="24"/>
+              </w:rPr>
+            </w:pPr>
+            <w:r>
+              <w:rPr>
+                <w:b/>
+                <w:bCs/>
                 <w:sz w:val="24"/>
                 <w:szCs w:val="24"/>
               </w:rPr>
@@ -942,7 +1087,8 @@
         </w:tc>
         <w:tc>
           <w:tcPr>
-            <w:tcW w:w="993" w:type="dxa"/>
+            <w:tcW w:w="1213" w:type="dxa"/>
+            <w:vAlign w:val="center"/>
           </w:tcPr>
           <w:p>
             <w:pPr>
@@ -968,7 +1114,8 @@
         </w:trPr>
         <w:tc>
           <w:tcPr>
-            <w:tcW w:w="1602" w:type="dxa"/>
+            <w:tcW w:w="1519" w:type="dxa"/>
+            <w:vAlign w:val="center"/>
           </w:tcPr>
           <w:p>
             <w:pPr>
@@ -989,63 +1136,57 @@
         </w:tc>
         <w:tc>
           <w:tcPr>
-            <w:tcW w:w="1223" w:type="dxa"/>
-          </w:tcPr>
-          <w:p>
-            <w:pPr>
-              <w:jc w:val="center"/>
-              <w:rPr>
-                <w:sz w:val="24"/>
-                <w:szCs w:val="24"/>
-              </w:rPr>
-            </w:pPr>
-            <w:r>
-              <w:rPr>
-                <w:sz w:val="24"/>
-                <w:szCs w:val="24"/>
-              </w:rPr>
-              <w:t>0.</w:t>
-            </w:r>
-            <w:r>
-              <w:rPr>
-                <w:sz w:val="24"/>
-                <w:szCs w:val="24"/>
-              </w:rPr>
-              <w:t>654</w:t>
-            </w:r>
-          </w:p>
-        </w:tc>
-        <w:tc>
-          <w:tcPr>
-            <w:tcW w:w="1223" w:type="dxa"/>
-          </w:tcPr>
-          <w:p>
-            <w:pPr>
-              <w:jc w:val="center"/>
-              <w:rPr>
-                <w:sz w:val="24"/>
-                <w:szCs w:val="24"/>
-              </w:rPr>
-            </w:pPr>
-            <w:r>
-              <w:rPr>
-                <w:sz w:val="24"/>
-                <w:szCs w:val="24"/>
-              </w:rPr>
-              <w:t>0.</w:t>
-            </w:r>
-            <w:r>
-              <w:rPr>
-                <w:sz w:val="24"/>
-                <w:szCs w:val="24"/>
-              </w:rPr>
-              <w:t>325</w:t>
-            </w:r>
-          </w:p>
-        </w:tc>
-        <w:tc>
-          <w:tcPr>
-            <w:tcW w:w="1224" w:type="dxa"/>
+            <w:tcW w:w="1150" w:type="dxa"/>
+            <w:vAlign w:val="center"/>
+          </w:tcPr>
+          <w:p>
+            <w:pPr>
+              <w:jc w:val="center"/>
+              <w:rPr>
+                <w:sz w:val="24"/>
+                <w:szCs w:val="24"/>
+              </w:rPr>
+            </w:pPr>
+            <w:r>
+              <w:rPr>
+                <w:sz w:val="24"/>
+                <w:szCs w:val="24"/>
+              </w:rPr>
+              <w:t>0.654</w:t>
+            </w:r>
+          </w:p>
+        </w:tc>
+        <w:tc>
+          <w:tcPr>
+            <w:tcW w:w="1150" w:type="dxa"/>
+            <w:shd w:val="clear" w:color="auto" w:fill="FFFF00"/>
+            <w:vAlign w:val="center"/>
+          </w:tcPr>
+          <w:p>
+            <w:pPr>
+              <w:jc w:val="center"/>
+              <w:rPr>
+                <w:b/>
+                <w:bCs/>
+                <w:sz w:val="24"/>
+                <w:szCs w:val="24"/>
+              </w:rPr>
+            </w:pPr>
+            <w:r>
+              <w:rPr>
+                <w:b/>
+                <w:bCs/>
+                <w:sz w:val="24"/>
+                <w:szCs w:val="24"/>
+              </w:rPr>
+              <w:t>0.325</w:t>
+            </w:r>
+          </w:p>
+        </w:tc>
+        <w:tc>
+          <w:tcPr>
+            <w:tcW w:w="1705" w:type="dxa"/>
+            <w:vAlign w:val="center"/>
           </w:tcPr>
           <w:p>
             <w:pPr>
@@ -1066,7 +1207,8 @@
         </w:tc>
         <w:tc>
           <w:tcPr>
-            <w:tcW w:w="960" w:type="dxa"/>
+            <w:tcW w:w="1540" w:type="dxa"/>
+            <w:vAlign w:val="center"/>
           </w:tcPr>
           <w:p>
             <w:pPr>
@@ -1087,18 +1229,24 @@
         </w:tc>
         <w:tc>
           <w:tcPr>
-            <w:tcW w:w="1134" w:type="dxa"/>
-          </w:tcPr>
-          <w:p>
-            <w:pPr>
-              <w:jc w:val="center"/>
-              <w:rPr>
-                <w:sz w:val="24"/>
-                <w:szCs w:val="24"/>
-              </w:rPr>
-            </w:pPr>
-            <w:r>
-              <w:rPr>
+            <w:tcW w:w="885" w:type="dxa"/>
+            <w:shd w:val="clear" w:color="auto" w:fill="FFFF00"/>
+            <w:vAlign w:val="center"/>
+          </w:tcPr>
+          <w:p>
+            <w:pPr>
+              <w:jc w:val="center"/>
+              <w:rPr>
+                <w:b/>
+                <w:bCs/>
+                <w:sz w:val="24"/>
+                <w:szCs w:val="24"/>
+              </w:rPr>
+            </w:pPr>
+            <w:r>
+              <w:rPr>
+                <w:b/>
+                <w:bCs/>
                 <w:sz w:val="24"/>
                 <w:szCs w:val="24"/>
               </w:rPr>
@@ -1108,7 +1256,8 @@
         </w:tc>
         <w:tc>
           <w:tcPr>
-            <w:tcW w:w="993" w:type="dxa"/>
+            <w:tcW w:w="1213" w:type="dxa"/>
+            <w:vAlign w:val="center"/>
           </w:tcPr>
           <w:p>
             <w:pPr>
@@ -1134,7 +1283,8 @@
         </w:trPr>
         <w:tc>
           <w:tcPr>
-            <w:tcW w:w="1602" w:type="dxa"/>
+            <w:tcW w:w="1519" w:type="dxa"/>
+            <w:vAlign w:val="center"/>
           </w:tcPr>
           <w:p>
             <w:pPr>
@@ -1155,63 +1305,57 @@
         </w:tc>
         <w:tc>
           <w:tcPr>
-            <w:tcW w:w="1223" w:type="dxa"/>
-          </w:tcPr>
-          <w:p>
-            <w:pPr>
-              <w:jc w:val="center"/>
-              <w:rPr>
-                <w:sz w:val="24"/>
-                <w:szCs w:val="24"/>
-              </w:rPr>
-            </w:pPr>
-            <w:r>
-              <w:rPr>
-                <w:sz w:val="24"/>
-                <w:szCs w:val="24"/>
-              </w:rPr>
-              <w:t>0.</w:t>
-            </w:r>
-            <w:r>
-              <w:rPr>
-                <w:sz w:val="24"/>
-                <w:szCs w:val="24"/>
-              </w:rPr>
-              <w:t>625</w:t>
-            </w:r>
-          </w:p>
-        </w:tc>
-        <w:tc>
-          <w:tcPr>
-            <w:tcW w:w="1223" w:type="dxa"/>
-          </w:tcPr>
-          <w:p>
-            <w:pPr>
-              <w:jc w:val="center"/>
-              <w:rPr>
-                <w:sz w:val="24"/>
-                <w:szCs w:val="24"/>
-              </w:rPr>
-            </w:pPr>
-            <w:r>
-              <w:rPr>
-                <w:sz w:val="24"/>
-                <w:szCs w:val="24"/>
-              </w:rPr>
-              <w:t>0.</w:t>
-            </w:r>
-            <w:r>
-              <w:rPr>
-                <w:sz w:val="24"/>
-                <w:szCs w:val="24"/>
-              </w:rPr>
-              <w:t>386</w:t>
-            </w:r>
-          </w:p>
-        </w:tc>
-        <w:tc>
-          <w:tcPr>
-            <w:tcW w:w="1224" w:type="dxa"/>
+            <w:tcW w:w="1150" w:type="dxa"/>
+            <w:vAlign w:val="center"/>
+          </w:tcPr>
+          <w:p>
+            <w:pPr>
+              <w:jc w:val="center"/>
+              <w:rPr>
+                <w:sz w:val="24"/>
+                <w:szCs w:val="24"/>
+              </w:rPr>
+            </w:pPr>
+            <w:r>
+              <w:rPr>
+                <w:sz w:val="24"/>
+                <w:szCs w:val="24"/>
+              </w:rPr>
+              <w:t>0.625</w:t>
+            </w:r>
+          </w:p>
+        </w:tc>
+        <w:tc>
+          <w:tcPr>
+            <w:tcW w:w="1150" w:type="dxa"/>
+            <w:shd w:val="clear" w:color="auto" w:fill="FFFF00"/>
+            <w:vAlign w:val="center"/>
+          </w:tcPr>
+          <w:p>
+            <w:pPr>
+              <w:jc w:val="center"/>
+              <w:rPr>
+                <w:b/>
+                <w:bCs/>
+                <w:sz w:val="24"/>
+                <w:szCs w:val="24"/>
+              </w:rPr>
+            </w:pPr>
+            <w:r>
+              <w:rPr>
+                <w:b/>
+                <w:bCs/>
+                <w:sz w:val="24"/>
+                <w:szCs w:val="24"/>
+              </w:rPr>
+              <w:t>0.386</w:t>
+            </w:r>
+          </w:p>
+        </w:tc>
+        <w:tc>
+          <w:tcPr>
+            <w:tcW w:w="1705" w:type="dxa"/>
+            <w:vAlign w:val="center"/>
           </w:tcPr>
           <w:p>
             <w:pPr>
@@ -1232,7 +1376,8 @@
         </w:tc>
         <w:tc>
           <w:tcPr>
-            <w:tcW w:w="960" w:type="dxa"/>
+            <w:tcW w:w="1540" w:type="dxa"/>
+            <w:vAlign w:val="center"/>
           </w:tcPr>
           <w:p>
             <w:pPr>
@@ -1253,18 +1398,24 @@
         </w:tc>
         <w:tc>
           <w:tcPr>
-            <w:tcW w:w="1134" w:type="dxa"/>
-          </w:tcPr>
-          <w:p>
-            <w:pPr>
-              <w:jc w:val="center"/>
-              <w:rPr>
-                <w:sz w:val="24"/>
-                <w:szCs w:val="24"/>
-              </w:rPr>
-            </w:pPr>
-            <w:r>
-              <w:rPr>
+            <w:tcW w:w="885" w:type="dxa"/>
+            <w:shd w:val="clear" w:color="auto" w:fill="FFFF00"/>
+            <w:vAlign w:val="center"/>
+          </w:tcPr>
+          <w:p>
+            <w:pPr>
+              <w:jc w:val="center"/>
+              <w:rPr>
+                <w:b/>
+                <w:bCs/>
+                <w:sz w:val="24"/>
+                <w:szCs w:val="24"/>
+              </w:rPr>
+            </w:pPr>
+            <w:r>
+              <w:rPr>
+                <w:b/>
+                <w:bCs/>
                 <w:sz w:val="24"/>
                 <w:szCs w:val="24"/>
               </w:rPr>
@@ -1274,7 +1425,8 @@
         </w:tc>
         <w:tc>
           <w:tcPr>
-            <w:tcW w:w="993" w:type="dxa"/>
+            <w:tcW w:w="1213" w:type="dxa"/>
+            <w:vAlign w:val="center"/>
           </w:tcPr>
           <w:p>
             <w:pPr>
@@ -1300,7 +1452,8 @@
         </w:trPr>
         <w:tc>
           <w:tcPr>
-            <w:tcW w:w="1602" w:type="dxa"/>
+            <w:tcW w:w="1519" w:type="dxa"/>
+            <w:vAlign w:val="center"/>
           </w:tcPr>
           <w:p>
             <w:pPr>
@@ -1321,63 +1474,57 @@
         </w:tc>
         <w:tc>
           <w:tcPr>
-            <w:tcW w:w="1223" w:type="dxa"/>
-          </w:tcPr>
-          <w:p>
-            <w:pPr>
-              <w:jc w:val="center"/>
-              <w:rPr>
-                <w:sz w:val="24"/>
-                <w:szCs w:val="24"/>
-              </w:rPr>
-            </w:pPr>
-            <w:r>
-              <w:rPr>
-                <w:sz w:val="24"/>
-                <w:szCs w:val="24"/>
-              </w:rPr>
-              <w:t>0.9</w:t>
-            </w:r>
-            <w:r>
-              <w:rPr>
-                <w:sz w:val="24"/>
-                <w:szCs w:val="24"/>
-              </w:rPr>
-              <w:t>58</w:t>
-            </w:r>
-          </w:p>
-        </w:tc>
-        <w:tc>
-          <w:tcPr>
-            <w:tcW w:w="1223" w:type="dxa"/>
-          </w:tcPr>
-          <w:p>
-            <w:pPr>
-              <w:jc w:val="center"/>
-              <w:rPr>
-                <w:sz w:val="24"/>
-                <w:szCs w:val="24"/>
-              </w:rPr>
-            </w:pPr>
-            <w:r>
-              <w:rPr>
-                <w:sz w:val="24"/>
-                <w:szCs w:val="24"/>
-              </w:rPr>
-              <w:t>0.</w:t>
-            </w:r>
-            <w:r>
-              <w:rPr>
-                <w:sz w:val="24"/>
-                <w:szCs w:val="24"/>
-              </w:rPr>
-              <w:t>457</w:t>
-            </w:r>
-          </w:p>
-        </w:tc>
-        <w:tc>
-          <w:tcPr>
-            <w:tcW w:w="1224" w:type="dxa"/>
+            <w:tcW w:w="1150" w:type="dxa"/>
+            <w:vAlign w:val="center"/>
+          </w:tcPr>
+          <w:p>
+            <w:pPr>
+              <w:jc w:val="center"/>
+              <w:rPr>
+                <w:sz w:val="24"/>
+                <w:szCs w:val="24"/>
+              </w:rPr>
+            </w:pPr>
+            <w:r>
+              <w:rPr>
+                <w:sz w:val="24"/>
+                <w:szCs w:val="24"/>
+              </w:rPr>
+              <w:t>0.958</w:t>
+            </w:r>
+          </w:p>
+        </w:tc>
+        <w:tc>
+          <w:tcPr>
+            <w:tcW w:w="1150" w:type="dxa"/>
+            <w:shd w:val="clear" w:color="auto" w:fill="FFFF00"/>
+            <w:vAlign w:val="center"/>
+          </w:tcPr>
+          <w:p>
+            <w:pPr>
+              <w:jc w:val="center"/>
+              <w:rPr>
+                <w:b/>
+                <w:bCs/>
+                <w:sz w:val="24"/>
+                <w:szCs w:val="24"/>
+              </w:rPr>
+            </w:pPr>
+            <w:r>
+              <w:rPr>
+                <w:b/>
+                <w:bCs/>
+                <w:sz w:val="24"/>
+                <w:szCs w:val="24"/>
+              </w:rPr>
+              <w:t>0.457</w:t>
+            </w:r>
+          </w:p>
+        </w:tc>
+        <w:tc>
+          <w:tcPr>
+            <w:tcW w:w="1705" w:type="dxa"/>
+            <w:vAlign w:val="center"/>
           </w:tcPr>
           <w:p>
             <w:pPr>
@@ -1398,7 +1545,8 @@
         </w:tc>
         <w:tc>
           <w:tcPr>
-            <w:tcW w:w="960" w:type="dxa"/>
+            <w:tcW w:w="1540" w:type="dxa"/>
+            <w:vAlign w:val="center"/>
           </w:tcPr>
           <w:p>
             <w:pPr>
@@ -1419,18 +1567,24 @@
         </w:tc>
         <w:tc>
           <w:tcPr>
-            <w:tcW w:w="1134" w:type="dxa"/>
-          </w:tcPr>
-          <w:p>
-            <w:pPr>
-              <w:jc w:val="center"/>
-              <w:rPr>
-                <w:sz w:val="24"/>
-                <w:szCs w:val="24"/>
-              </w:rPr>
-            </w:pPr>
-            <w:r>
-              <w:rPr>
+            <w:tcW w:w="885" w:type="dxa"/>
+            <w:shd w:val="clear" w:color="auto" w:fill="FFFF00"/>
+            <w:vAlign w:val="center"/>
+          </w:tcPr>
+          <w:p>
+            <w:pPr>
+              <w:jc w:val="center"/>
+              <w:rPr>
+                <w:b/>
+                <w:bCs/>
+                <w:sz w:val="24"/>
+                <w:szCs w:val="24"/>
+              </w:rPr>
+            </w:pPr>
+            <w:r>
+              <w:rPr>
+                <w:b/>
+                <w:bCs/>
                 <w:sz w:val="24"/>
                 <w:szCs w:val="24"/>
               </w:rPr>
@@ -1440,7 +1594,8 @@
         </w:tc>
         <w:tc>
           <w:tcPr>
-            <w:tcW w:w="993" w:type="dxa"/>
+            <w:tcW w:w="1213" w:type="dxa"/>
+            <w:vAlign w:val="center"/>
           </w:tcPr>
           <w:p>
             <w:pPr>
@@ -1466,7 +1621,8 @@
         </w:trPr>
         <w:tc>
           <w:tcPr>
-            <w:tcW w:w="1602" w:type="dxa"/>
+            <w:tcW w:w="1519" w:type="dxa"/>
+            <w:vAlign w:val="center"/>
           </w:tcPr>
           <w:p>
             <w:pPr>
@@ -1487,63 +1643,62 @@
         </w:tc>
         <w:tc>
           <w:tcPr>
-            <w:tcW w:w="1223" w:type="dxa"/>
-          </w:tcPr>
-          <w:p>
-            <w:pPr>
-              <w:jc w:val="center"/>
-              <w:rPr>
-                <w:sz w:val="24"/>
-                <w:szCs w:val="24"/>
-              </w:rPr>
-            </w:pPr>
-            <w:r>
-              <w:rPr>
-                <w:sz w:val="24"/>
-                <w:szCs w:val="24"/>
-              </w:rPr>
-              <w:t>0.</w:t>
-            </w:r>
-            <w:r>
-              <w:rPr>
-                <w:sz w:val="24"/>
-                <w:szCs w:val="24"/>
-              </w:rPr>
-              <w:t>815</w:t>
-            </w:r>
-          </w:p>
-        </w:tc>
-        <w:tc>
-          <w:tcPr>
-            <w:tcW w:w="1223" w:type="dxa"/>
-          </w:tcPr>
-          <w:p>
-            <w:pPr>
-              <w:jc w:val="center"/>
-              <w:rPr>
-                <w:sz w:val="24"/>
-                <w:szCs w:val="24"/>
-              </w:rPr>
-            </w:pPr>
-            <w:r>
-              <w:rPr>
-                <w:sz w:val="24"/>
-                <w:szCs w:val="24"/>
-              </w:rPr>
-              <w:t>0.</w:t>
-            </w:r>
-            <w:r>
-              <w:rPr>
-                <w:sz w:val="24"/>
-                <w:szCs w:val="24"/>
-              </w:rPr>
-              <w:t>635</w:t>
-            </w:r>
-          </w:p>
-        </w:tc>
-        <w:tc>
-          <w:tcPr>
-            <w:tcW w:w="1224" w:type="dxa"/>
+            <w:tcW w:w="1150" w:type="dxa"/>
+            <w:shd w:val="clear" w:color="auto" w:fill="FFFF00"/>
+            <w:vAlign w:val="center"/>
+          </w:tcPr>
+          <w:p>
+            <w:pPr>
+              <w:jc w:val="center"/>
+              <w:rPr>
+                <w:b/>
+                <w:bCs/>
+                <w:sz w:val="24"/>
+                <w:szCs w:val="24"/>
+              </w:rPr>
+            </w:pPr>
+            <w:r>
+              <w:rPr>
+                <w:b/>
+                <w:bCs/>
+                <w:sz w:val="24"/>
+                <w:szCs w:val="24"/>
+              </w:rPr>
+              <w:t>0.815</w:t>
+            </w:r>
+          </w:p>
+        </w:tc>
+        <w:tc>
+          <w:tcPr>
+            <w:tcW w:w="1150" w:type="dxa"/>
+            <w:shd w:val="clear" w:color="auto" w:fill="FFFF00"/>
+            <w:vAlign w:val="center"/>
+          </w:tcPr>
+          <w:p>
+            <w:pPr>
+              <w:jc w:val="center"/>
+              <w:rPr>
+                <w:b/>
+                <w:bCs/>
+                <w:sz w:val="24"/>
+                <w:szCs w:val="24"/>
+              </w:rPr>
+            </w:pPr>
+            <w:r>
+              <w:rPr>
+                <w:b/>
+                <w:bCs/>
+                <w:sz w:val="24"/>
+                <w:szCs w:val="24"/>
+              </w:rPr>
+              <w:t>0.635</w:t>
+            </w:r>
+          </w:p>
+        </w:tc>
+        <w:tc>
+          <w:tcPr>
+            <w:tcW w:w="1705" w:type="dxa"/>
+            <w:vAlign w:val="center"/>
           </w:tcPr>
           <w:p>
             <w:pPr>
@@ -1564,7 +1719,8 @@
         </w:tc>
         <w:tc>
           <w:tcPr>
-            <w:tcW w:w="960" w:type="dxa"/>
+            <w:tcW w:w="1540" w:type="dxa"/>
+            <w:vAlign w:val="center"/>
           </w:tcPr>
           <w:p>
             <w:pPr>
@@ -1585,7 +1741,8 @@
         </w:tc>
         <w:tc>
           <w:tcPr>
-            <w:tcW w:w="1134" w:type="dxa"/>
+            <w:tcW w:w="885" w:type="dxa"/>
+            <w:vAlign w:val="center"/>
           </w:tcPr>
           <w:p>
             <w:pPr>
@@ -1606,7 +1763,8 @@
         </w:tc>
         <w:tc>
           <w:tcPr>
-            <w:tcW w:w="993" w:type="dxa"/>
+            <w:tcW w:w="1213" w:type="dxa"/>
+            <w:vAlign w:val="center"/>
           </w:tcPr>
           <w:p>
             <w:pPr>
@@ -1632,7 +1790,8 @@
         </w:trPr>
         <w:tc>
           <w:tcPr>
-            <w:tcW w:w="1602" w:type="dxa"/>
+            <w:tcW w:w="1519" w:type="dxa"/>
+            <w:vAlign w:val="center"/>
           </w:tcPr>
           <w:p>
             <w:pPr>
@@ -1653,63 +1812,52 @@
         </w:tc>
         <w:tc>
           <w:tcPr>
-            <w:tcW w:w="1223" w:type="dxa"/>
-          </w:tcPr>
-          <w:p>
-            <w:pPr>
-              <w:jc w:val="center"/>
-              <w:rPr>
-                <w:sz w:val="24"/>
-                <w:szCs w:val="24"/>
-              </w:rPr>
-            </w:pPr>
-            <w:r>
-              <w:rPr>
-                <w:sz w:val="24"/>
-                <w:szCs w:val="24"/>
-              </w:rPr>
-              <w:t>0.</w:t>
-            </w:r>
-            <w:r>
-              <w:rPr>
-                <w:sz w:val="24"/>
-                <w:szCs w:val="24"/>
-              </w:rPr>
-              <w:t>73</w:t>
-            </w:r>
-          </w:p>
-        </w:tc>
-        <w:tc>
-          <w:tcPr>
-            <w:tcW w:w="1223" w:type="dxa"/>
-          </w:tcPr>
-          <w:p>
-            <w:pPr>
-              <w:jc w:val="center"/>
-              <w:rPr>
-                <w:sz w:val="24"/>
-                <w:szCs w:val="24"/>
-              </w:rPr>
-            </w:pPr>
-            <w:r>
-              <w:rPr>
-                <w:sz w:val="24"/>
-                <w:szCs w:val="24"/>
-              </w:rPr>
-              <w:t>0.</w:t>
-            </w:r>
-            <w:r>
-              <w:rPr>
-                <w:sz w:val="24"/>
-                <w:szCs w:val="24"/>
-              </w:rPr>
-              <w:t>08</w:t>
-            </w:r>
-          </w:p>
-        </w:tc>
-        <w:tc>
-          <w:tcPr>
-            <w:tcW w:w="1224" w:type="dxa"/>
+            <w:tcW w:w="1150" w:type="dxa"/>
+            <w:vAlign w:val="center"/>
+          </w:tcPr>
+          <w:p>
+            <w:pPr>
+              <w:jc w:val="center"/>
+              <w:rPr>
+                <w:sz w:val="24"/>
+                <w:szCs w:val="24"/>
+              </w:rPr>
+            </w:pPr>
+            <w:r>
+              <w:rPr>
+                <w:sz w:val="24"/>
+                <w:szCs w:val="24"/>
+              </w:rPr>
+              <w:t>0.73</w:t>
+            </w:r>
+          </w:p>
+        </w:tc>
+        <w:tc>
+          <w:tcPr>
+            <w:tcW w:w="1150" w:type="dxa"/>
+            <w:vAlign w:val="center"/>
+          </w:tcPr>
+          <w:p>
+            <w:pPr>
+              <w:jc w:val="center"/>
+              <w:rPr>
+                <w:sz w:val="24"/>
+                <w:szCs w:val="24"/>
+              </w:rPr>
+            </w:pPr>
+            <w:r>
+              <w:rPr>
+                <w:sz w:val="24"/>
+                <w:szCs w:val="24"/>
+              </w:rPr>
+              <w:t>0.08</w:t>
+            </w:r>
+          </w:p>
+        </w:tc>
+        <w:tc>
+          <w:tcPr>
+            <w:tcW w:w="1705" w:type="dxa"/>
+            <w:vAlign w:val="center"/>
           </w:tcPr>
           <w:p>
             <w:pPr>
@@ -1730,7 +1878,8 @@
         </w:tc>
         <w:tc>
           <w:tcPr>
-            <w:tcW w:w="960" w:type="dxa"/>
+            <w:tcW w:w="1540" w:type="dxa"/>
+            <w:vAlign w:val="center"/>
           </w:tcPr>
           <w:p>
             <w:pPr>
@@ -1751,18 +1900,24 @@
         </w:tc>
         <w:tc>
           <w:tcPr>
-            <w:tcW w:w="1134" w:type="dxa"/>
-          </w:tcPr>
-          <w:p>
-            <w:pPr>
-              <w:jc w:val="center"/>
-              <w:rPr>
-                <w:sz w:val="24"/>
-                <w:szCs w:val="24"/>
-              </w:rPr>
-            </w:pPr>
-            <w:r>
-              <w:rPr>
+            <w:tcW w:w="885" w:type="dxa"/>
+            <w:shd w:val="clear" w:color="auto" w:fill="FFFF00"/>
+            <w:vAlign w:val="center"/>
+          </w:tcPr>
+          <w:p>
+            <w:pPr>
+              <w:jc w:val="center"/>
+              <w:rPr>
+                <w:b/>
+                <w:bCs/>
+                <w:sz w:val="24"/>
+                <w:szCs w:val="24"/>
+              </w:rPr>
+            </w:pPr>
+            <w:r>
+              <w:rPr>
+                <w:b/>
+                <w:bCs/>
                 <w:sz w:val="24"/>
                 <w:szCs w:val="24"/>
               </w:rPr>
@@ -1772,18 +1927,24 @@
         </w:tc>
         <w:tc>
           <w:tcPr>
-            <w:tcW w:w="993" w:type="dxa"/>
-          </w:tcPr>
-          <w:p>
-            <w:pPr>
-              <w:jc w:val="center"/>
-              <w:rPr>
-                <w:sz w:val="24"/>
-                <w:szCs w:val="24"/>
-              </w:rPr>
-            </w:pPr>
-            <w:r>
-              <w:rPr>
+            <w:tcW w:w="1213" w:type="dxa"/>
+            <w:shd w:val="clear" w:color="auto" w:fill="FFFF00"/>
+            <w:vAlign w:val="center"/>
+          </w:tcPr>
+          <w:p>
+            <w:pPr>
+              <w:jc w:val="center"/>
+              <w:rPr>
+                <w:b/>
+                <w:bCs/>
+                <w:sz w:val="24"/>
+                <w:szCs w:val="24"/>
+              </w:rPr>
+            </w:pPr>
+            <w:r>
+              <w:rPr>
+                <w:b/>
+                <w:bCs/>
                 <w:sz w:val="24"/>
                 <w:szCs w:val="24"/>
               </w:rPr>
@@ -1798,7 +1959,8 @@
         </w:trPr>
         <w:tc>
           <w:tcPr>
-            <w:tcW w:w="1602" w:type="dxa"/>
+            <w:tcW w:w="1519" w:type="dxa"/>
+            <w:vAlign w:val="center"/>
           </w:tcPr>
           <w:p>
             <w:pPr>
@@ -1819,63 +1981,59 @@
         </w:tc>
         <w:tc>
           <w:tcPr>
-            <w:tcW w:w="1223" w:type="dxa"/>
-          </w:tcPr>
-          <w:p>
-            <w:pPr>
-              <w:jc w:val="center"/>
-              <w:rPr>
-                <w:sz w:val="24"/>
-                <w:szCs w:val="24"/>
-              </w:rPr>
-            </w:pPr>
-            <w:r>
-              <w:rPr>
-                <w:sz w:val="24"/>
-                <w:szCs w:val="24"/>
-              </w:rPr>
-              <w:t>0.</w:t>
-            </w:r>
-            <w:r>
-              <w:rPr>
-                <w:sz w:val="24"/>
-                <w:szCs w:val="24"/>
-              </w:rPr>
-              <w:t>844</w:t>
-            </w:r>
-          </w:p>
-        </w:tc>
-        <w:tc>
-          <w:tcPr>
-            <w:tcW w:w="1223" w:type="dxa"/>
-          </w:tcPr>
-          <w:p>
-            <w:pPr>
-              <w:jc w:val="center"/>
-              <w:rPr>
-                <w:sz w:val="24"/>
-                <w:szCs w:val="24"/>
-              </w:rPr>
-            </w:pPr>
-            <w:r>
-              <w:rPr>
-                <w:sz w:val="24"/>
-                <w:szCs w:val="24"/>
-              </w:rPr>
-              <w:t>0.</w:t>
-            </w:r>
-            <w:r>
-              <w:rPr>
-                <w:sz w:val="24"/>
-                <w:szCs w:val="24"/>
-              </w:rPr>
-              <w:t>244</w:t>
-            </w:r>
-          </w:p>
-        </w:tc>
-        <w:tc>
-          <w:tcPr>
-            <w:tcW w:w="1224" w:type="dxa"/>
+            <w:tcW w:w="1150" w:type="dxa"/>
+            <w:vAlign w:val="center"/>
+          </w:tcPr>
+          <w:p>
+            <w:pPr>
+              <w:jc w:val="center"/>
+              <w:rPr>
+                <w:sz w:val="24"/>
+                <w:szCs w:val="24"/>
+              </w:rPr>
+            </w:pPr>
+            <w:r>
+              <w:rPr>
+                <w:sz w:val="24"/>
+                <w:szCs w:val="24"/>
+              </w:rPr>
+              <w:t>0.84</w:t>
+            </w:r>
+            <w:r>
+              <w:rPr>
+                <w:sz w:val="24"/>
+                <w:szCs w:val="24"/>
+              </w:rPr>
+              <w:t>6</w:t>
+            </w:r>
+          </w:p>
+        </w:tc>
+        <w:tc>
+          <w:tcPr>
+            <w:tcW w:w="1150" w:type="dxa"/>
+            <w:vAlign w:val="center"/>
+          </w:tcPr>
+          <w:p>
+            <w:pPr>
+              <w:jc w:val="center"/>
+              <w:rPr>
+                <w:sz w:val="24"/>
+                <w:szCs w:val="24"/>
+              </w:rPr>
+            </w:pPr>
+            <w:r>
+              <w:rPr>
+                <w:sz w:val="24"/>
+                <w:szCs w:val="24"/>
+              </w:rPr>
+              <w:t>0.244</w:t>
+            </w:r>
+          </w:p>
+        </w:tc>
+        <w:tc>
+          <w:tcPr>
+            <w:tcW w:w="1705" w:type="dxa"/>
+            <w:vAlign w:val="center"/>
           </w:tcPr>
           <w:p>
             <w:pPr>
@@ -1896,7 +2054,8 @@
         </w:tc>
         <w:tc>
           <w:tcPr>
-            <w:tcW w:w="960" w:type="dxa"/>
+            <w:tcW w:w="1540" w:type="dxa"/>
+            <w:vAlign w:val="center"/>
           </w:tcPr>
           <w:p>
             <w:pPr>
@@ -1917,18 +2076,24 @@
         </w:tc>
         <w:tc>
           <w:tcPr>
-            <w:tcW w:w="1134" w:type="dxa"/>
-          </w:tcPr>
-          <w:p>
-            <w:pPr>
-              <w:jc w:val="center"/>
-              <w:rPr>
-                <w:sz w:val="24"/>
-                <w:szCs w:val="24"/>
-              </w:rPr>
-            </w:pPr>
-            <w:r>
-              <w:rPr>
+            <w:tcW w:w="885" w:type="dxa"/>
+            <w:shd w:val="clear" w:color="auto" w:fill="FFFF00"/>
+            <w:vAlign w:val="center"/>
+          </w:tcPr>
+          <w:p>
+            <w:pPr>
+              <w:jc w:val="center"/>
+              <w:rPr>
+                <w:b/>
+                <w:bCs/>
+                <w:sz w:val="24"/>
+                <w:szCs w:val="24"/>
+              </w:rPr>
+            </w:pPr>
+            <w:r>
+              <w:rPr>
+                <w:b/>
+                <w:bCs/>
                 <w:sz w:val="24"/>
                 <w:szCs w:val="24"/>
               </w:rPr>
@@ -1938,18 +2103,24 @@
         </w:tc>
         <w:tc>
           <w:tcPr>
-            <w:tcW w:w="993" w:type="dxa"/>
-          </w:tcPr>
-          <w:p>
-            <w:pPr>
-              <w:jc w:val="center"/>
-              <w:rPr>
-                <w:sz w:val="24"/>
-                <w:szCs w:val="24"/>
-              </w:rPr>
-            </w:pPr>
-            <w:r>
-              <w:rPr>
+            <w:tcW w:w="1213" w:type="dxa"/>
+            <w:shd w:val="clear" w:color="auto" w:fill="FFFF00"/>
+            <w:vAlign w:val="center"/>
+          </w:tcPr>
+          <w:p>
+            <w:pPr>
+              <w:jc w:val="center"/>
+              <w:rPr>
+                <w:b/>
+                <w:bCs/>
+                <w:sz w:val="24"/>
+                <w:szCs w:val="24"/>
+              </w:rPr>
+            </w:pPr>
+            <w:r>
+              <w:rPr>
+                <w:b/>
+                <w:bCs/>
                 <w:sz w:val="24"/>
                 <w:szCs w:val="24"/>
               </w:rPr>
@@ -1964,7 +2135,8 @@
         </w:trPr>
         <w:tc>
           <w:tcPr>
-            <w:tcW w:w="1602" w:type="dxa"/>
+            <w:tcW w:w="1519" w:type="dxa"/>
+            <w:vAlign w:val="center"/>
           </w:tcPr>
           <w:p>
             <w:pPr>
@@ -1985,7 +2157,8 @@
         </w:tc>
         <w:tc>
           <w:tcPr>
-            <w:tcW w:w="1223" w:type="dxa"/>
+            <w:tcW w:w="1150" w:type="dxa"/>
+            <w:vAlign w:val="center"/>
           </w:tcPr>
           <w:p>
             <w:pPr>
@@ -2007,41 +2180,41 @@
                 <w:sz w:val="24"/>
                 <w:szCs w:val="24"/>
               </w:rPr>
-              <w:t>893</w:t>
-            </w:r>
-          </w:p>
-        </w:tc>
-        <w:tc>
-          <w:tcPr>
-            <w:tcW w:w="1223" w:type="dxa"/>
-          </w:tcPr>
-          <w:p>
-            <w:pPr>
-              <w:jc w:val="center"/>
-              <w:rPr>
-                <w:sz w:val="24"/>
-                <w:szCs w:val="24"/>
-              </w:rPr>
-            </w:pPr>
-            <w:r>
-              <w:rPr>
-                <w:sz w:val="24"/>
-                <w:szCs w:val="24"/>
-              </w:rPr>
-              <w:t>0.</w:t>
-            </w:r>
-            <w:r>
-              <w:rPr>
-                <w:sz w:val="24"/>
-                <w:szCs w:val="24"/>
-              </w:rPr>
-              <w:t>25</w:t>
-            </w:r>
-          </w:p>
-        </w:tc>
-        <w:tc>
-          <w:tcPr>
-            <w:tcW w:w="1224" w:type="dxa"/>
+              <w:t>913</w:t>
+            </w:r>
+          </w:p>
+        </w:tc>
+        <w:tc>
+          <w:tcPr>
+            <w:tcW w:w="1150" w:type="dxa"/>
+            <w:shd w:val="clear" w:color="auto" w:fill="FFFF00"/>
+            <w:vAlign w:val="center"/>
+          </w:tcPr>
+          <w:p>
+            <w:pPr>
+              <w:jc w:val="center"/>
+              <w:rPr>
+                <w:b/>
+                <w:bCs/>
+                <w:sz w:val="24"/>
+                <w:szCs w:val="24"/>
+              </w:rPr>
+            </w:pPr>
+            <w:r>
+              <w:rPr>
+                <w:b/>
+                <w:bCs/>
+                <w:sz w:val="24"/>
+                <w:szCs w:val="24"/>
+              </w:rPr>
+              <w:t>0.25</w:t>
+            </w:r>
+          </w:p>
+        </w:tc>
+        <w:tc>
+          <w:tcPr>
+            <w:tcW w:w="1705" w:type="dxa"/>
+            <w:vAlign w:val="center"/>
           </w:tcPr>
           <w:p>
             <w:pPr>
@@ -2062,7 +2235,8 @@
         </w:tc>
         <w:tc>
           <w:tcPr>
-            <w:tcW w:w="960" w:type="dxa"/>
+            <w:tcW w:w="1540" w:type="dxa"/>
+            <w:vAlign w:val="center"/>
           </w:tcPr>
           <w:p>
             <w:pPr>
@@ -2083,18 +2257,24 @@
         </w:tc>
         <w:tc>
           <w:tcPr>
-            <w:tcW w:w="1134" w:type="dxa"/>
-          </w:tcPr>
-          <w:p>
-            <w:pPr>
-              <w:jc w:val="center"/>
-              <w:rPr>
-                <w:sz w:val="24"/>
-                <w:szCs w:val="24"/>
-              </w:rPr>
-            </w:pPr>
-            <w:r>
-              <w:rPr>
+            <w:tcW w:w="885" w:type="dxa"/>
+            <w:shd w:val="clear" w:color="auto" w:fill="FFFF00"/>
+            <w:vAlign w:val="center"/>
+          </w:tcPr>
+          <w:p>
+            <w:pPr>
+              <w:jc w:val="center"/>
+              <w:rPr>
+                <w:b/>
+                <w:bCs/>
+                <w:sz w:val="24"/>
+                <w:szCs w:val="24"/>
+              </w:rPr>
+            </w:pPr>
+            <w:r>
+              <w:rPr>
+                <w:b/>
+                <w:bCs/>
                 <w:sz w:val="24"/>
                 <w:szCs w:val="24"/>
               </w:rPr>
@@ -2104,7 +2284,8 @@
         </w:tc>
         <w:tc>
           <w:tcPr>
-            <w:tcW w:w="993" w:type="dxa"/>
+            <w:tcW w:w="1213" w:type="dxa"/>
+            <w:vAlign w:val="center"/>
           </w:tcPr>
           <w:p>
             <w:pPr>
@@ -2130,7 +2311,8 @@
         </w:trPr>
         <w:tc>
           <w:tcPr>
-            <w:tcW w:w="1602" w:type="dxa"/>
+            <w:tcW w:w="1519" w:type="dxa"/>
+            <w:vAlign w:val="center"/>
           </w:tcPr>
           <w:p>
             <w:pPr>
@@ -2151,63 +2333,57 @@
         </w:tc>
         <w:tc>
           <w:tcPr>
-            <w:tcW w:w="1223" w:type="dxa"/>
-          </w:tcPr>
-          <w:p>
-            <w:pPr>
-              <w:jc w:val="center"/>
-              <w:rPr>
-                <w:sz w:val="24"/>
-                <w:szCs w:val="24"/>
-              </w:rPr>
-            </w:pPr>
-            <w:r>
-              <w:rPr>
-                <w:sz w:val="24"/>
-                <w:szCs w:val="24"/>
-              </w:rPr>
-              <w:t>0.</w:t>
-            </w:r>
-            <w:r>
-              <w:rPr>
-                <w:sz w:val="24"/>
-                <w:szCs w:val="24"/>
-              </w:rPr>
-              <w:t>859</w:t>
-            </w:r>
-          </w:p>
-        </w:tc>
-        <w:tc>
-          <w:tcPr>
-            <w:tcW w:w="1223" w:type="dxa"/>
-          </w:tcPr>
-          <w:p>
-            <w:pPr>
-              <w:jc w:val="center"/>
-              <w:rPr>
-                <w:sz w:val="24"/>
-                <w:szCs w:val="24"/>
-              </w:rPr>
-            </w:pPr>
-            <w:r>
-              <w:rPr>
-                <w:sz w:val="24"/>
-                <w:szCs w:val="24"/>
-              </w:rPr>
-              <w:t>0.</w:t>
-            </w:r>
-            <w:r>
-              <w:rPr>
-                <w:sz w:val="24"/>
-                <w:szCs w:val="24"/>
-              </w:rPr>
-              <w:t>326</w:t>
-            </w:r>
-          </w:p>
-        </w:tc>
-        <w:tc>
-          <w:tcPr>
-            <w:tcW w:w="1224" w:type="dxa"/>
+            <w:tcW w:w="1150" w:type="dxa"/>
+            <w:shd w:val="clear" w:color="auto" w:fill="FFFF00"/>
+            <w:vAlign w:val="center"/>
+          </w:tcPr>
+          <w:p>
+            <w:pPr>
+              <w:jc w:val="center"/>
+              <w:rPr>
+                <w:b/>
+                <w:bCs/>
+                <w:sz w:val="24"/>
+                <w:szCs w:val="24"/>
+              </w:rPr>
+            </w:pPr>
+            <w:r>
+              <w:rPr>
+                <w:b/>
+                <w:bCs/>
+                <w:sz w:val="24"/>
+                <w:szCs w:val="24"/>
+              </w:rPr>
+              <w:t>0.859</w:t>
+            </w:r>
+          </w:p>
+        </w:tc>
+        <w:tc>
+          <w:tcPr>
+            <w:tcW w:w="1150" w:type="dxa"/>
+            <w:vAlign w:val="center"/>
+          </w:tcPr>
+          <w:p>
+            <w:pPr>
+              <w:jc w:val="center"/>
+              <w:rPr>
+                <w:sz w:val="24"/>
+                <w:szCs w:val="24"/>
+              </w:rPr>
+            </w:pPr>
+            <w:r>
+              <w:rPr>
+                <w:sz w:val="24"/>
+                <w:szCs w:val="24"/>
+              </w:rPr>
+              <w:t>0.326</w:t>
+            </w:r>
+          </w:p>
+        </w:tc>
+        <w:tc>
+          <w:tcPr>
+            <w:tcW w:w="1705" w:type="dxa"/>
+            <w:vAlign w:val="center"/>
           </w:tcPr>
           <w:p>
             <w:pPr>
@@ -2228,7 +2404,8 @@
         </w:tc>
         <w:tc>
           <w:tcPr>
-            <w:tcW w:w="960" w:type="dxa"/>
+            <w:tcW w:w="1540" w:type="dxa"/>
+            <w:vAlign w:val="center"/>
           </w:tcPr>
           <w:p>
             <w:pPr>
@@ -2249,7 +2426,8 @@
         </w:tc>
         <w:tc>
           <w:tcPr>
-            <w:tcW w:w="1134" w:type="dxa"/>
+            <w:tcW w:w="885" w:type="dxa"/>
+            <w:vAlign w:val="center"/>
           </w:tcPr>
           <w:p>
             <w:pPr>
@@ -2270,18 +2448,24 @@
         </w:tc>
         <w:tc>
           <w:tcPr>
-            <w:tcW w:w="993" w:type="dxa"/>
-          </w:tcPr>
-          <w:p>
-            <w:pPr>
-              <w:jc w:val="center"/>
-              <w:rPr>
-                <w:sz w:val="24"/>
-                <w:szCs w:val="24"/>
-              </w:rPr>
-            </w:pPr>
-            <w:r>
-              <w:rPr>
+            <w:tcW w:w="1213" w:type="dxa"/>
+            <w:shd w:val="clear" w:color="auto" w:fill="FFFF00"/>
+            <w:vAlign w:val="center"/>
+          </w:tcPr>
+          <w:p>
+            <w:pPr>
+              <w:jc w:val="center"/>
+              <w:rPr>
+                <w:b/>
+                <w:bCs/>
+                <w:sz w:val="24"/>
+                <w:szCs w:val="24"/>
+              </w:rPr>
+            </w:pPr>
+            <w:r>
+              <w:rPr>
+                <w:b/>
+                <w:bCs/>
                 <w:sz w:val="24"/>
                 <w:szCs w:val="24"/>
               </w:rPr>
@@ -2296,7 +2480,8 @@
         </w:trPr>
         <w:tc>
           <w:tcPr>
-            <w:tcW w:w="1602" w:type="dxa"/>
+            <w:tcW w:w="1519" w:type="dxa"/>
+            <w:vAlign w:val="center"/>
           </w:tcPr>
           <w:p>
             <w:pPr>
@@ -2317,63 +2502,57 @@
         </w:tc>
         <w:tc>
           <w:tcPr>
-            <w:tcW w:w="1223" w:type="dxa"/>
-          </w:tcPr>
-          <w:p>
-            <w:pPr>
-              <w:jc w:val="center"/>
-              <w:rPr>
-                <w:sz w:val="24"/>
-                <w:szCs w:val="24"/>
-              </w:rPr>
-            </w:pPr>
-            <w:r>
-              <w:rPr>
-                <w:sz w:val="24"/>
-                <w:szCs w:val="24"/>
-              </w:rPr>
-              <w:t>0.88</w:t>
-            </w:r>
-            <w:r>
-              <w:rPr>
-                <w:sz w:val="24"/>
-                <w:szCs w:val="24"/>
-              </w:rPr>
-              <w:t>9</w:t>
-            </w:r>
-          </w:p>
-        </w:tc>
-        <w:tc>
-          <w:tcPr>
-            <w:tcW w:w="1223" w:type="dxa"/>
-          </w:tcPr>
-          <w:p>
-            <w:pPr>
-              <w:jc w:val="center"/>
-              <w:rPr>
-                <w:sz w:val="24"/>
-                <w:szCs w:val="24"/>
-              </w:rPr>
-            </w:pPr>
-            <w:r>
-              <w:rPr>
-                <w:sz w:val="24"/>
-                <w:szCs w:val="24"/>
-              </w:rPr>
-              <w:t>0.</w:t>
-            </w:r>
-            <w:r>
-              <w:rPr>
-                <w:sz w:val="24"/>
-                <w:szCs w:val="24"/>
-              </w:rPr>
-              <w:t>527</w:t>
-            </w:r>
-          </w:p>
-        </w:tc>
-        <w:tc>
-          <w:tcPr>
-            <w:tcW w:w="1224" w:type="dxa"/>
+            <w:tcW w:w="1150" w:type="dxa"/>
+            <w:shd w:val="clear" w:color="auto" w:fill="FFFF00"/>
+            <w:vAlign w:val="center"/>
+          </w:tcPr>
+          <w:p>
+            <w:pPr>
+              <w:jc w:val="center"/>
+              <w:rPr>
+                <w:b/>
+                <w:bCs/>
+                <w:sz w:val="24"/>
+                <w:szCs w:val="24"/>
+              </w:rPr>
+            </w:pPr>
+            <w:r>
+              <w:rPr>
+                <w:b/>
+                <w:bCs/>
+                <w:sz w:val="24"/>
+                <w:szCs w:val="24"/>
+              </w:rPr>
+              <w:t>0.889</w:t>
+            </w:r>
+          </w:p>
+        </w:tc>
+        <w:tc>
+          <w:tcPr>
+            <w:tcW w:w="1150" w:type="dxa"/>
+            <w:vAlign w:val="center"/>
+          </w:tcPr>
+          <w:p>
+            <w:pPr>
+              <w:jc w:val="center"/>
+              <w:rPr>
+                <w:sz w:val="24"/>
+                <w:szCs w:val="24"/>
+              </w:rPr>
+            </w:pPr>
+            <w:r>
+              <w:rPr>
+                <w:sz w:val="24"/>
+                <w:szCs w:val="24"/>
+              </w:rPr>
+              <w:t>0.527</w:t>
+            </w:r>
+          </w:p>
+        </w:tc>
+        <w:tc>
+          <w:tcPr>
+            <w:tcW w:w="1705" w:type="dxa"/>
+            <w:vAlign w:val="center"/>
           </w:tcPr>
           <w:p>
             <w:pPr>
@@ -2394,7 +2573,8 @@
         </w:tc>
         <w:tc>
           <w:tcPr>
-            <w:tcW w:w="960" w:type="dxa"/>
+            <w:tcW w:w="1540" w:type="dxa"/>
+            <w:vAlign w:val="center"/>
           </w:tcPr>
           <w:p>
             <w:pPr>
@@ -2415,7 +2595,8 @@
         </w:tc>
         <w:tc>
           <w:tcPr>
-            <w:tcW w:w="1134" w:type="dxa"/>
+            <w:tcW w:w="885" w:type="dxa"/>
+            <w:vAlign w:val="center"/>
           </w:tcPr>
           <w:p>
             <w:pPr>
@@ -2436,18 +2617,24 @@
         </w:tc>
         <w:tc>
           <w:tcPr>
-            <w:tcW w:w="993" w:type="dxa"/>
-          </w:tcPr>
-          <w:p>
-            <w:pPr>
-              <w:jc w:val="center"/>
-              <w:rPr>
-                <w:sz w:val="24"/>
-                <w:szCs w:val="24"/>
-              </w:rPr>
-            </w:pPr>
-            <w:r>
-              <w:rPr>
+            <w:tcW w:w="1213" w:type="dxa"/>
+            <w:shd w:val="clear" w:color="auto" w:fill="FFFF00"/>
+            <w:vAlign w:val="center"/>
+          </w:tcPr>
+          <w:p>
+            <w:pPr>
+              <w:jc w:val="center"/>
+              <w:rPr>
+                <w:b/>
+                <w:bCs/>
+                <w:sz w:val="24"/>
+                <w:szCs w:val="24"/>
+              </w:rPr>
+            </w:pPr>
+            <w:r>
+              <w:rPr>
+                <w:b/>
+                <w:bCs/>
                 <w:sz w:val="24"/>
                 <w:szCs w:val="24"/>
               </w:rPr>
@@ -2462,7 +2649,8 @@
         </w:trPr>
         <w:tc>
           <w:tcPr>
-            <w:tcW w:w="1602" w:type="dxa"/>
+            <w:tcW w:w="1519" w:type="dxa"/>
+            <w:vAlign w:val="center"/>
           </w:tcPr>
           <w:p>
             <w:pPr>
@@ -2483,7 +2671,8 @@
         </w:tc>
         <w:tc>
           <w:tcPr>
-            <w:tcW w:w="1223" w:type="dxa"/>
+            <w:tcW w:w="1150" w:type="dxa"/>
+            <w:vAlign w:val="center"/>
           </w:tcPr>
           <w:p>
             <w:pPr>
@@ -2504,7 +2693,8 @@
         </w:tc>
         <w:tc>
           <w:tcPr>
-            <w:tcW w:w="1223" w:type="dxa"/>
+            <w:tcW w:w="1150" w:type="dxa"/>
+            <w:vAlign w:val="center"/>
           </w:tcPr>
           <w:p>
             <w:pPr>
@@ -2525,18 +2715,24 @@
         </w:tc>
         <w:tc>
           <w:tcPr>
-            <w:tcW w:w="1224" w:type="dxa"/>
-          </w:tcPr>
-          <w:p>
-            <w:pPr>
-              <w:jc w:val="center"/>
-              <w:rPr>
-                <w:sz w:val="24"/>
-                <w:szCs w:val="24"/>
-              </w:rPr>
-            </w:pPr>
-            <w:r>
-              <w:rPr>
+            <w:tcW w:w="1705" w:type="dxa"/>
+            <w:shd w:val="clear" w:color="auto" w:fill="FFFF00"/>
+            <w:vAlign w:val="center"/>
+          </w:tcPr>
+          <w:p>
+            <w:pPr>
+              <w:jc w:val="center"/>
+              <w:rPr>
+                <w:b/>
+                <w:bCs/>
+                <w:sz w:val="24"/>
+                <w:szCs w:val="24"/>
+              </w:rPr>
+            </w:pPr>
+            <w:r>
+              <w:rPr>
+                <w:b/>
+                <w:bCs/>
                 <w:sz w:val="24"/>
                 <w:szCs w:val="24"/>
               </w:rPr>
@@ -2546,7 +2742,8 @@
         </w:tc>
         <w:tc>
           <w:tcPr>
-            <w:tcW w:w="960" w:type="dxa"/>
+            <w:tcW w:w="1540" w:type="dxa"/>
+            <w:vAlign w:val="center"/>
           </w:tcPr>
           <w:p>
             <w:pPr>
@@ -2567,7 +2764,8 @@
         </w:tc>
         <w:tc>
           <w:tcPr>
-            <w:tcW w:w="1134" w:type="dxa"/>
+            <w:tcW w:w="885" w:type="dxa"/>
+            <w:vAlign w:val="center"/>
           </w:tcPr>
           <w:p>
             <w:pPr>
@@ -2588,7 +2786,8 @@
         </w:tc>
         <w:tc>
           <w:tcPr>
-            <w:tcW w:w="993" w:type="dxa"/>
+            <w:tcW w:w="1213" w:type="dxa"/>
+            <w:vAlign w:val="center"/>
           </w:tcPr>
           <w:p>
             <w:pPr>
@@ -2614,7 +2813,8 @@
         </w:trPr>
         <w:tc>
           <w:tcPr>
-            <w:tcW w:w="1602" w:type="dxa"/>
+            <w:tcW w:w="1519" w:type="dxa"/>
+            <w:vAlign w:val="center"/>
           </w:tcPr>
           <w:p>
             <w:pPr>
@@ -2635,7 +2835,8 @@
         </w:tc>
         <w:tc>
           <w:tcPr>
-            <w:tcW w:w="1223" w:type="dxa"/>
+            <w:tcW w:w="1150" w:type="dxa"/>
+            <w:vAlign w:val="center"/>
           </w:tcPr>
           <w:p>
             <w:pPr>
@@ -2656,7 +2857,8 @@
         </w:tc>
         <w:tc>
           <w:tcPr>
-            <w:tcW w:w="1223" w:type="dxa"/>
+            <w:tcW w:w="1150" w:type="dxa"/>
+            <w:vAlign w:val="center"/>
           </w:tcPr>
           <w:p>
             <w:pPr>
@@ -2677,18 +2879,24 @@
         </w:tc>
         <w:tc>
           <w:tcPr>
-            <w:tcW w:w="1224" w:type="dxa"/>
-          </w:tcPr>
-          <w:p>
-            <w:pPr>
-              <w:jc w:val="center"/>
-              <w:rPr>
-                <w:sz w:val="24"/>
-                <w:szCs w:val="24"/>
-              </w:rPr>
-            </w:pPr>
-            <w:r>
-              <w:rPr>
+            <w:tcW w:w="1705" w:type="dxa"/>
+            <w:shd w:val="clear" w:color="auto" w:fill="FFFF00"/>
+            <w:vAlign w:val="center"/>
+          </w:tcPr>
+          <w:p>
+            <w:pPr>
+              <w:jc w:val="center"/>
+              <w:rPr>
+                <w:b/>
+                <w:bCs/>
+                <w:sz w:val="24"/>
+                <w:szCs w:val="24"/>
+              </w:rPr>
+            </w:pPr>
+            <w:r>
+              <w:rPr>
+                <w:b/>
+                <w:bCs/>
                 <w:sz w:val="24"/>
                 <w:szCs w:val="24"/>
               </w:rPr>
@@ -2698,7 +2906,8 @@
         </w:tc>
         <w:tc>
           <w:tcPr>
-            <w:tcW w:w="960" w:type="dxa"/>
+            <w:tcW w:w="1540" w:type="dxa"/>
+            <w:vAlign w:val="center"/>
           </w:tcPr>
           <w:p>
             <w:pPr>
@@ -2719,7 +2928,8 @@
         </w:tc>
         <w:tc>
           <w:tcPr>
-            <w:tcW w:w="1134" w:type="dxa"/>
+            <w:tcW w:w="885" w:type="dxa"/>
+            <w:vAlign w:val="center"/>
           </w:tcPr>
           <w:p>
             <w:pPr>
@@ -2740,7 +2950,8 @@
         </w:tc>
         <w:tc>
           <w:tcPr>
-            <w:tcW w:w="993" w:type="dxa"/>
+            <w:tcW w:w="1213" w:type="dxa"/>
+            <w:vAlign w:val="center"/>
           </w:tcPr>
           <w:p>
             <w:pPr>
@@ -2766,7 +2977,8 @@
         </w:trPr>
         <w:tc>
           <w:tcPr>
-            <w:tcW w:w="1602" w:type="dxa"/>
+            <w:tcW w:w="1519" w:type="dxa"/>
+            <w:vAlign w:val="center"/>
           </w:tcPr>
           <w:p>
             <w:pPr>
@@ -2787,7 +2999,8 @@
         </w:tc>
         <w:tc>
           <w:tcPr>
-            <w:tcW w:w="1223" w:type="dxa"/>
+            <w:tcW w:w="1150" w:type="dxa"/>
+            <w:vAlign w:val="center"/>
           </w:tcPr>
           <w:p>
             <w:pPr>
@@ -2808,7 +3021,8 @@
         </w:tc>
         <w:tc>
           <w:tcPr>
-            <w:tcW w:w="1223" w:type="dxa"/>
+            <w:tcW w:w="1150" w:type="dxa"/>
+            <w:vAlign w:val="center"/>
           </w:tcPr>
           <w:p>
             <w:pPr>
@@ -2829,18 +3043,24 @@
         </w:tc>
         <w:tc>
           <w:tcPr>
-            <w:tcW w:w="1224" w:type="dxa"/>
-          </w:tcPr>
-          <w:p>
-            <w:pPr>
-              <w:jc w:val="center"/>
-              <w:rPr>
-                <w:sz w:val="24"/>
-                <w:szCs w:val="24"/>
-              </w:rPr>
-            </w:pPr>
-            <w:r>
-              <w:rPr>
+            <w:tcW w:w="1705" w:type="dxa"/>
+            <w:shd w:val="clear" w:color="auto" w:fill="FFFF00"/>
+            <w:vAlign w:val="center"/>
+          </w:tcPr>
+          <w:p>
+            <w:pPr>
+              <w:jc w:val="center"/>
+              <w:rPr>
+                <w:b/>
+                <w:bCs/>
+                <w:sz w:val="24"/>
+                <w:szCs w:val="24"/>
+              </w:rPr>
+            </w:pPr>
+            <w:r>
+              <w:rPr>
+                <w:b/>
+                <w:bCs/>
                 <w:sz w:val="24"/>
                 <w:szCs w:val="24"/>
               </w:rPr>
@@ -2850,7 +3070,8 @@
         </w:tc>
         <w:tc>
           <w:tcPr>
-            <w:tcW w:w="960" w:type="dxa"/>
+            <w:tcW w:w="1540" w:type="dxa"/>
+            <w:vAlign w:val="center"/>
           </w:tcPr>
           <w:p>
             <w:pPr>
@@ -2871,7 +3092,8 @@
         </w:tc>
         <w:tc>
           <w:tcPr>
-            <w:tcW w:w="1134" w:type="dxa"/>
+            <w:tcW w:w="885" w:type="dxa"/>
+            <w:vAlign w:val="center"/>
           </w:tcPr>
           <w:p>
             <w:pPr>
@@ -2892,7 +3114,8 @@
         </w:tc>
         <w:tc>
           <w:tcPr>
-            <w:tcW w:w="993" w:type="dxa"/>
+            <w:tcW w:w="1213" w:type="dxa"/>
+            <w:vAlign w:val="center"/>
           </w:tcPr>
           <w:p>
             <w:pPr>
@@ -2918,7 +3141,8 @@
         </w:trPr>
         <w:tc>
           <w:tcPr>
-            <w:tcW w:w="1602" w:type="dxa"/>
+            <w:tcW w:w="1519" w:type="dxa"/>
+            <w:vAlign w:val="center"/>
           </w:tcPr>
           <w:p>
             <w:pPr>
@@ -2939,7 +3163,8 @@
         </w:tc>
         <w:tc>
           <w:tcPr>
-            <w:tcW w:w="1223" w:type="dxa"/>
+            <w:tcW w:w="1150" w:type="dxa"/>
+            <w:vAlign w:val="center"/>
           </w:tcPr>
           <w:p>
             <w:pPr>
@@ -2960,7 +3185,8 @@
         </w:tc>
         <w:tc>
           <w:tcPr>
-            <w:tcW w:w="1223" w:type="dxa"/>
+            <w:tcW w:w="1150" w:type="dxa"/>
+            <w:vAlign w:val="center"/>
           </w:tcPr>
           <w:p>
             <w:pPr>
@@ -2981,18 +3207,24 @@
         </w:tc>
         <w:tc>
           <w:tcPr>
-            <w:tcW w:w="1224" w:type="dxa"/>
-          </w:tcPr>
-          <w:p>
-            <w:pPr>
-              <w:jc w:val="center"/>
-              <w:rPr>
-                <w:sz w:val="24"/>
-                <w:szCs w:val="24"/>
-              </w:rPr>
-            </w:pPr>
-            <w:r>
-              <w:rPr>
+            <w:tcW w:w="1705" w:type="dxa"/>
+            <w:shd w:val="clear" w:color="auto" w:fill="FFFF00"/>
+            <w:vAlign w:val="center"/>
+          </w:tcPr>
+          <w:p>
+            <w:pPr>
+              <w:jc w:val="center"/>
+              <w:rPr>
+                <w:b/>
+                <w:bCs/>
+                <w:sz w:val="24"/>
+                <w:szCs w:val="24"/>
+              </w:rPr>
+            </w:pPr>
+            <w:r>
+              <w:rPr>
+                <w:b/>
+                <w:bCs/>
                 <w:sz w:val="24"/>
                 <w:szCs w:val="24"/>
               </w:rPr>
@@ -3002,7 +3234,8 @@
         </w:tc>
         <w:tc>
           <w:tcPr>
-            <w:tcW w:w="960" w:type="dxa"/>
+            <w:tcW w:w="1540" w:type="dxa"/>
+            <w:vAlign w:val="center"/>
           </w:tcPr>
           <w:p>
             <w:pPr>
@@ -3023,7 +3256,8 @@
         </w:tc>
         <w:tc>
           <w:tcPr>
-            <w:tcW w:w="1134" w:type="dxa"/>
+            <w:tcW w:w="885" w:type="dxa"/>
+            <w:vAlign w:val="center"/>
           </w:tcPr>
           <w:p>
             <w:pPr>
@@ -3044,7 +3278,8 @@
         </w:tc>
         <w:tc>
           <w:tcPr>
-            <w:tcW w:w="993" w:type="dxa"/>
+            <w:tcW w:w="1213" w:type="dxa"/>
+            <w:vAlign w:val="center"/>
           </w:tcPr>
           <w:p>
             <w:pPr>
@@ -3065,37 +3300,83 @@
         </w:tc>
       </w:tr>
     </w:tbl>
+    <w:p/>
     <w:p>
-      <w:pPr>
-        <w:pStyle w:val="Heading1"/>
-      </w:pPr>
-      <w:bookmarkStart w:id="2" w:name="_Toc82859712"/>
-      <w:r>
-        <w:t>Appendix</w:t>
-      </w:r>
-      <w:bookmarkEnd w:id="2"/>
+      <w:r>
+        <w:br w:type="page"/>
+      </w:r>
     </w:p>
     <w:p>
       <w:pPr>
-        <w:jc w:val="center"/>
+        <w:rPr>
+          <w:rFonts w:asciiTheme="majorHAnsi" w:hAnsiTheme="majorHAnsi" w:cstheme="majorHAnsi"/>
+          <w:color w:val="4472C4" w:themeColor="accent1"/>
+          <w:sz w:val="32"/>
+          <w:szCs w:val="32"/>
+        </w:rPr>
       </w:pPr>
+      <w:r>
+        <w:rPr>
+          <w:rFonts w:asciiTheme="majorHAnsi" w:hAnsiTheme="majorHAnsi" w:cstheme="majorHAnsi"/>
+          <w:color w:val="4472C4" w:themeColor="accent1"/>
+          <w:sz w:val="32"/>
+          <w:szCs w:val="32"/>
+        </w:rPr>
+        <w:lastRenderedPageBreak/>
+        <w:t>Conclusion</w:t>
+      </w:r>
     </w:p>
     <w:p>
-      <w:pPr>
-        <w:jc w:val="center"/>
-      </w:pPr>
-      <w:r>
-        <w:t>(Results 1)</w:t>
+      <w:r>
+        <w:t xml:space="preserve">From the analysis above, we can see that </w:t>
+      </w:r>
+      <w:r>
+        <w:t xml:space="preserve">our algorithm outperforms Tong et </w:t>
+      </w:r>
+      <w:proofErr w:type="spellStart"/>
+      <w:r>
+        <w:t>al’s</w:t>
+      </w:r>
+      <w:proofErr w:type="spellEnd"/>
+      <w:r>
+        <w:t xml:space="preserve"> </w:t>
+      </w:r>
+      <w:proofErr w:type="spellStart"/>
+      <w:r>
+        <w:t>SDAEsSTE</w:t>
+      </w:r>
+      <w:proofErr w:type="spellEnd"/>
+      <w:r>
+        <w:t xml:space="preserve"> algorithm in certain datasets. On the other hand, our algorithm is not able to outperforms </w:t>
+      </w:r>
+      <w:proofErr w:type="spellStart"/>
+      <w:r>
+        <w:t>Yucalar</w:t>
+      </w:r>
+      <w:proofErr w:type="spellEnd"/>
+      <w:r>
+        <w:t xml:space="preserve"> et </w:t>
+      </w:r>
+      <w:proofErr w:type="spellStart"/>
+      <w:r>
+        <w:t>al’s</w:t>
+      </w:r>
+      <w:proofErr w:type="spellEnd"/>
+      <w:r>
+        <w:t xml:space="preserve"> algorithm which is a combination of ensemble predictors. To conclude, a</w:t>
+      </w:r>
+      <w:r>
+        <w:t xml:space="preserve">lthough our best algorithm </w:t>
+      </w:r>
+      <w:r>
+        <w:t>is not the best in terms of performance</w:t>
+      </w:r>
+      <w:r>
+        <w:t xml:space="preserve">, it is still a decently viable method to use when a dataset is found to be imbalanced, as parts of our algorithm are built to handle those situations. </w:t>
       </w:r>
     </w:p>
-    <w:p>
-      <w:pPr>
-        <w:jc w:val="center"/>
-      </w:pPr>
-    </w:p>
-    <w:p/>
     <w:sectPr>
-      <w:pgSz w:w="11906" w:h="16838"/>
+      <w:pgSz w:w="16838" w:h="11906" w:orient="landscape"/>
       <w:pgMar w:top="1440" w:right="1440" w:bottom="1440" w:left="1440" w:header="708" w:footer="708" w:gutter="0"/>
       <w:cols w:space="708"/>
       <w:docGrid w:linePitch="360"/>

</xml_diff>